<commit_message>
feat: added general formula of the golden rule of mechanics
</commit_message>
<xml_diff>
--- a/physics_gold_rule.docx
+++ b/physics_gold_rule.docx
@@ -4915,6 +4915,461 @@
           <w:rFonts w:ascii="Times New Roman" w:hAnsi="Times New Roman"/>
         </w:rPr>
         <w:t>[1]</w:t>
+      </w:r>
+    </w:p>
+    <w:p>
+      <w:pPr>
+        <w:pStyle w:val="BodyText"/>
+        <w:widowControl/>
+        <w:tabs>
+          <w:tab w:val="left" w:pos="709" w:leader="none"/>
+        </w:tabs>
+        <w:suppressAutoHyphens w:val="true"/>
+        <w:bidi w:val="0"/>
+        <w:spacing w:lineRule="auto" w:line="240" w:before="0" w:after="0"/>
+        <w:ind w:firstLine="709" w:start="0" w:end="0"/>
+        <w:jc w:val="both"/>
+        <w:rPr>
+          <w:rFonts w:ascii="Times New Roman" w:hAnsi="Times New Roman"/>
+        </w:rPr>
+      </w:pPr>
+      <w:r>
+        <w:rPr>
+          <w:rFonts w:ascii="Times New Roman" w:hAnsi="Times New Roman"/>
+        </w:rPr>
+        <w:t xml:space="preserve">Для различных механизмов «золотое правило механики» выглядит по-разному, общий вид </w:t>
+      </w:r>
+      <w:r>
+        <w:rPr>
+          <w:rFonts w:ascii="Times New Roman" w:hAnsi="Times New Roman"/>
+        </w:rPr>
+        <w:t>математического выражения:</w:t>
+      </w:r>
+    </w:p>
+    <w:p>
+      <w:pPr>
+        <w:pStyle w:val="BodyText"/>
+        <w:widowControl/>
+        <w:tabs>
+          <w:tab w:val="left" w:pos="709" w:leader="none"/>
+        </w:tabs>
+        <w:suppressAutoHyphens w:val="true"/>
+        <w:bidi w:val="0"/>
+        <w:spacing w:lineRule="auto" w:line="240" w:before="0" w:after="0"/>
+        <w:ind w:firstLine="709" w:start="0" w:end="0"/>
+        <w:jc w:val="center"/>
+        <w:rPr>
+          <w:rFonts w:ascii="Times New Roman" w:hAnsi="Times New Roman"/>
+        </w:rPr>
+      </w:pPr>
+      <w:r>
+        <w:rPr>
+          <w:rFonts w:ascii="Times New Roman" w:hAnsi="Times New Roman"/>
+        </w:rPr>
+      </w:r>
+      <m:oMathPara xmlns:m="http://schemas.openxmlformats.org/officeDocument/2006/math">
+        <m:oMathParaPr>
+          <m:jc m:val="center"/>
+        </m:oMathParaPr>
+        <m:oMath>
+          <m:r>
+            <m:t xml:space="preserve">F</m:t>
+          </m:r>
+          <m:r>
+            <m:t xml:space="preserve">₁</m:t>
+          </m:r>
+          <m:r>
+            <m:t xml:space="preserve">⋅</m:t>
+          </m:r>
+          <m:r>
+            <m:t xml:space="preserve">S</m:t>
+          </m:r>
+          <m:r>
+            <m:t xml:space="preserve">₁</m:t>
+          </m:r>
+          <m:r>
+            <m:t xml:space="preserve">=</m:t>
+          </m:r>
+          <m:r>
+            <m:t xml:space="preserve">F</m:t>
+          </m:r>
+          <m:r>
+            <m:t xml:space="preserve">₂</m:t>
+          </m:r>
+          <m:r>
+            <m:t xml:space="preserve">⋅</m:t>
+          </m:r>
+          <m:r>
+            <m:t xml:space="preserve">S</m:t>
+          </m:r>
+          <m:r>
+            <m:t xml:space="preserve">₂</m:t>
+          </m:r>
+        </m:oMath>
+      </m:oMathPara>
+    </w:p>
+    <w:p>
+      <w:pPr>
+        <w:pStyle w:val="BodyText"/>
+        <w:widowControl/>
+        <w:tabs>
+          <w:tab w:val="left" w:pos="709" w:leader="none"/>
+        </w:tabs>
+        <w:suppressAutoHyphens w:val="true"/>
+        <w:bidi w:val="0"/>
+        <w:spacing w:lineRule="auto" w:line="240" w:before="0" w:after="0"/>
+        <w:ind w:hanging="0" w:start="0" w:end="0"/>
+        <w:jc w:val="both"/>
+        <w:rPr>
+          <w:rFonts w:ascii="Times New Roman" w:hAnsi="Times New Roman"/>
+        </w:rPr>
+      </w:pPr>
+      <w:r>
+        <w:rPr>
+          <w:rFonts w:ascii="Times New Roman" w:hAnsi="Times New Roman"/>
+        </w:rPr>
+        <w:t xml:space="preserve">где: </w:t>
+      </w:r>
+      <w:r>
+        <w:rPr>
+          <w:rFonts w:ascii="Times New Roman" w:hAnsi="Times New Roman"/>
+        </w:rPr>
+        <w:t>F</w:t>
+      </w:r>
+      <w:r>
+        <w:rPr>
+          <w:rFonts w:eastAsia="Liberation Serif" w:cs="Liberation Serif" w:ascii="Times New Roman" w:hAnsi="Times New Roman"/>
+        </w:rPr>
+        <w:t>₁</w:t>
+      </w:r>
+      <w:r>
+        <w:rPr>
+          <w:rFonts w:ascii="Times New Roman" w:hAnsi="Times New Roman"/>
+        </w:rPr>
+        <w:t xml:space="preserve"> и F</w:t>
+      </w:r>
+      <w:r>
+        <w:rPr>
+          <w:rFonts w:eastAsia="Liberation Serif" w:cs="Liberation Serif" w:ascii="Times New Roman" w:hAnsi="Times New Roman"/>
+        </w:rPr>
+        <w:t>₂</w:t>
+      </w:r>
+      <w:r>
+        <w:rPr>
+          <w:rFonts w:ascii="Times New Roman" w:hAnsi="Times New Roman"/>
+        </w:rPr>
+        <w:t xml:space="preserve"> — приложенные силы, S</w:t>
+      </w:r>
+      <w:r>
+        <w:rPr>
+          <w:rFonts w:eastAsia="Liberation Serif" w:cs="Liberation Serif" w:ascii="Times New Roman" w:hAnsi="Times New Roman"/>
+        </w:rPr>
+        <w:t>₁</w:t>
+      </w:r>
+      <w:r>
+        <w:rPr>
+          <w:rFonts w:ascii="Times New Roman" w:hAnsi="Times New Roman"/>
+        </w:rPr>
+        <w:t xml:space="preserve"> и S</w:t>
+      </w:r>
+      <w:r>
+        <w:rPr>
+          <w:rFonts w:eastAsia="Liberation Serif" w:cs="Liberation Serif" w:ascii="Times New Roman" w:hAnsi="Times New Roman"/>
+        </w:rPr>
+        <w:t>₂</w:t>
+      </w:r>
+      <w:r>
+        <w:rPr>
+          <w:rFonts w:ascii="Times New Roman" w:hAnsi="Times New Roman"/>
+        </w:rPr>
+        <w:t xml:space="preserve"> — пути, пройденные под действием этих си</w:t>
+      </w:r>
+      <w:r>
+        <w:rPr>
+          <w:rFonts w:ascii="Times New Roman" w:hAnsi="Times New Roman"/>
+        </w:rPr>
+        <w:t>л</w:t>
+      </w:r>
+    </w:p>
+    <w:p>
+      <w:pPr>
+        <w:pStyle w:val="BodyText"/>
+        <w:widowControl/>
+        <w:tabs>
+          <w:tab w:val="left" w:pos="709" w:leader="none"/>
+        </w:tabs>
+        <w:suppressAutoHyphens w:val="true"/>
+        <w:bidi w:val="0"/>
+        <w:spacing w:lineRule="auto" w:line="240" w:before="0" w:after="0"/>
+        <w:ind w:firstLine="709" w:start="0" w:end="0"/>
+        <w:jc w:val="both"/>
+        <w:rPr>
+          <w:rFonts w:ascii="Times New Roman" w:hAnsi="Times New Roman"/>
+        </w:rPr>
+      </w:pPr>
+      <w:r>
+        <w:rPr>
+          <w:rFonts w:ascii="Times New Roman" w:hAnsi="Times New Roman"/>
+        </w:rPr>
+        <w:t xml:space="preserve">Золотое правило является следствием </w:t>
+      </w:r>
+      <w:r>
+        <w:rPr>
+          <w:rStyle w:val="Strong"/>
+          <w:rFonts w:ascii="Times New Roman" w:hAnsi="Times New Roman"/>
+          <w:b w:val="false"/>
+          <w:bCs w:val="false"/>
+        </w:rPr>
+        <w:t>закона сохранения механической энергии</w:t>
+      </w:r>
+      <w:r>
+        <w:rPr>
+          <w:rFonts w:ascii="Times New Roman" w:hAnsi="Times New Roman"/>
+        </w:rPr>
+        <w:t xml:space="preserve"> (при отсутствии потерь на трение):</w:t>
+      </w:r>
+    </w:p>
+    <w:p>
+      <w:pPr>
+        <w:pStyle w:val="BodyText"/>
+        <w:widowControl/>
+        <w:tabs>
+          <w:tab w:val="left" w:pos="709" w:leader="none"/>
+        </w:tabs>
+        <w:suppressAutoHyphens w:val="true"/>
+        <w:bidi w:val="0"/>
+        <w:spacing w:lineRule="auto" w:line="240" w:before="0" w:after="0"/>
+        <w:ind w:firstLine="709" w:start="0" w:end="0"/>
+        <w:jc w:val="center"/>
+        <w:rPr>
+          <w:rFonts w:ascii="Times New Roman" w:hAnsi="Times New Roman"/>
+        </w:rPr>
+      </w:pPr>
+      <w:r>
+        <w:rPr>
+          <w:rFonts w:ascii="Times New Roman" w:hAnsi="Times New Roman"/>
+        </w:rPr>
+      </w:r>
+      <m:oMath xmlns:m="http://schemas.openxmlformats.org/officeDocument/2006/math">
+        <m:r>
+          <m:t xml:space="preserve">A</m:t>
+        </m:r>
+        <m:r>
+          <m:t xml:space="preserve">=</m:t>
+        </m:r>
+        <m:r>
+          <m:t xml:space="preserve">const</m:t>
+        </m:r>
+      </m:oMath>
+      <w:r>
+        <w:rPr>
+          <w:rFonts w:ascii="Times New Roman" w:hAnsi="Times New Roman"/>
+        </w:rPr>
+        <w:t xml:space="preserve">, </w:t>
+      </w:r>
+      <w:r>
+        <w:rPr>
+          <w:rFonts w:ascii="Times New Roman" w:hAnsi="Times New Roman"/>
+        </w:rPr>
+      </w:r>
+      <m:oMath xmlns:m="http://schemas.openxmlformats.org/officeDocument/2006/math">
+        <m:r>
+          <m:t xml:space="preserve">A</m:t>
+        </m:r>
+        <m:r>
+          <m:t xml:space="preserve">₁</m:t>
+        </m:r>
+        <m:r>
+          <m:t xml:space="preserve">=</m:t>
+        </m:r>
+        <m:r>
+          <m:t xml:space="preserve">A</m:t>
+        </m:r>
+        <m:r>
+          <m:t xml:space="preserve">₂</m:t>
+        </m:r>
+      </m:oMath>
+    </w:p>
+    <w:p>
+      <w:pPr>
+        <w:pStyle w:val="BodyText"/>
+        <w:widowControl/>
+        <w:tabs>
+          <w:tab w:val="left" w:pos="709" w:leader="none"/>
+        </w:tabs>
+        <w:suppressAutoHyphens w:val="true"/>
+        <w:bidi w:val="0"/>
+        <w:spacing w:lineRule="auto" w:line="240" w:before="0" w:after="0"/>
+        <w:ind w:hanging="0" w:start="0" w:end="0"/>
+        <w:jc w:val="both"/>
+        <w:rPr>
+          <w:rFonts w:ascii="Times New Roman" w:hAnsi="Times New Roman"/>
+        </w:rPr>
+      </w:pPr>
+      <w:r>
+        <w:rPr>
+          <w:rFonts w:ascii="Times New Roman" w:hAnsi="Times New Roman"/>
+        </w:rPr>
+        <w:t>где: A</w:t>
+      </w:r>
+      <w:r>
+        <w:rPr>
+          <w:rFonts w:eastAsia="Liberation Serif" w:cs="Liberation Serif" w:ascii="Times New Roman" w:hAnsi="Times New Roman"/>
+        </w:rPr>
+        <w:t>₁</w:t>
+      </w:r>
+      <w:r>
+        <w:rPr>
+          <w:rFonts w:ascii="Times New Roman" w:hAnsi="Times New Roman"/>
+        </w:rPr>
+        <w:t xml:space="preserve"> — полезная работа, A</w:t>
+      </w:r>
+      <w:r>
+        <w:rPr>
+          <w:rFonts w:eastAsia="Liberation Serif" w:cs="Liberation Serif" w:ascii="Times New Roman" w:hAnsi="Times New Roman"/>
+        </w:rPr>
+        <w:t>₂</w:t>
+      </w:r>
+      <w:r>
+        <w:rPr>
+          <w:rFonts w:ascii="Times New Roman" w:hAnsi="Times New Roman"/>
+        </w:rPr>
+        <w:t xml:space="preserve"> — полная работа</w:t>
+      </w:r>
+    </w:p>
+    <w:p>
+      <w:pPr>
+        <w:pStyle w:val="BodyText"/>
+        <w:widowControl/>
+        <w:tabs>
+          <w:tab w:val="left" w:pos="709" w:leader="none"/>
+        </w:tabs>
+        <w:suppressAutoHyphens w:val="true"/>
+        <w:bidi w:val="0"/>
+        <w:spacing w:lineRule="auto" w:line="240" w:before="0" w:after="0"/>
+        <w:ind w:firstLine="709" w:start="0" w:end="0"/>
+        <w:jc w:val="both"/>
+        <w:rPr>
+          <w:rFonts w:ascii="Times New Roman" w:hAnsi="Times New Roman"/>
+        </w:rPr>
+      </w:pPr>
+      <w:r>
+        <w:rPr>
+          <w:rFonts w:ascii="Times New Roman" w:hAnsi="Times New Roman"/>
+        </w:rPr>
+        <w:t>На практике приходится различать полезную работу A</w:t>
+      </w:r>
+      <w:r>
+        <w:rPr>
+          <w:rFonts w:eastAsia="Liberation Serif" w:cs="Liberation Serif" w:ascii="Liberation Serif" w:hAnsi="Liberation Serif"/>
+        </w:rPr>
+        <w:t>₁</w:t>
+      </w:r>
+      <w:r>
+        <w:rPr>
+          <w:rFonts w:ascii="Times New Roman" w:hAnsi="Times New Roman"/>
+        </w:rPr>
+        <w:t>, которую нужно совершить при помощи механизма в идеальных условиях отсутствия каких-либо потерь, и полную работу A</w:t>
+      </w:r>
+      <w:r>
+        <w:rPr>
+          <w:rFonts w:eastAsia="Liberation Serif" w:cs="Liberation Serif" w:ascii="Liberation Serif" w:hAnsi="Liberation Serif"/>
+        </w:rPr>
+        <w:t>₂</w:t>
+      </w:r>
+      <w:r>
+        <w:rPr>
+          <w:rFonts w:ascii="Times New Roman" w:hAnsi="Times New Roman"/>
+        </w:rPr>
+        <w:t>, которая совершается для тех же целей в реальной ситуации. Отношение полезной работы к полной называется коэффициентом полезного действия (КПД) механизма:</w:t>
+      </w:r>
+    </w:p>
+    <w:p>
+      <w:pPr>
+        <w:pStyle w:val="BodyText"/>
+        <w:widowControl/>
+        <w:tabs>
+          <w:tab w:val="left" w:pos="709" w:leader="none"/>
+        </w:tabs>
+        <w:suppressAutoHyphens w:val="true"/>
+        <w:bidi w:val="0"/>
+        <w:spacing w:lineRule="auto" w:line="240" w:before="0" w:after="0"/>
+        <w:ind w:firstLine="709" w:start="0" w:end="0"/>
+        <w:jc w:val="center"/>
+        <w:rPr>
+          <w:rFonts w:ascii="Times New Roman" w:hAnsi="Times New Roman"/>
+        </w:rPr>
+      </w:pPr>
+      <w:r>
+        <w:rPr>
+          <w:rFonts w:ascii="Times New Roman" w:hAnsi="Times New Roman"/>
+        </w:rPr>
+      </w:r>
+      <m:oMathPara xmlns:m="http://schemas.openxmlformats.org/officeDocument/2006/math">
+        <m:oMathParaPr>
+          <m:jc m:val="center"/>
+        </m:oMathParaPr>
+        <m:oMath>
+          <m:r>
+            <m:t xml:space="preserve">η</m:t>
+          </m:r>
+          <m:r>
+            <m:t xml:space="preserve">=</m:t>
+          </m:r>
+          <m:f>
+            <m:num>
+              <m:r>
+                <m:t xml:space="preserve">A</m:t>
+              </m:r>
+              <m:r>
+                <m:t xml:space="preserve">₁</m:t>
+              </m:r>
+            </m:num>
+            <m:den>
+              <m:r>
+                <m:t xml:space="preserve">A</m:t>
+              </m:r>
+              <m:r>
+                <m:t xml:space="preserve">₂</m:t>
+              </m:r>
+            </m:den>
+          </m:f>
+        </m:oMath>
+      </m:oMathPara>
+    </w:p>
+    <w:p>
+      <w:pPr>
+        <w:pStyle w:val="BodyText"/>
+        <w:widowControl/>
+        <w:tabs>
+          <w:tab w:val="left" w:pos="709" w:leader="none"/>
+        </w:tabs>
+        <w:suppressAutoHyphens w:val="true"/>
+        <w:bidi w:val="0"/>
+        <w:spacing w:lineRule="auto" w:line="240" w:before="0" w:after="0"/>
+        <w:ind w:firstLine="709" w:start="0" w:end="0"/>
+        <w:jc w:val="both"/>
+        <w:rPr>
+          <w:rFonts w:ascii="Times New Roman" w:hAnsi="Times New Roman"/>
+        </w:rPr>
+      </w:pPr>
+      <w:r>
+        <w:rPr>
+          <w:rFonts w:ascii="Times New Roman" w:hAnsi="Times New Roman"/>
+        </w:rPr>
+        <w:t xml:space="preserve">В реальности </w:t>
+      </w:r>
+      <w:r>
+        <w:rPr>
+          <w:rFonts w:ascii="Times New Roman" w:hAnsi="Times New Roman"/>
+        </w:rPr>
+        <w:t xml:space="preserve">часть энергии теряется на трение, поэтому КПД &lt; 100%. </w:t>
+      </w:r>
+      <w:r>
+        <w:rPr>
+          <w:rFonts w:ascii="Times New Roman" w:hAnsi="Times New Roman"/>
+        </w:rPr>
+        <w:t>[2]</w:t>
       </w:r>
     </w:p>
     <w:sectPr>
@@ -5019,7 +5474,7 @@
   </w:style>
   <w:style w:type="paragraph" w:styleId="Heading5">
     <w:name w:val="Heading 5"/>
-    <w:basedOn w:val="Style13"/>
+    <w:basedOn w:val="Style14"/>
     <w:next w:val="BodyText"/>
     <w:qFormat/>
     <w:pPr>
@@ -5050,7 +5505,14 @@
       <w:iCs/>
     </w:rPr>
   </w:style>
-  <w:style w:type="paragraph" w:styleId="Style13">
+  <w:style w:type="character" w:styleId="Style13">
+    <w:name w:val="Маркеры"/>
+    <w:qFormat/>
+    <w:rPr>
+      <w:rFonts w:ascii="OpenSymbol" w:hAnsi="OpenSymbol" w:eastAsia="OpenSymbol" w:cs="OpenSymbol"/>
+    </w:rPr>
+  </w:style>
+  <w:style w:type="paragraph" w:styleId="Style14">
     <w:name w:val="Заголовок"/>
     <w:basedOn w:val="Normal"/>
     <w:next w:val="BodyText"/>
@@ -5097,7 +5559,7 @@
       <w:szCs w:val="24"/>
     </w:rPr>
   </w:style>
-  <w:style w:type="paragraph" w:styleId="Style14">
+  <w:style w:type="paragraph" w:styleId="Style15">
     <w:name w:val="Указатель"/>
     <w:basedOn w:val="Normal"/>
     <w:qFormat/>

</xml_diff>

<commit_message>
feat: added section about lever
</commit_message>
<xml_diff>
--- a/physics_gold_rule.docx
+++ b/physics_gold_rule.docx
@@ -1342,7 +1342,7 @@
         </w:tabs>
         <w:bidi w:val="0"/>
         <w:spacing w:lineRule="auto" w:line="240"/>
-        <w:jc w:val="center"/>
+        <w:jc w:val="both"/>
         <w:rPr>
           <w:rFonts w:ascii="Times New Roman" w:hAnsi="Times New Roman"/>
           <w:b/>
@@ -1471,1126 +1471,1195 @@
         <w:spacing w:lineRule="auto" w:line="240"/>
         <w:jc w:val="both"/>
         <w:rPr>
-          <w:i w:val="false"/>
-          <w:i w:val="false"/>
-          <w:iCs w:val="false"/>
-          <w:u w:val="none"/>
-        </w:rPr>
-      </w:pPr>
-      <w:r>
-        <w:rPr>
-          <w:rFonts w:ascii="Times New Roman" w:hAnsi="Times New Roman"/>
-          <w:b w:val="false"/>
-          <w:bCs w:val="false"/>
-        </w:rPr>
-      </w:r>
-    </w:p>
-    <w:p>
-      <w:pPr>
-        <w:pStyle w:val="Normal"/>
-        <w:tabs>
-          <w:tab w:val="left" w:pos="709" w:leader="none"/>
-        </w:tabs>
-        <w:bidi w:val="0"/>
-        <w:spacing w:lineRule="auto" w:line="240"/>
-        <w:jc w:val="both"/>
-        <w:rPr>
-          <w:i w:val="false"/>
-          <w:i w:val="false"/>
-          <w:iCs w:val="false"/>
-          <w:u w:val="none"/>
-        </w:rPr>
-      </w:pPr>
-      <w:r>
-        <w:rPr>
-          <w:rFonts w:ascii="Times New Roman" w:hAnsi="Times New Roman"/>
-          <w:b w:val="false"/>
-          <w:bCs w:val="false"/>
-        </w:rPr>
-      </w:r>
-    </w:p>
-    <w:p>
-      <w:pPr>
-        <w:pStyle w:val="Normal"/>
-        <w:tabs>
-          <w:tab w:val="left" w:pos="709" w:leader="none"/>
-        </w:tabs>
-        <w:bidi w:val="0"/>
-        <w:spacing w:lineRule="auto" w:line="240"/>
-        <w:jc w:val="both"/>
-        <w:rPr>
-          <w:i w:val="false"/>
-          <w:i w:val="false"/>
-          <w:iCs w:val="false"/>
-          <w:u w:val="none"/>
-        </w:rPr>
-      </w:pPr>
-      <w:r>
-        <w:rPr>
-          <w:rFonts w:ascii="Times New Roman" w:hAnsi="Times New Roman"/>
-          <w:b w:val="false"/>
-          <w:bCs w:val="false"/>
-        </w:rPr>
-      </w:r>
-    </w:p>
-    <w:p>
-      <w:pPr>
-        <w:pStyle w:val="Normal"/>
-        <w:tabs>
-          <w:tab w:val="left" w:pos="709" w:leader="none"/>
-        </w:tabs>
-        <w:bidi w:val="0"/>
-        <w:spacing w:lineRule="auto" w:line="240"/>
-        <w:jc w:val="both"/>
-        <w:rPr>
-          <w:i w:val="false"/>
-          <w:i w:val="false"/>
-          <w:iCs w:val="false"/>
-          <w:u w:val="none"/>
-        </w:rPr>
-      </w:pPr>
-      <w:r>
-        <w:rPr>
-          <w:rFonts w:ascii="Times New Roman" w:hAnsi="Times New Roman"/>
-          <w:b w:val="false"/>
-          <w:bCs w:val="false"/>
-        </w:rPr>
-      </w:r>
-    </w:p>
-    <w:p>
-      <w:pPr>
-        <w:pStyle w:val="Normal"/>
-        <w:tabs>
-          <w:tab w:val="left" w:pos="709" w:leader="none"/>
-        </w:tabs>
-        <w:bidi w:val="0"/>
-        <w:spacing w:lineRule="auto" w:line="240"/>
-        <w:jc w:val="both"/>
-        <w:rPr>
-          <w:i w:val="false"/>
-          <w:i w:val="false"/>
-          <w:iCs w:val="false"/>
-          <w:u w:val="none"/>
-        </w:rPr>
-      </w:pPr>
-      <w:r>
-        <w:rPr>
-          <w:rFonts w:ascii="Times New Roman" w:hAnsi="Times New Roman"/>
-          <w:b w:val="false"/>
-          <w:bCs w:val="false"/>
-        </w:rPr>
-      </w:r>
-    </w:p>
-    <w:p>
-      <w:pPr>
-        <w:pStyle w:val="Normal"/>
-        <w:tabs>
-          <w:tab w:val="left" w:pos="709" w:leader="none"/>
-        </w:tabs>
-        <w:bidi w:val="0"/>
-        <w:spacing w:lineRule="auto" w:line="240"/>
-        <w:jc w:val="both"/>
-        <w:rPr>
-          <w:i w:val="false"/>
-          <w:i w:val="false"/>
-          <w:iCs w:val="false"/>
-          <w:u w:val="none"/>
-        </w:rPr>
-      </w:pPr>
-      <w:r>
-        <w:rPr>
-          <w:rFonts w:ascii="Times New Roman" w:hAnsi="Times New Roman"/>
-          <w:b w:val="false"/>
-          <w:bCs w:val="false"/>
-        </w:rPr>
-      </w:r>
-    </w:p>
-    <w:p>
-      <w:pPr>
-        <w:pStyle w:val="Normal"/>
-        <w:tabs>
-          <w:tab w:val="left" w:pos="709" w:leader="none"/>
-        </w:tabs>
-        <w:bidi w:val="0"/>
-        <w:spacing w:lineRule="auto" w:line="240"/>
-        <w:jc w:val="both"/>
-        <w:rPr>
-          <w:i w:val="false"/>
-          <w:i w:val="false"/>
-          <w:iCs w:val="false"/>
-          <w:u w:val="none"/>
-        </w:rPr>
-      </w:pPr>
-      <w:r>
-        <w:rPr>
-          <w:rFonts w:ascii="Times New Roman" w:hAnsi="Times New Roman"/>
-          <w:b w:val="false"/>
-          <w:bCs w:val="false"/>
-        </w:rPr>
-      </w:r>
-    </w:p>
-    <w:p>
-      <w:pPr>
-        <w:pStyle w:val="Normal"/>
-        <w:tabs>
-          <w:tab w:val="left" w:pos="709" w:leader="none"/>
-        </w:tabs>
-        <w:bidi w:val="0"/>
-        <w:spacing w:lineRule="auto" w:line="240"/>
-        <w:jc w:val="both"/>
-        <w:rPr>
-          <w:i w:val="false"/>
-          <w:i w:val="false"/>
-          <w:iCs w:val="false"/>
-          <w:u w:val="none"/>
-        </w:rPr>
-      </w:pPr>
-      <w:r>
-        <w:rPr>
-          <w:rFonts w:ascii="Times New Roman" w:hAnsi="Times New Roman"/>
-          <w:b w:val="false"/>
-          <w:bCs w:val="false"/>
-        </w:rPr>
-      </w:r>
-    </w:p>
-    <w:p>
-      <w:pPr>
-        <w:pStyle w:val="Normal"/>
-        <w:tabs>
-          <w:tab w:val="left" w:pos="709" w:leader="none"/>
-        </w:tabs>
-        <w:bidi w:val="0"/>
-        <w:spacing w:lineRule="auto" w:line="240"/>
-        <w:jc w:val="both"/>
-        <w:rPr>
-          <w:i w:val="false"/>
-          <w:i w:val="false"/>
-          <w:iCs w:val="false"/>
-          <w:u w:val="none"/>
-        </w:rPr>
-      </w:pPr>
-      <w:r>
-        <w:rPr>
-          <w:rFonts w:ascii="Times New Roman" w:hAnsi="Times New Roman"/>
-          <w:b w:val="false"/>
-          <w:bCs w:val="false"/>
-        </w:rPr>
-      </w:r>
-    </w:p>
-    <w:p>
-      <w:pPr>
-        <w:pStyle w:val="Normal"/>
-        <w:tabs>
-          <w:tab w:val="left" w:pos="709" w:leader="none"/>
-        </w:tabs>
-        <w:bidi w:val="0"/>
-        <w:spacing w:lineRule="auto" w:line="240"/>
-        <w:jc w:val="both"/>
-        <w:rPr>
-          <w:i w:val="false"/>
-          <w:i w:val="false"/>
-          <w:iCs w:val="false"/>
-          <w:u w:val="none"/>
-        </w:rPr>
-      </w:pPr>
-      <w:r>
-        <w:rPr>
-          <w:rFonts w:ascii="Times New Roman" w:hAnsi="Times New Roman"/>
-          <w:b w:val="false"/>
-          <w:bCs w:val="false"/>
-        </w:rPr>
-      </w:r>
-    </w:p>
-    <w:p>
-      <w:pPr>
-        <w:pStyle w:val="Normal"/>
-        <w:tabs>
-          <w:tab w:val="left" w:pos="709" w:leader="none"/>
-        </w:tabs>
-        <w:bidi w:val="0"/>
-        <w:spacing w:lineRule="auto" w:line="240"/>
-        <w:jc w:val="both"/>
-        <w:rPr>
-          <w:i w:val="false"/>
-          <w:i w:val="false"/>
-          <w:iCs w:val="false"/>
-          <w:u w:val="none"/>
-        </w:rPr>
-      </w:pPr>
-      <w:r>
-        <w:rPr>
-          <w:rFonts w:ascii="Times New Roman" w:hAnsi="Times New Roman"/>
-          <w:b w:val="false"/>
-          <w:bCs w:val="false"/>
-        </w:rPr>
-      </w:r>
-    </w:p>
-    <w:p>
-      <w:pPr>
-        <w:pStyle w:val="Normal"/>
-        <w:tabs>
-          <w:tab w:val="left" w:pos="709" w:leader="none"/>
-        </w:tabs>
-        <w:bidi w:val="0"/>
-        <w:spacing w:lineRule="auto" w:line="240"/>
-        <w:jc w:val="both"/>
-        <w:rPr>
-          <w:i w:val="false"/>
-          <w:i w:val="false"/>
-          <w:iCs w:val="false"/>
-          <w:u w:val="none"/>
-        </w:rPr>
-      </w:pPr>
-      <w:r>
-        <w:rPr>
-          <w:rFonts w:ascii="Times New Roman" w:hAnsi="Times New Roman"/>
-          <w:b w:val="false"/>
-          <w:bCs w:val="false"/>
-        </w:rPr>
-      </w:r>
-    </w:p>
-    <w:p>
-      <w:pPr>
-        <w:pStyle w:val="Normal"/>
-        <w:tabs>
-          <w:tab w:val="left" w:pos="709" w:leader="none"/>
-        </w:tabs>
-        <w:bidi w:val="0"/>
-        <w:spacing w:lineRule="auto" w:line="240"/>
-        <w:jc w:val="both"/>
-        <w:rPr>
-          <w:i w:val="false"/>
-          <w:i w:val="false"/>
-          <w:iCs w:val="false"/>
-          <w:u w:val="none"/>
-        </w:rPr>
-      </w:pPr>
-      <w:r>
-        <w:rPr>
-          <w:rFonts w:ascii="Times New Roman" w:hAnsi="Times New Roman"/>
-          <w:b w:val="false"/>
-          <w:bCs w:val="false"/>
-        </w:rPr>
-      </w:r>
-    </w:p>
-    <w:p>
-      <w:pPr>
-        <w:pStyle w:val="Normal"/>
-        <w:tabs>
-          <w:tab w:val="left" w:pos="709" w:leader="none"/>
-        </w:tabs>
-        <w:bidi w:val="0"/>
-        <w:spacing w:lineRule="auto" w:line="240"/>
-        <w:jc w:val="both"/>
-        <w:rPr>
-          <w:i w:val="false"/>
-          <w:i w:val="false"/>
-          <w:iCs w:val="false"/>
-          <w:u w:val="none"/>
-        </w:rPr>
-      </w:pPr>
-      <w:r>
-        <w:rPr>
-          <w:rFonts w:ascii="Times New Roman" w:hAnsi="Times New Roman"/>
-          <w:b w:val="false"/>
-          <w:bCs w:val="false"/>
-        </w:rPr>
-      </w:r>
-    </w:p>
-    <w:p>
-      <w:pPr>
-        <w:pStyle w:val="Normal"/>
-        <w:tabs>
-          <w:tab w:val="left" w:pos="709" w:leader="none"/>
-        </w:tabs>
-        <w:bidi w:val="0"/>
-        <w:spacing w:lineRule="auto" w:line="240"/>
-        <w:jc w:val="both"/>
-        <w:rPr>
-          <w:i w:val="false"/>
-          <w:i w:val="false"/>
-          <w:iCs w:val="false"/>
-          <w:u w:val="none"/>
-        </w:rPr>
-      </w:pPr>
-      <w:r>
-        <w:rPr>
-          <w:rFonts w:ascii="Times New Roman" w:hAnsi="Times New Roman"/>
-          <w:b w:val="false"/>
-          <w:bCs w:val="false"/>
-        </w:rPr>
-      </w:r>
-    </w:p>
-    <w:p>
-      <w:pPr>
-        <w:pStyle w:val="Normal"/>
-        <w:tabs>
-          <w:tab w:val="left" w:pos="709" w:leader="none"/>
-        </w:tabs>
-        <w:bidi w:val="0"/>
-        <w:spacing w:lineRule="auto" w:line="240"/>
-        <w:jc w:val="both"/>
-        <w:rPr>
-          <w:i w:val="false"/>
-          <w:i w:val="false"/>
-          <w:iCs w:val="false"/>
-          <w:u w:val="none"/>
-        </w:rPr>
-      </w:pPr>
-      <w:r>
-        <w:rPr>
-          <w:rFonts w:ascii="Times New Roman" w:hAnsi="Times New Roman"/>
-          <w:b w:val="false"/>
-          <w:bCs w:val="false"/>
-        </w:rPr>
-      </w:r>
-    </w:p>
-    <w:p>
-      <w:pPr>
-        <w:pStyle w:val="Normal"/>
-        <w:tabs>
-          <w:tab w:val="left" w:pos="709" w:leader="none"/>
-        </w:tabs>
-        <w:bidi w:val="0"/>
-        <w:spacing w:lineRule="auto" w:line="240"/>
-        <w:jc w:val="both"/>
-        <w:rPr>
-          <w:i w:val="false"/>
-          <w:i w:val="false"/>
-          <w:iCs w:val="false"/>
-          <w:u w:val="none"/>
-        </w:rPr>
-      </w:pPr>
-      <w:r>
-        <w:rPr>
-          <w:rFonts w:ascii="Times New Roman" w:hAnsi="Times New Roman"/>
-          <w:b w:val="false"/>
-          <w:bCs w:val="false"/>
-        </w:rPr>
-      </w:r>
-    </w:p>
-    <w:p>
-      <w:pPr>
-        <w:pStyle w:val="Normal"/>
-        <w:tabs>
-          <w:tab w:val="left" w:pos="709" w:leader="none"/>
-        </w:tabs>
-        <w:bidi w:val="0"/>
-        <w:spacing w:lineRule="auto" w:line="240"/>
-        <w:jc w:val="both"/>
-        <w:rPr>
-          <w:i w:val="false"/>
-          <w:i w:val="false"/>
-          <w:iCs w:val="false"/>
-          <w:u w:val="none"/>
-        </w:rPr>
-      </w:pPr>
-      <w:r>
-        <w:rPr>
-          <w:rFonts w:ascii="Times New Roman" w:hAnsi="Times New Roman"/>
-          <w:b w:val="false"/>
-          <w:bCs w:val="false"/>
-        </w:rPr>
-      </w:r>
-    </w:p>
-    <w:p>
-      <w:pPr>
-        <w:pStyle w:val="Normal"/>
-        <w:tabs>
-          <w:tab w:val="left" w:pos="709" w:leader="none"/>
-        </w:tabs>
-        <w:bidi w:val="0"/>
-        <w:spacing w:lineRule="auto" w:line="240"/>
-        <w:jc w:val="both"/>
-        <w:rPr>
-          <w:i w:val="false"/>
-          <w:i w:val="false"/>
-          <w:iCs w:val="false"/>
-          <w:u w:val="none"/>
-        </w:rPr>
-      </w:pPr>
-      <w:r>
-        <w:rPr>
-          <w:rFonts w:ascii="Times New Roman" w:hAnsi="Times New Roman"/>
-          <w:b w:val="false"/>
-          <w:bCs w:val="false"/>
-        </w:rPr>
-      </w:r>
-    </w:p>
-    <w:p>
-      <w:pPr>
-        <w:pStyle w:val="Normal"/>
-        <w:tabs>
-          <w:tab w:val="left" w:pos="709" w:leader="none"/>
-        </w:tabs>
-        <w:bidi w:val="0"/>
-        <w:spacing w:lineRule="auto" w:line="240"/>
-        <w:jc w:val="both"/>
-        <w:rPr>
-          <w:i w:val="false"/>
-          <w:i w:val="false"/>
-          <w:iCs w:val="false"/>
-          <w:u w:val="none"/>
-        </w:rPr>
-      </w:pPr>
-      <w:r>
-        <w:rPr>
-          <w:rFonts w:ascii="Times New Roman" w:hAnsi="Times New Roman"/>
-          <w:b w:val="false"/>
-          <w:bCs w:val="false"/>
-        </w:rPr>
-      </w:r>
-    </w:p>
-    <w:p>
-      <w:pPr>
-        <w:pStyle w:val="Normal"/>
-        <w:tabs>
-          <w:tab w:val="left" w:pos="709" w:leader="none"/>
-        </w:tabs>
-        <w:bidi w:val="0"/>
-        <w:spacing w:lineRule="auto" w:line="240"/>
-        <w:jc w:val="both"/>
-        <w:rPr>
-          <w:i w:val="false"/>
-          <w:i w:val="false"/>
-          <w:iCs w:val="false"/>
-          <w:u w:val="none"/>
-        </w:rPr>
-      </w:pPr>
-      <w:r>
-        <w:rPr>
-          <w:rFonts w:ascii="Times New Roman" w:hAnsi="Times New Roman"/>
-          <w:b w:val="false"/>
-          <w:bCs w:val="false"/>
-        </w:rPr>
-      </w:r>
-    </w:p>
-    <w:p>
-      <w:pPr>
-        <w:pStyle w:val="Normal"/>
-        <w:tabs>
-          <w:tab w:val="left" w:pos="709" w:leader="none"/>
-        </w:tabs>
-        <w:bidi w:val="0"/>
-        <w:spacing w:lineRule="auto" w:line="240"/>
-        <w:jc w:val="both"/>
-        <w:rPr>
-          <w:i w:val="false"/>
-          <w:i w:val="false"/>
-          <w:iCs w:val="false"/>
-          <w:u w:val="none"/>
-        </w:rPr>
-      </w:pPr>
-      <w:r>
-        <w:rPr>
-          <w:rFonts w:ascii="Times New Roman" w:hAnsi="Times New Roman"/>
-          <w:b w:val="false"/>
-          <w:bCs w:val="false"/>
-        </w:rPr>
-      </w:r>
-    </w:p>
-    <w:p>
-      <w:pPr>
-        <w:pStyle w:val="Normal"/>
-        <w:tabs>
-          <w:tab w:val="left" w:pos="709" w:leader="none"/>
-        </w:tabs>
-        <w:bidi w:val="0"/>
-        <w:spacing w:lineRule="auto" w:line="240"/>
-        <w:jc w:val="both"/>
-        <w:rPr>
-          <w:i w:val="false"/>
-          <w:i w:val="false"/>
-          <w:iCs w:val="false"/>
-          <w:u w:val="none"/>
-        </w:rPr>
-      </w:pPr>
-      <w:r>
-        <w:rPr>
-          <w:rFonts w:ascii="Times New Roman" w:hAnsi="Times New Roman"/>
-          <w:b w:val="false"/>
-          <w:bCs w:val="false"/>
-        </w:rPr>
-      </w:r>
-    </w:p>
-    <w:p>
-      <w:pPr>
-        <w:pStyle w:val="Normal"/>
-        <w:tabs>
-          <w:tab w:val="left" w:pos="709" w:leader="none"/>
-        </w:tabs>
-        <w:bidi w:val="0"/>
-        <w:spacing w:lineRule="auto" w:line="240"/>
-        <w:jc w:val="both"/>
-        <w:rPr>
-          <w:i w:val="false"/>
-          <w:i w:val="false"/>
-          <w:iCs w:val="false"/>
-          <w:u w:val="none"/>
-        </w:rPr>
-      </w:pPr>
-      <w:r>
-        <w:rPr>
-          <w:rFonts w:ascii="Times New Roman" w:hAnsi="Times New Roman"/>
-          <w:b w:val="false"/>
-          <w:bCs w:val="false"/>
-        </w:rPr>
-      </w:r>
-    </w:p>
-    <w:p>
-      <w:pPr>
-        <w:pStyle w:val="Normal"/>
-        <w:tabs>
-          <w:tab w:val="left" w:pos="709" w:leader="none"/>
-        </w:tabs>
-        <w:bidi w:val="0"/>
-        <w:spacing w:lineRule="auto" w:line="240"/>
-        <w:jc w:val="both"/>
-        <w:rPr>
-          <w:i w:val="false"/>
-          <w:i w:val="false"/>
-          <w:iCs w:val="false"/>
-          <w:u w:val="none"/>
-        </w:rPr>
-      </w:pPr>
-      <w:r>
-        <w:rPr>
-          <w:rFonts w:ascii="Times New Roman" w:hAnsi="Times New Roman"/>
-          <w:b w:val="false"/>
-          <w:bCs w:val="false"/>
-        </w:rPr>
-      </w:r>
-    </w:p>
-    <w:p>
-      <w:pPr>
-        <w:pStyle w:val="Normal"/>
-        <w:tabs>
-          <w:tab w:val="left" w:pos="709" w:leader="none"/>
-        </w:tabs>
-        <w:bidi w:val="0"/>
-        <w:spacing w:lineRule="auto" w:line="240"/>
-        <w:jc w:val="both"/>
-        <w:rPr>
-          <w:i w:val="false"/>
-          <w:i w:val="false"/>
-          <w:iCs w:val="false"/>
-          <w:u w:val="none"/>
-        </w:rPr>
-      </w:pPr>
-      <w:r>
-        <w:rPr>
-          <w:rFonts w:ascii="Times New Roman" w:hAnsi="Times New Roman"/>
-          <w:b w:val="false"/>
-          <w:bCs w:val="false"/>
-        </w:rPr>
-      </w:r>
-    </w:p>
-    <w:p>
-      <w:pPr>
-        <w:pStyle w:val="Normal"/>
-        <w:tabs>
-          <w:tab w:val="left" w:pos="709" w:leader="none"/>
-        </w:tabs>
-        <w:bidi w:val="0"/>
-        <w:spacing w:lineRule="auto" w:line="240"/>
-        <w:jc w:val="both"/>
-        <w:rPr>
-          <w:i w:val="false"/>
-          <w:i w:val="false"/>
-          <w:iCs w:val="false"/>
-          <w:u w:val="none"/>
-        </w:rPr>
-      </w:pPr>
-      <w:r>
-        <w:rPr>
-          <w:rFonts w:ascii="Times New Roman" w:hAnsi="Times New Roman"/>
-          <w:b w:val="false"/>
-          <w:bCs w:val="false"/>
-        </w:rPr>
-      </w:r>
-    </w:p>
-    <w:p>
-      <w:pPr>
-        <w:pStyle w:val="Normal"/>
-        <w:tabs>
-          <w:tab w:val="left" w:pos="709" w:leader="none"/>
-        </w:tabs>
-        <w:bidi w:val="0"/>
-        <w:spacing w:lineRule="auto" w:line="240"/>
-        <w:jc w:val="both"/>
-        <w:rPr>
-          <w:i w:val="false"/>
-          <w:i w:val="false"/>
-          <w:iCs w:val="false"/>
-          <w:u w:val="none"/>
-        </w:rPr>
-      </w:pPr>
-      <w:r>
-        <w:rPr>
-          <w:rFonts w:ascii="Times New Roman" w:hAnsi="Times New Roman"/>
-          <w:b w:val="false"/>
-          <w:bCs w:val="false"/>
-        </w:rPr>
-      </w:r>
-    </w:p>
-    <w:p>
-      <w:pPr>
-        <w:pStyle w:val="Normal"/>
-        <w:tabs>
-          <w:tab w:val="left" w:pos="709" w:leader="none"/>
-        </w:tabs>
-        <w:bidi w:val="0"/>
-        <w:spacing w:lineRule="auto" w:line="240"/>
-        <w:jc w:val="both"/>
-        <w:rPr>
-          <w:i w:val="false"/>
-          <w:i w:val="false"/>
-          <w:iCs w:val="false"/>
-          <w:u w:val="none"/>
-        </w:rPr>
-      </w:pPr>
-      <w:r>
-        <w:rPr>
-          <w:rFonts w:ascii="Times New Roman" w:hAnsi="Times New Roman"/>
-          <w:b w:val="false"/>
-          <w:bCs w:val="false"/>
-        </w:rPr>
-      </w:r>
-    </w:p>
-    <w:p>
-      <w:pPr>
-        <w:pStyle w:val="Normal"/>
-        <w:tabs>
-          <w:tab w:val="left" w:pos="709" w:leader="none"/>
-        </w:tabs>
-        <w:bidi w:val="0"/>
-        <w:spacing w:lineRule="auto" w:line="240"/>
-        <w:jc w:val="both"/>
-        <w:rPr>
-          <w:i w:val="false"/>
-          <w:i w:val="false"/>
-          <w:iCs w:val="false"/>
-          <w:u w:val="none"/>
-        </w:rPr>
-      </w:pPr>
-      <w:r>
-        <w:rPr>
-          <w:rFonts w:ascii="Times New Roman" w:hAnsi="Times New Roman"/>
-          <w:b w:val="false"/>
-          <w:bCs w:val="false"/>
-        </w:rPr>
-      </w:r>
-    </w:p>
-    <w:p>
-      <w:pPr>
-        <w:pStyle w:val="Normal"/>
-        <w:tabs>
-          <w:tab w:val="left" w:pos="709" w:leader="none"/>
-        </w:tabs>
-        <w:bidi w:val="0"/>
-        <w:spacing w:lineRule="auto" w:line="240"/>
-        <w:jc w:val="both"/>
-        <w:rPr>
-          <w:i w:val="false"/>
-          <w:i w:val="false"/>
-          <w:iCs w:val="false"/>
-          <w:u w:val="none"/>
-        </w:rPr>
-      </w:pPr>
-      <w:r>
-        <w:rPr>
-          <w:rFonts w:ascii="Times New Roman" w:hAnsi="Times New Roman"/>
-          <w:b w:val="false"/>
-          <w:bCs w:val="false"/>
-        </w:rPr>
-      </w:r>
-    </w:p>
-    <w:p>
-      <w:pPr>
-        <w:pStyle w:val="Normal"/>
-        <w:tabs>
-          <w:tab w:val="left" w:pos="709" w:leader="none"/>
-        </w:tabs>
-        <w:bidi w:val="0"/>
-        <w:spacing w:lineRule="auto" w:line="240"/>
-        <w:jc w:val="both"/>
-        <w:rPr>
-          <w:i w:val="false"/>
-          <w:i w:val="false"/>
-          <w:iCs w:val="false"/>
-          <w:u w:val="none"/>
-        </w:rPr>
-      </w:pPr>
-      <w:r>
-        <w:rPr>
-          <w:rFonts w:ascii="Times New Roman" w:hAnsi="Times New Roman"/>
-          <w:b w:val="false"/>
-          <w:bCs w:val="false"/>
-        </w:rPr>
-      </w:r>
-    </w:p>
-    <w:p>
-      <w:pPr>
-        <w:pStyle w:val="Normal"/>
-        <w:tabs>
-          <w:tab w:val="left" w:pos="709" w:leader="none"/>
-        </w:tabs>
-        <w:bidi w:val="0"/>
-        <w:spacing w:lineRule="auto" w:line="240"/>
-        <w:jc w:val="both"/>
-        <w:rPr>
-          <w:i w:val="false"/>
-          <w:i w:val="false"/>
-          <w:iCs w:val="false"/>
-          <w:u w:val="none"/>
-        </w:rPr>
-      </w:pPr>
-      <w:r>
-        <w:rPr>
-          <w:rFonts w:ascii="Times New Roman" w:hAnsi="Times New Roman"/>
-          <w:b w:val="false"/>
-          <w:bCs w:val="false"/>
-        </w:rPr>
-      </w:r>
-    </w:p>
-    <w:p>
-      <w:pPr>
-        <w:pStyle w:val="Normal"/>
-        <w:tabs>
-          <w:tab w:val="left" w:pos="709" w:leader="none"/>
-        </w:tabs>
-        <w:bidi w:val="0"/>
-        <w:spacing w:lineRule="auto" w:line="240"/>
-        <w:jc w:val="both"/>
-        <w:rPr>
-          <w:i w:val="false"/>
-          <w:i w:val="false"/>
-          <w:iCs w:val="false"/>
-          <w:u w:val="none"/>
-        </w:rPr>
-      </w:pPr>
-      <w:r>
-        <w:rPr>
-          <w:rFonts w:ascii="Times New Roman" w:hAnsi="Times New Roman"/>
-          <w:b w:val="false"/>
-          <w:bCs w:val="false"/>
-        </w:rPr>
-      </w:r>
-    </w:p>
-    <w:p>
-      <w:pPr>
-        <w:pStyle w:val="Normal"/>
-        <w:tabs>
-          <w:tab w:val="left" w:pos="709" w:leader="none"/>
-        </w:tabs>
-        <w:bidi w:val="0"/>
-        <w:spacing w:lineRule="auto" w:line="240"/>
-        <w:jc w:val="both"/>
-        <w:rPr>
-          <w:i w:val="false"/>
-          <w:i w:val="false"/>
-          <w:iCs w:val="false"/>
-          <w:u w:val="none"/>
-        </w:rPr>
-      </w:pPr>
-      <w:r>
-        <w:rPr>
-          <w:rFonts w:ascii="Times New Roman" w:hAnsi="Times New Roman"/>
-          <w:b w:val="false"/>
-          <w:bCs w:val="false"/>
-        </w:rPr>
-      </w:r>
-    </w:p>
-    <w:p>
-      <w:pPr>
-        <w:pStyle w:val="Normal"/>
-        <w:tabs>
-          <w:tab w:val="left" w:pos="709" w:leader="none"/>
-        </w:tabs>
-        <w:bidi w:val="0"/>
-        <w:spacing w:lineRule="auto" w:line="240"/>
-        <w:jc w:val="both"/>
-        <w:rPr>
-          <w:i w:val="false"/>
-          <w:i w:val="false"/>
-          <w:iCs w:val="false"/>
-          <w:u w:val="none"/>
-        </w:rPr>
-      </w:pPr>
-      <w:r>
-        <w:rPr>
-          <w:rFonts w:ascii="Times New Roman" w:hAnsi="Times New Roman"/>
-          <w:b w:val="false"/>
-          <w:bCs w:val="false"/>
-        </w:rPr>
-      </w:r>
-    </w:p>
-    <w:p>
-      <w:pPr>
-        <w:pStyle w:val="Normal"/>
-        <w:tabs>
-          <w:tab w:val="left" w:pos="709" w:leader="none"/>
-        </w:tabs>
-        <w:bidi w:val="0"/>
-        <w:spacing w:lineRule="auto" w:line="240"/>
-        <w:jc w:val="both"/>
-        <w:rPr>
-          <w:i w:val="false"/>
-          <w:i w:val="false"/>
-          <w:iCs w:val="false"/>
-          <w:u w:val="none"/>
-        </w:rPr>
-      </w:pPr>
-      <w:r>
-        <w:rPr>
-          <w:rFonts w:ascii="Times New Roman" w:hAnsi="Times New Roman"/>
-          <w:b w:val="false"/>
-          <w:bCs w:val="false"/>
-        </w:rPr>
-      </w:r>
-    </w:p>
-    <w:p>
-      <w:pPr>
-        <w:pStyle w:val="Normal"/>
-        <w:tabs>
-          <w:tab w:val="left" w:pos="709" w:leader="none"/>
-        </w:tabs>
-        <w:bidi w:val="0"/>
-        <w:spacing w:lineRule="auto" w:line="240"/>
-        <w:jc w:val="both"/>
-        <w:rPr>
-          <w:i w:val="false"/>
-          <w:i w:val="false"/>
-          <w:iCs w:val="false"/>
-          <w:u w:val="none"/>
-        </w:rPr>
-      </w:pPr>
-      <w:r>
-        <w:rPr>
-          <w:rFonts w:ascii="Times New Roman" w:hAnsi="Times New Roman"/>
-          <w:b w:val="false"/>
-          <w:bCs w:val="false"/>
-        </w:rPr>
-      </w:r>
-    </w:p>
-    <w:p>
-      <w:pPr>
-        <w:pStyle w:val="Normal"/>
-        <w:tabs>
-          <w:tab w:val="left" w:pos="709" w:leader="none"/>
-        </w:tabs>
-        <w:bidi w:val="0"/>
-        <w:spacing w:lineRule="auto" w:line="240"/>
-        <w:jc w:val="both"/>
-        <w:rPr>
-          <w:i w:val="false"/>
-          <w:i w:val="false"/>
-          <w:iCs w:val="false"/>
-          <w:u w:val="none"/>
-        </w:rPr>
-      </w:pPr>
-      <w:r>
-        <w:rPr>
-          <w:rFonts w:ascii="Times New Roman" w:hAnsi="Times New Roman"/>
-          <w:b w:val="false"/>
-          <w:bCs w:val="false"/>
-        </w:rPr>
-      </w:r>
-    </w:p>
-    <w:p>
-      <w:pPr>
-        <w:pStyle w:val="Normal"/>
-        <w:tabs>
-          <w:tab w:val="left" w:pos="709" w:leader="none"/>
-        </w:tabs>
-        <w:bidi w:val="0"/>
-        <w:spacing w:lineRule="auto" w:line="240"/>
-        <w:jc w:val="both"/>
-        <w:rPr>
-          <w:i w:val="false"/>
-          <w:i w:val="false"/>
-          <w:iCs w:val="false"/>
-          <w:u w:val="none"/>
-        </w:rPr>
-      </w:pPr>
-      <w:r>
-        <w:rPr>
-          <w:rFonts w:ascii="Times New Roman" w:hAnsi="Times New Roman"/>
-          <w:b w:val="false"/>
-          <w:bCs w:val="false"/>
-        </w:rPr>
-      </w:r>
-    </w:p>
-    <w:p>
-      <w:pPr>
-        <w:pStyle w:val="Normal"/>
-        <w:tabs>
-          <w:tab w:val="left" w:pos="709" w:leader="none"/>
-        </w:tabs>
-        <w:bidi w:val="0"/>
-        <w:spacing w:lineRule="auto" w:line="240"/>
-        <w:jc w:val="both"/>
-        <w:rPr>
-          <w:i w:val="false"/>
-          <w:i w:val="false"/>
-          <w:iCs w:val="false"/>
-          <w:u w:val="none"/>
-        </w:rPr>
-      </w:pPr>
-      <w:r>
-        <w:rPr>
-          <w:rFonts w:ascii="Times New Roman" w:hAnsi="Times New Roman"/>
-          <w:b w:val="false"/>
-          <w:bCs w:val="false"/>
-        </w:rPr>
-      </w:r>
-    </w:p>
-    <w:p>
-      <w:pPr>
-        <w:pStyle w:val="Normal"/>
-        <w:tabs>
-          <w:tab w:val="left" w:pos="709" w:leader="none"/>
-        </w:tabs>
-        <w:bidi w:val="0"/>
-        <w:spacing w:lineRule="auto" w:line="240"/>
-        <w:jc w:val="both"/>
-        <w:rPr>
-          <w:i w:val="false"/>
-          <w:i w:val="false"/>
-          <w:iCs w:val="false"/>
-          <w:u w:val="none"/>
-        </w:rPr>
-      </w:pPr>
-      <w:r>
-        <w:rPr>
-          <w:rFonts w:ascii="Times New Roman" w:hAnsi="Times New Roman"/>
-          <w:b w:val="false"/>
-          <w:bCs w:val="false"/>
-        </w:rPr>
-      </w:r>
-    </w:p>
-    <w:p>
-      <w:pPr>
-        <w:pStyle w:val="Normal"/>
-        <w:tabs>
-          <w:tab w:val="left" w:pos="709" w:leader="none"/>
-        </w:tabs>
-        <w:bidi w:val="0"/>
-        <w:spacing w:lineRule="auto" w:line="240"/>
-        <w:jc w:val="both"/>
-        <w:rPr>
-          <w:i w:val="false"/>
-          <w:i w:val="false"/>
-          <w:iCs w:val="false"/>
-          <w:u w:val="none"/>
-        </w:rPr>
-      </w:pPr>
-      <w:r>
-        <w:rPr>
-          <w:rFonts w:ascii="Times New Roman" w:hAnsi="Times New Roman"/>
-          <w:b w:val="false"/>
-          <w:bCs w:val="false"/>
-        </w:rPr>
-      </w:r>
-    </w:p>
-    <w:p>
-      <w:pPr>
-        <w:pStyle w:val="Normal"/>
-        <w:tabs>
-          <w:tab w:val="left" w:pos="709" w:leader="none"/>
-        </w:tabs>
-        <w:bidi w:val="0"/>
-        <w:spacing w:lineRule="auto" w:line="240"/>
-        <w:jc w:val="both"/>
-        <w:rPr>
-          <w:i w:val="false"/>
-          <w:i w:val="false"/>
-          <w:iCs w:val="false"/>
-          <w:u w:val="none"/>
-        </w:rPr>
-      </w:pPr>
-      <w:r>
-        <w:rPr>
-          <w:rFonts w:ascii="Times New Roman" w:hAnsi="Times New Roman"/>
-          <w:b w:val="false"/>
-          <w:bCs w:val="false"/>
-        </w:rPr>
-      </w:r>
-    </w:p>
-    <w:p>
-      <w:pPr>
-        <w:pStyle w:val="Normal"/>
-        <w:tabs>
-          <w:tab w:val="left" w:pos="709" w:leader="none"/>
-        </w:tabs>
-        <w:bidi w:val="0"/>
-        <w:spacing w:lineRule="auto" w:line="240"/>
-        <w:jc w:val="both"/>
-        <w:rPr>
-          <w:i w:val="false"/>
-          <w:i w:val="false"/>
-          <w:iCs w:val="false"/>
-          <w:u w:val="none"/>
-        </w:rPr>
-      </w:pPr>
-      <w:r>
-        <w:rPr>
-          <w:rFonts w:ascii="Times New Roman" w:hAnsi="Times New Roman"/>
-          <w:b w:val="false"/>
-          <w:bCs w:val="false"/>
-        </w:rPr>
-      </w:r>
-    </w:p>
-    <w:p>
-      <w:pPr>
-        <w:pStyle w:val="Normal"/>
-        <w:tabs>
-          <w:tab w:val="left" w:pos="709" w:leader="none"/>
-        </w:tabs>
-        <w:bidi w:val="0"/>
-        <w:spacing w:lineRule="auto" w:line="240"/>
-        <w:jc w:val="both"/>
-        <w:rPr>
-          <w:i w:val="false"/>
-          <w:i w:val="false"/>
-          <w:iCs w:val="false"/>
-          <w:u w:val="none"/>
-        </w:rPr>
-      </w:pPr>
-      <w:r>
-        <w:rPr>
-          <w:rFonts w:ascii="Times New Roman" w:hAnsi="Times New Roman"/>
-          <w:b w:val="false"/>
-          <w:bCs w:val="false"/>
-        </w:rPr>
-      </w:r>
-    </w:p>
-    <w:p>
-      <w:pPr>
-        <w:pStyle w:val="Normal"/>
-        <w:tabs>
-          <w:tab w:val="left" w:pos="709" w:leader="none"/>
-        </w:tabs>
-        <w:bidi w:val="0"/>
-        <w:spacing w:lineRule="auto" w:line="240"/>
-        <w:jc w:val="center"/>
+          <w:rFonts w:ascii="Times New Roman" w:hAnsi="Times New Roman"/>
+          <w:b w:val="false"/>
+          <w:bCs w:val="false"/>
+        </w:rPr>
+      </w:pPr>
+      <w:r>
+        <w:rPr>
+          <w:rFonts w:ascii="Times New Roman" w:hAnsi="Times New Roman"/>
+          <w:b w:val="false"/>
+          <w:bCs w:val="false"/>
+          <w:i w:val="false"/>
+          <w:iCs w:val="false"/>
+          <w:u w:val="none"/>
+        </w:rPr>
+        <w:t xml:space="preserve">2    </w:t>
+      </w:r>
+      <w:r>
+        <w:rPr>
+          <w:rFonts w:ascii="Times New Roman" w:hAnsi="Times New Roman"/>
+          <w:b w:val="false"/>
+          <w:bCs w:val="false"/>
+          <w:i w:val="false"/>
+          <w:iCs w:val="false"/>
+          <w:u w:val="none"/>
+        </w:rPr>
+        <w:t>Простейшие механизмы………………………………………………………………………   6</w:t>
+      </w:r>
+    </w:p>
+    <w:p>
+      <w:pPr>
+        <w:pStyle w:val="Normal"/>
+        <w:widowControl/>
+        <w:tabs>
+          <w:tab w:val="left" w:pos="709" w:leader="none"/>
+        </w:tabs>
+        <w:suppressAutoHyphens w:val="true"/>
+        <w:bidi w:val="0"/>
+        <w:spacing w:lineRule="auto" w:line="240" w:before="0" w:after="0"/>
+        <w:ind w:firstLine="709" w:start="0" w:end="0"/>
+        <w:jc w:val="both"/>
+        <w:rPr>
+          <w:rFonts w:ascii="Times New Roman" w:hAnsi="Times New Roman"/>
+          <w:b w:val="false"/>
+          <w:bCs w:val="false"/>
+        </w:rPr>
+      </w:pPr>
+      <w:r>
+        <w:rPr>
+          <w:rFonts w:ascii="Times New Roman" w:hAnsi="Times New Roman"/>
+          <w:b w:val="false"/>
+          <w:bCs w:val="false"/>
+          <w:i w:val="false"/>
+          <w:iCs w:val="false"/>
+          <w:u w:val="none"/>
+        </w:rPr>
+        <w:t>2.</w:t>
+      </w:r>
+      <w:r>
+        <w:rPr>
+          <w:rFonts w:ascii="Times New Roman" w:hAnsi="Times New Roman"/>
+          <w:b w:val="false"/>
+          <w:bCs w:val="false"/>
+          <w:i w:val="false"/>
+          <w:iCs w:val="false"/>
+          <w:u w:val="none"/>
+        </w:rPr>
+        <w:t>1    Рычаг…………………………………………………………………………………</w:t>
+      </w:r>
+    </w:p>
+    <w:p>
+      <w:pPr>
+        <w:pStyle w:val="Normal"/>
+        <w:widowControl/>
+        <w:tabs>
+          <w:tab w:val="left" w:pos="709" w:leader="none"/>
+        </w:tabs>
+        <w:suppressAutoHyphens w:val="true"/>
+        <w:bidi w:val="0"/>
+        <w:spacing w:lineRule="auto" w:line="240" w:before="0" w:after="0"/>
+        <w:ind w:firstLine="709" w:start="0" w:end="0"/>
+        <w:jc w:val="both"/>
+        <w:rPr>
+          <w:rFonts w:ascii="Times New Roman" w:hAnsi="Times New Roman"/>
+          <w:b w:val="false"/>
+          <w:bCs w:val="false"/>
+        </w:rPr>
+      </w:pPr>
+      <w:r>
+        <w:rPr>
+          <w:rFonts w:ascii="Times New Roman" w:hAnsi="Times New Roman"/>
+          <w:b w:val="false"/>
+          <w:bCs w:val="false"/>
+          <w:i w:val="false"/>
+          <w:iCs w:val="false"/>
+          <w:u w:val="none"/>
+        </w:rPr>
+        <w:t>2.</w:t>
+      </w:r>
+      <w:r>
+        <w:rPr>
+          <w:rFonts w:ascii="Times New Roman" w:hAnsi="Times New Roman"/>
+          <w:b w:val="false"/>
+          <w:bCs w:val="false"/>
+          <w:i w:val="false"/>
+          <w:iCs w:val="false"/>
+          <w:u w:val="none"/>
+        </w:rPr>
+        <w:t>2    Наклонная плоскость………………………………………………………………..</w:t>
+      </w:r>
+    </w:p>
+    <w:p>
+      <w:pPr>
+        <w:pStyle w:val="Normal"/>
+        <w:widowControl/>
+        <w:tabs>
+          <w:tab w:val="left" w:pos="709" w:leader="none"/>
+        </w:tabs>
+        <w:suppressAutoHyphens w:val="true"/>
+        <w:bidi w:val="0"/>
+        <w:spacing w:lineRule="auto" w:line="240" w:before="0" w:after="0"/>
+        <w:ind w:firstLine="709" w:start="0" w:end="0"/>
+        <w:jc w:val="both"/>
+        <w:rPr>
+          <w:rFonts w:ascii="Times New Roman" w:hAnsi="Times New Roman"/>
+          <w:b w:val="false"/>
+          <w:bCs w:val="false"/>
+        </w:rPr>
+      </w:pPr>
+      <w:r>
+        <w:rPr>
+          <w:rFonts w:ascii="Times New Roman" w:hAnsi="Times New Roman"/>
+          <w:b w:val="false"/>
+          <w:bCs w:val="false"/>
+          <w:i w:val="false"/>
+          <w:iCs w:val="false"/>
+          <w:u w:val="none"/>
+        </w:rPr>
+        <w:t>2.3    Блоки…………………………………………………………………………………</w:t>
+      </w:r>
+    </w:p>
+    <w:p>
+      <w:pPr>
+        <w:pStyle w:val="Normal"/>
+        <w:widowControl/>
+        <w:tabs>
+          <w:tab w:val="left" w:pos="709" w:leader="none"/>
+        </w:tabs>
+        <w:suppressAutoHyphens w:val="true"/>
+        <w:bidi w:val="0"/>
+        <w:spacing w:lineRule="auto" w:line="240" w:before="0" w:after="0"/>
+        <w:ind w:firstLine="709" w:start="0" w:end="0"/>
+        <w:jc w:val="both"/>
+        <w:rPr>
+          <w:rFonts w:ascii="Times New Roman" w:hAnsi="Times New Roman"/>
+          <w:b w:val="false"/>
+          <w:bCs w:val="false"/>
+        </w:rPr>
+      </w:pPr>
+      <w:r>
+        <w:rPr>
+          <w:rFonts w:ascii="Times New Roman" w:hAnsi="Times New Roman"/>
+          <w:b w:val="false"/>
+          <w:bCs w:val="false"/>
+          <w:i w:val="false"/>
+          <w:iCs w:val="false"/>
+          <w:u w:val="none"/>
+        </w:rPr>
+        <w:t>2.4    Ворот…………………………………………………………………………………</w:t>
+      </w:r>
+    </w:p>
+    <w:p>
+      <w:pPr>
+        <w:pStyle w:val="Normal"/>
+        <w:widowControl/>
+        <w:tabs>
+          <w:tab w:val="left" w:pos="709" w:leader="none"/>
+        </w:tabs>
+        <w:suppressAutoHyphens w:val="true"/>
+        <w:bidi w:val="0"/>
+        <w:spacing w:lineRule="auto" w:line="240" w:before="0" w:after="0"/>
+        <w:ind w:firstLine="709" w:start="0" w:end="0"/>
+        <w:jc w:val="both"/>
+        <w:rPr>
+          <w:rFonts w:ascii="Times New Roman" w:hAnsi="Times New Roman"/>
+          <w:b w:val="false"/>
+          <w:bCs w:val="false"/>
+        </w:rPr>
+      </w:pPr>
+      <w:r>
+        <w:rPr>
+          <w:rFonts w:ascii="Times New Roman" w:hAnsi="Times New Roman"/>
+          <w:b w:val="false"/>
+          <w:bCs w:val="false"/>
+          <w:i w:val="false"/>
+          <w:iCs w:val="false"/>
+          <w:u w:val="none"/>
+        </w:rPr>
+        <w:t>2.5    Винт………………………………………………………………………………….</w:t>
+      </w:r>
+    </w:p>
+    <w:p>
+      <w:pPr>
+        <w:pStyle w:val="Normal"/>
+        <w:widowControl/>
+        <w:tabs>
+          <w:tab w:val="left" w:pos="709" w:leader="none"/>
+        </w:tabs>
+        <w:suppressAutoHyphens w:val="true"/>
+        <w:bidi w:val="0"/>
+        <w:spacing w:lineRule="auto" w:line="240" w:before="0" w:after="0"/>
+        <w:ind w:hanging="0" w:start="0" w:end="0"/>
+        <w:jc w:val="both"/>
+        <w:rPr>
+          <w:rFonts w:ascii="Times New Roman" w:hAnsi="Times New Roman"/>
+          <w:b w:val="false"/>
+          <w:bCs w:val="false"/>
+        </w:rPr>
+      </w:pPr>
+      <w:r>
+        <w:rPr>
+          <w:rFonts w:ascii="Times New Roman" w:hAnsi="Times New Roman"/>
+          <w:b w:val="false"/>
+          <w:bCs w:val="false"/>
+          <w:i w:val="false"/>
+          <w:iCs w:val="false"/>
+          <w:u w:val="none"/>
+        </w:rPr>
+        <w:t>ЗАКЛЮЧЕНИЕ…………………………………………………………………………………...</w:t>
+      </w:r>
+    </w:p>
+    <w:p>
+      <w:pPr>
+        <w:pStyle w:val="Normal"/>
+        <w:widowControl/>
+        <w:tabs>
+          <w:tab w:val="left" w:pos="709" w:leader="none"/>
+        </w:tabs>
+        <w:suppressAutoHyphens w:val="true"/>
+        <w:bidi w:val="0"/>
+        <w:spacing w:lineRule="auto" w:line="240" w:before="0" w:after="0"/>
+        <w:ind w:hanging="0" w:start="0" w:end="0"/>
+        <w:jc w:val="both"/>
+        <w:rPr>
+          <w:rFonts w:ascii="Times New Roman" w:hAnsi="Times New Roman"/>
+          <w:b w:val="false"/>
+          <w:bCs w:val="false"/>
+        </w:rPr>
+      </w:pPr>
+      <w:r>
+        <w:rPr>
+          <w:rFonts w:ascii="Times New Roman" w:hAnsi="Times New Roman"/>
+          <w:b w:val="false"/>
+          <w:bCs w:val="false"/>
+          <w:i w:val="false"/>
+          <w:iCs w:val="false"/>
+          <w:u w:val="none"/>
+        </w:rPr>
+        <w:t>СПИСОК ИСПОЛЬЗОВАННЫХ ИСТОЧНИКОВ……………………………………………..</w:t>
+      </w:r>
+    </w:p>
+    <w:p>
+      <w:pPr>
+        <w:pStyle w:val="Normal"/>
+        <w:tabs>
+          <w:tab w:val="left" w:pos="709" w:leader="none"/>
+        </w:tabs>
+        <w:bidi w:val="0"/>
+        <w:spacing w:lineRule="auto" w:line="240"/>
+        <w:jc w:val="both"/>
+        <w:rPr>
+          <w:i w:val="false"/>
+          <w:i w:val="false"/>
+          <w:iCs w:val="false"/>
+          <w:u w:val="none"/>
+        </w:rPr>
+      </w:pPr>
+      <w:r>
+        <w:rPr>
+          <w:rFonts w:ascii="Times New Roman" w:hAnsi="Times New Roman"/>
+          <w:b w:val="false"/>
+          <w:bCs w:val="false"/>
+        </w:rPr>
+      </w:r>
+    </w:p>
+    <w:p>
+      <w:pPr>
+        <w:pStyle w:val="Normal"/>
+        <w:tabs>
+          <w:tab w:val="left" w:pos="709" w:leader="none"/>
+        </w:tabs>
+        <w:bidi w:val="0"/>
+        <w:spacing w:lineRule="auto" w:line="240"/>
+        <w:jc w:val="both"/>
+        <w:rPr>
+          <w:i w:val="false"/>
+          <w:i w:val="false"/>
+          <w:iCs w:val="false"/>
+          <w:u w:val="none"/>
+        </w:rPr>
+      </w:pPr>
+      <w:r>
+        <w:rPr>
+          <w:rFonts w:ascii="Times New Roman" w:hAnsi="Times New Roman"/>
+          <w:b w:val="false"/>
+          <w:bCs w:val="false"/>
+        </w:rPr>
+      </w:r>
+    </w:p>
+    <w:p>
+      <w:pPr>
+        <w:pStyle w:val="Normal"/>
+        <w:tabs>
+          <w:tab w:val="left" w:pos="709" w:leader="none"/>
+        </w:tabs>
+        <w:bidi w:val="0"/>
+        <w:spacing w:lineRule="auto" w:line="240"/>
+        <w:jc w:val="both"/>
+        <w:rPr>
+          <w:i w:val="false"/>
+          <w:i w:val="false"/>
+          <w:iCs w:val="false"/>
+          <w:u w:val="none"/>
+        </w:rPr>
+      </w:pPr>
+      <w:r>
+        <w:rPr>
+          <w:rFonts w:ascii="Times New Roman" w:hAnsi="Times New Roman"/>
+          <w:b w:val="false"/>
+          <w:bCs w:val="false"/>
+        </w:rPr>
+      </w:r>
+    </w:p>
+    <w:p>
+      <w:pPr>
+        <w:pStyle w:val="Normal"/>
+        <w:tabs>
+          <w:tab w:val="left" w:pos="709" w:leader="none"/>
+        </w:tabs>
+        <w:bidi w:val="0"/>
+        <w:spacing w:lineRule="auto" w:line="240"/>
+        <w:jc w:val="both"/>
+        <w:rPr>
+          <w:i w:val="false"/>
+          <w:i w:val="false"/>
+          <w:iCs w:val="false"/>
+          <w:u w:val="none"/>
+        </w:rPr>
+      </w:pPr>
+      <w:r>
+        <w:rPr>
+          <w:rFonts w:ascii="Times New Roman" w:hAnsi="Times New Roman"/>
+          <w:b w:val="false"/>
+          <w:bCs w:val="false"/>
+        </w:rPr>
+      </w:r>
+    </w:p>
+    <w:p>
+      <w:pPr>
+        <w:pStyle w:val="Normal"/>
+        <w:tabs>
+          <w:tab w:val="left" w:pos="709" w:leader="none"/>
+        </w:tabs>
+        <w:bidi w:val="0"/>
+        <w:spacing w:lineRule="auto" w:line="240"/>
+        <w:jc w:val="both"/>
+        <w:rPr>
+          <w:i w:val="false"/>
+          <w:i w:val="false"/>
+          <w:iCs w:val="false"/>
+          <w:u w:val="none"/>
+        </w:rPr>
+      </w:pPr>
+      <w:r>
+        <w:rPr>
+          <w:rFonts w:ascii="Times New Roman" w:hAnsi="Times New Roman"/>
+          <w:b w:val="false"/>
+          <w:bCs w:val="false"/>
+        </w:rPr>
+      </w:r>
+    </w:p>
+    <w:p>
+      <w:pPr>
+        <w:pStyle w:val="Normal"/>
+        <w:tabs>
+          <w:tab w:val="left" w:pos="709" w:leader="none"/>
+        </w:tabs>
+        <w:bidi w:val="0"/>
+        <w:spacing w:lineRule="auto" w:line="240"/>
+        <w:jc w:val="both"/>
+        <w:rPr>
+          <w:i w:val="false"/>
+          <w:i w:val="false"/>
+          <w:iCs w:val="false"/>
+          <w:u w:val="none"/>
+        </w:rPr>
+      </w:pPr>
+      <w:r>
+        <w:rPr>
+          <w:rFonts w:ascii="Times New Roman" w:hAnsi="Times New Roman"/>
+          <w:b w:val="false"/>
+          <w:bCs w:val="false"/>
+        </w:rPr>
+      </w:r>
+    </w:p>
+    <w:p>
+      <w:pPr>
+        <w:pStyle w:val="Normal"/>
+        <w:tabs>
+          <w:tab w:val="left" w:pos="709" w:leader="none"/>
+        </w:tabs>
+        <w:bidi w:val="0"/>
+        <w:spacing w:lineRule="auto" w:line="240"/>
+        <w:jc w:val="both"/>
+        <w:rPr>
+          <w:i w:val="false"/>
+          <w:i w:val="false"/>
+          <w:iCs w:val="false"/>
+          <w:u w:val="none"/>
+        </w:rPr>
+      </w:pPr>
+      <w:r>
+        <w:rPr>
+          <w:rFonts w:ascii="Times New Roman" w:hAnsi="Times New Roman"/>
+          <w:b w:val="false"/>
+          <w:bCs w:val="false"/>
+        </w:rPr>
+      </w:r>
+    </w:p>
+    <w:p>
+      <w:pPr>
+        <w:pStyle w:val="Normal"/>
+        <w:tabs>
+          <w:tab w:val="left" w:pos="709" w:leader="none"/>
+        </w:tabs>
+        <w:bidi w:val="0"/>
+        <w:spacing w:lineRule="auto" w:line="240"/>
+        <w:jc w:val="both"/>
+        <w:rPr>
+          <w:i w:val="false"/>
+          <w:i w:val="false"/>
+          <w:iCs w:val="false"/>
+          <w:u w:val="none"/>
+        </w:rPr>
+      </w:pPr>
+      <w:r>
+        <w:rPr>
+          <w:rFonts w:ascii="Times New Roman" w:hAnsi="Times New Roman"/>
+          <w:b w:val="false"/>
+          <w:bCs w:val="false"/>
+        </w:rPr>
+      </w:r>
+    </w:p>
+    <w:p>
+      <w:pPr>
+        <w:pStyle w:val="Normal"/>
+        <w:tabs>
+          <w:tab w:val="left" w:pos="709" w:leader="none"/>
+        </w:tabs>
+        <w:bidi w:val="0"/>
+        <w:spacing w:lineRule="auto" w:line="240"/>
+        <w:jc w:val="both"/>
+        <w:rPr>
+          <w:i w:val="false"/>
+          <w:i w:val="false"/>
+          <w:iCs w:val="false"/>
+          <w:u w:val="none"/>
+        </w:rPr>
+      </w:pPr>
+      <w:r>
+        <w:rPr>
+          <w:rFonts w:ascii="Times New Roman" w:hAnsi="Times New Roman"/>
+          <w:b w:val="false"/>
+          <w:bCs w:val="false"/>
+        </w:rPr>
+      </w:r>
+    </w:p>
+    <w:p>
+      <w:pPr>
+        <w:pStyle w:val="Normal"/>
+        <w:tabs>
+          <w:tab w:val="left" w:pos="709" w:leader="none"/>
+        </w:tabs>
+        <w:bidi w:val="0"/>
+        <w:spacing w:lineRule="auto" w:line="240"/>
+        <w:jc w:val="both"/>
+        <w:rPr>
+          <w:i w:val="false"/>
+          <w:i w:val="false"/>
+          <w:iCs w:val="false"/>
+          <w:u w:val="none"/>
+        </w:rPr>
+      </w:pPr>
+      <w:r>
+        <w:rPr>
+          <w:rFonts w:ascii="Times New Roman" w:hAnsi="Times New Roman"/>
+          <w:b w:val="false"/>
+          <w:bCs w:val="false"/>
+        </w:rPr>
+      </w:r>
+    </w:p>
+    <w:p>
+      <w:pPr>
+        <w:pStyle w:val="Normal"/>
+        <w:tabs>
+          <w:tab w:val="left" w:pos="709" w:leader="none"/>
+        </w:tabs>
+        <w:bidi w:val="0"/>
+        <w:spacing w:lineRule="auto" w:line="240"/>
+        <w:jc w:val="both"/>
+        <w:rPr>
+          <w:i w:val="false"/>
+          <w:i w:val="false"/>
+          <w:iCs w:val="false"/>
+          <w:u w:val="none"/>
+        </w:rPr>
+      </w:pPr>
+      <w:r>
+        <w:rPr>
+          <w:rFonts w:ascii="Times New Roman" w:hAnsi="Times New Roman"/>
+          <w:b w:val="false"/>
+          <w:bCs w:val="false"/>
+        </w:rPr>
+      </w:r>
+    </w:p>
+    <w:p>
+      <w:pPr>
+        <w:pStyle w:val="Normal"/>
+        <w:tabs>
+          <w:tab w:val="left" w:pos="709" w:leader="none"/>
+        </w:tabs>
+        <w:bidi w:val="0"/>
+        <w:spacing w:lineRule="auto" w:line="240"/>
+        <w:jc w:val="both"/>
+        <w:rPr>
+          <w:i w:val="false"/>
+          <w:i w:val="false"/>
+          <w:iCs w:val="false"/>
+          <w:u w:val="none"/>
+        </w:rPr>
+      </w:pPr>
+      <w:r>
+        <w:rPr>
+          <w:rFonts w:ascii="Times New Roman" w:hAnsi="Times New Roman"/>
+          <w:b w:val="false"/>
+          <w:bCs w:val="false"/>
+        </w:rPr>
+      </w:r>
+    </w:p>
+    <w:p>
+      <w:pPr>
+        <w:pStyle w:val="Normal"/>
+        <w:tabs>
+          <w:tab w:val="left" w:pos="709" w:leader="none"/>
+        </w:tabs>
+        <w:bidi w:val="0"/>
+        <w:spacing w:lineRule="auto" w:line="240"/>
+        <w:jc w:val="both"/>
+        <w:rPr>
+          <w:i w:val="false"/>
+          <w:i w:val="false"/>
+          <w:iCs w:val="false"/>
+          <w:u w:val="none"/>
+        </w:rPr>
+      </w:pPr>
+      <w:r>
+        <w:rPr>
+          <w:rFonts w:ascii="Times New Roman" w:hAnsi="Times New Roman"/>
+          <w:b w:val="false"/>
+          <w:bCs w:val="false"/>
+        </w:rPr>
+      </w:r>
+    </w:p>
+    <w:p>
+      <w:pPr>
+        <w:pStyle w:val="Normal"/>
+        <w:tabs>
+          <w:tab w:val="left" w:pos="709" w:leader="none"/>
+        </w:tabs>
+        <w:bidi w:val="0"/>
+        <w:spacing w:lineRule="auto" w:line="240"/>
+        <w:jc w:val="both"/>
+        <w:rPr>
+          <w:i w:val="false"/>
+          <w:i w:val="false"/>
+          <w:iCs w:val="false"/>
+          <w:u w:val="none"/>
+        </w:rPr>
+      </w:pPr>
+      <w:r>
+        <w:rPr>
+          <w:rFonts w:ascii="Times New Roman" w:hAnsi="Times New Roman"/>
+          <w:b w:val="false"/>
+          <w:bCs w:val="false"/>
+        </w:rPr>
+      </w:r>
+    </w:p>
+    <w:p>
+      <w:pPr>
+        <w:pStyle w:val="Normal"/>
+        <w:tabs>
+          <w:tab w:val="left" w:pos="709" w:leader="none"/>
+        </w:tabs>
+        <w:bidi w:val="0"/>
+        <w:spacing w:lineRule="auto" w:line="240"/>
+        <w:jc w:val="both"/>
+        <w:rPr>
+          <w:i w:val="false"/>
+          <w:i w:val="false"/>
+          <w:iCs w:val="false"/>
+          <w:u w:val="none"/>
+        </w:rPr>
+      </w:pPr>
+      <w:r>
+        <w:rPr>
+          <w:rFonts w:ascii="Times New Roman" w:hAnsi="Times New Roman"/>
+          <w:b w:val="false"/>
+          <w:bCs w:val="false"/>
+        </w:rPr>
+      </w:r>
+    </w:p>
+    <w:p>
+      <w:pPr>
+        <w:pStyle w:val="Normal"/>
+        <w:tabs>
+          <w:tab w:val="left" w:pos="709" w:leader="none"/>
+        </w:tabs>
+        <w:bidi w:val="0"/>
+        <w:spacing w:lineRule="auto" w:line="240"/>
+        <w:jc w:val="both"/>
+        <w:rPr>
+          <w:i w:val="false"/>
+          <w:i w:val="false"/>
+          <w:iCs w:val="false"/>
+          <w:u w:val="none"/>
+        </w:rPr>
+      </w:pPr>
+      <w:r>
+        <w:rPr>
+          <w:rFonts w:ascii="Times New Roman" w:hAnsi="Times New Roman"/>
+          <w:b w:val="false"/>
+          <w:bCs w:val="false"/>
+        </w:rPr>
+      </w:r>
+    </w:p>
+    <w:p>
+      <w:pPr>
+        <w:pStyle w:val="Normal"/>
+        <w:tabs>
+          <w:tab w:val="left" w:pos="709" w:leader="none"/>
+        </w:tabs>
+        <w:bidi w:val="0"/>
+        <w:spacing w:lineRule="auto" w:line="240"/>
+        <w:jc w:val="both"/>
+        <w:rPr>
+          <w:i w:val="false"/>
+          <w:i w:val="false"/>
+          <w:iCs w:val="false"/>
+          <w:u w:val="none"/>
+        </w:rPr>
+      </w:pPr>
+      <w:r>
+        <w:rPr>
+          <w:rFonts w:ascii="Times New Roman" w:hAnsi="Times New Roman"/>
+          <w:b w:val="false"/>
+          <w:bCs w:val="false"/>
+        </w:rPr>
+      </w:r>
+    </w:p>
+    <w:p>
+      <w:pPr>
+        <w:pStyle w:val="Normal"/>
+        <w:tabs>
+          <w:tab w:val="left" w:pos="709" w:leader="none"/>
+        </w:tabs>
+        <w:bidi w:val="0"/>
+        <w:spacing w:lineRule="auto" w:line="240"/>
+        <w:jc w:val="both"/>
+        <w:rPr>
+          <w:i w:val="false"/>
+          <w:i w:val="false"/>
+          <w:iCs w:val="false"/>
+          <w:u w:val="none"/>
+        </w:rPr>
+      </w:pPr>
+      <w:r>
+        <w:rPr>
+          <w:rFonts w:ascii="Times New Roman" w:hAnsi="Times New Roman"/>
+          <w:b w:val="false"/>
+          <w:bCs w:val="false"/>
+        </w:rPr>
+      </w:r>
+    </w:p>
+    <w:p>
+      <w:pPr>
+        <w:pStyle w:val="Normal"/>
+        <w:tabs>
+          <w:tab w:val="left" w:pos="709" w:leader="none"/>
+        </w:tabs>
+        <w:bidi w:val="0"/>
+        <w:spacing w:lineRule="auto" w:line="240"/>
+        <w:jc w:val="both"/>
+        <w:rPr>
+          <w:i w:val="false"/>
+          <w:i w:val="false"/>
+          <w:iCs w:val="false"/>
+          <w:u w:val="none"/>
+        </w:rPr>
+      </w:pPr>
+      <w:r>
+        <w:rPr>
+          <w:rFonts w:ascii="Times New Roman" w:hAnsi="Times New Roman"/>
+          <w:b w:val="false"/>
+          <w:bCs w:val="false"/>
+        </w:rPr>
+      </w:r>
+    </w:p>
+    <w:p>
+      <w:pPr>
+        <w:pStyle w:val="Normal"/>
+        <w:tabs>
+          <w:tab w:val="left" w:pos="709" w:leader="none"/>
+        </w:tabs>
+        <w:bidi w:val="0"/>
+        <w:spacing w:lineRule="auto" w:line="240"/>
+        <w:jc w:val="both"/>
+        <w:rPr>
+          <w:i w:val="false"/>
+          <w:i w:val="false"/>
+          <w:iCs w:val="false"/>
+          <w:u w:val="none"/>
+        </w:rPr>
+      </w:pPr>
+      <w:r>
+        <w:rPr>
+          <w:rFonts w:ascii="Times New Roman" w:hAnsi="Times New Roman"/>
+          <w:b w:val="false"/>
+          <w:bCs w:val="false"/>
+        </w:rPr>
+      </w:r>
+    </w:p>
+    <w:p>
+      <w:pPr>
+        <w:pStyle w:val="Normal"/>
+        <w:tabs>
+          <w:tab w:val="left" w:pos="709" w:leader="none"/>
+        </w:tabs>
+        <w:bidi w:val="0"/>
+        <w:spacing w:lineRule="auto" w:line="240"/>
+        <w:jc w:val="both"/>
+        <w:rPr>
+          <w:i w:val="false"/>
+          <w:i w:val="false"/>
+          <w:iCs w:val="false"/>
+          <w:u w:val="none"/>
+        </w:rPr>
+      </w:pPr>
+      <w:r>
+        <w:rPr>
+          <w:rFonts w:ascii="Times New Roman" w:hAnsi="Times New Roman"/>
+          <w:b w:val="false"/>
+          <w:bCs w:val="false"/>
+        </w:rPr>
+      </w:r>
+    </w:p>
+    <w:p>
+      <w:pPr>
+        <w:pStyle w:val="Normal"/>
+        <w:tabs>
+          <w:tab w:val="left" w:pos="709" w:leader="none"/>
+        </w:tabs>
+        <w:bidi w:val="0"/>
+        <w:spacing w:lineRule="auto" w:line="240"/>
+        <w:jc w:val="both"/>
+        <w:rPr>
+          <w:i w:val="false"/>
+          <w:i w:val="false"/>
+          <w:iCs w:val="false"/>
+          <w:u w:val="none"/>
+        </w:rPr>
+      </w:pPr>
+      <w:r>
+        <w:rPr>
+          <w:rFonts w:ascii="Times New Roman" w:hAnsi="Times New Roman"/>
+          <w:b w:val="false"/>
+          <w:bCs w:val="false"/>
+        </w:rPr>
+      </w:r>
+    </w:p>
+    <w:p>
+      <w:pPr>
+        <w:pStyle w:val="Normal"/>
+        <w:tabs>
+          <w:tab w:val="left" w:pos="709" w:leader="none"/>
+        </w:tabs>
+        <w:bidi w:val="0"/>
+        <w:spacing w:lineRule="auto" w:line="240"/>
+        <w:jc w:val="both"/>
+        <w:rPr>
+          <w:i w:val="false"/>
+          <w:i w:val="false"/>
+          <w:iCs w:val="false"/>
+          <w:u w:val="none"/>
+        </w:rPr>
+      </w:pPr>
+      <w:r>
+        <w:rPr>
+          <w:rFonts w:ascii="Times New Roman" w:hAnsi="Times New Roman"/>
+          <w:b w:val="false"/>
+          <w:bCs w:val="false"/>
+        </w:rPr>
+      </w:r>
+    </w:p>
+    <w:p>
+      <w:pPr>
+        <w:pStyle w:val="Normal"/>
+        <w:tabs>
+          <w:tab w:val="left" w:pos="709" w:leader="none"/>
+        </w:tabs>
+        <w:bidi w:val="0"/>
+        <w:spacing w:lineRule="auto" w:line="240"/>
+        <w:jc w:val="both"/>
+        <w:rPr>
+          <w:i w:val="false"/>
+          <w:i w:val="false"/>
+          <w:iCs w:val="false"/>
+          <w:u w:val="none"/>
+        </w:rPr>
+      </w:pPr>
+      <w:r>
+        <w:rPr>
+          <w:rFonts w:ascii="Times New Roman" w:hAnsi="Times New Roman"/>
+          <w:b w:val="false"/>
+          <w:bCs w:val="false"/>
+        </w:rPr>
+      </w:r>
+    </w:p>
+    <w:p>
+      <w:pPr>
+        <w:pStyle w:val="Normal"/>
+        <w:tabs>
+          <w:tab w:val="left" w:pos="709" w:leader="none"/>
+        </w:tabs>
+        <w:bidi w:val="0"/>
+        <w:spacing w:lineRule="auto" w:line="240"/>
+        <w:jc w:val="both"/>
+        <w:rPr>
+          <w:i w:val="false"/>
+          <w:i w:val="false"/>
+          <w:iCs w:val="false"/>
+          <w:u w:val="none"/>
+        </w:rPr>
+      </w:pPr>
+      <w:r>
+        <w:rPr>
+          <w:rFonts w:ascii="Times New Roman" w:hAnsi="Times New Roman"/>
+          <w:b w:val="false"/>
+          <w:bCs w:val="false"/>
+        </w:rPr>
+      </w:r>
+    </w:p>
+    <w:p>
+      <w:pPr>
+        <w:pStyle w:val="Normal"/>
+        <w:tabs>
+          <w:tab w:val="left" w:pos="709" w:leader="none"/>
+        </w:tabs>
+        <w:bidi w:val="0"/>
+        <w:spacing w:lineRule="auto" w:line="240"/>
+        <w:jc w:val="both"/>
+        <w:rPr>
+          <w:i w:val="false"/>
+          <w:i w:val="false"/>
+          <w:iCs w:val="false"/>
+          <w:u w:val="none"/>
+        </w:rPr>
+      </w:pPr>
+      <w:r>
+        <w:rPr>
+          <w:rFonts w:ascii="Times New Roman" w:hAnsi="Times New Roman"/>
+          <w:b w:val="false"/>
+          <w:bCs w:val="false"/>
+        </w:rPr>
+      </w:r>
+    </w:p>
+    <w:p>
+      <w:pPr>
+        <w:pStyle w:val="Normal"/>
+        <w:tabs>
+          <w:tab w:val="left" w:pos="709" w:leader="none"/>
+        </w:tabs>
+        <w:bidi w:val="0"/>
+        <w:spacing w:lineRule="auto" w:line="240"/>
+        <w:jc w:val="both"/>
+        <w:rPr>
+          <w:i w:val="false"/>
+          <w:i w:val="false"/>
+          <w:iCs w:val="false"/>
+          <w:u w:val="none"/>
+        </w:rPr>
+      </w:pPr>
+      <w:r>
+        <w:rPr>
+          <w:rFonts w:ascii="Times New Roman" w:hAnsi="Times New Roman"/>
+          <w:b w:val="false"/>
+          <w:bCs w:val="false"/>
+        </w:rPr>
+      </w:r>
+    </w:p>
+    <w:p>
+      <w:pPr>
+        <w:pStyle w:val="Normal"/>
+        <w:tabs>
+          <w:tab w:val="left" w:pos="709" w:leader="none"/>
+        </w:tabs>
+        <w:bidi w:val="0"/>
+        <w:spacing w:lineRule="auto" w:line="240"/>
+        <w:jc w:val="both"/>
+        <w:rPr>
+          <w:i w:val="false"/>
+          <w:i w:val="false"/>
+          <w:iCs w:val="false"/>
+          <w:u w:val="none"/>
+        </w:rPr>
+      </w:pPr>
+      <w:r>
+        <w:rPr>
+          <w:rFonts w:ascii="Times New Roman" w:hAnsi="Times New Roman"/>
+          <w:b w:val="false"/>
+          <w:bCs w:val="false"/>
+        </w:rPr>
+      </w:r>
+    </w:p>
+    <w:p>
+      <w:pPr>
+        <w:pStyle w:val="Normal"/>
+        <w:tabs>
+          <w:tab w:val="left" w:pos="709" w:leader="none"/>
+        </w:tabs>
+        <w:bidi w:val="0"/>
+        <w:spacing w:lineRule="auto" w:line="240"/>
+        <w:jc w:val="both"/>
+        <w:rPr>
+          <w:i w:val="false"/>
+          <w:i w:val="false"/>
+          <w:iCs w:val="false"/>
+          <w:u w:val="none"/>
+        </w:rPr>
+      </w:pPr>
+      <w:r>
+        <w:rPr>
+          <w:rFonts w:ascii="Times New Roman" w:hAnsi="Times New Roman"/>
+          <w:b w:val="false"/>
+          <w:bCs w:val="false"/>
+        </w:rPr>
+      </w:r>
+    </w:p>
+    <w:p>
+      <w:pPr>
+        <w:pStyle w:val="Normal"/>
+        <w:tabs>
+          <w:tab w:val="left" w:pos="709" w:leader="none"/>
+        </w:tabs>
+        <w:bidi w:val="0"/>
+        <w:spacing w:lineRule="auto" w:line="240"/>
+        <w:jc w:val="both"/>
+        <w:rPr>
+          <w:i w:val="false"/>
+          <w:i w:val="false"/>
+          <w:iCs w:val="false"/>
+          <w:u w:val="none"/>
+        </w:rPr>
+      </w:pPr>
+      <w:r>
+        <w:rPr>
+          <w:rFonts w:ascii="Times New Roman" w:hAnsi="Times New Roman"/>
+          <w:b w:val="false"/>
+          <w:bCs w:val="false"/>
+        </w:rPr>
+      </w:r>
+    </w:p>
+    <w:p>
+      <w:pPr>
+        <w:pStyle w:val="Normal"/>
+        <w:tabs>
+          <w:tab w:val="left" w:pos="709" w:leader="none"/>
+        </w:tabs>
+        <w:bidi w:val="0"/>
+        <w:spacing w:lineRule="auto" w:line="240"/>
+        <w:jc w:val="both"/>
+        <w:rPr>
+          <w:i w:val="false"/>
+          <w:i w:val="false"/>
+          <w:iCs w:val="false"/>
+          <w:u w:val="none"/>
+        </w:rPr>
+      </w:pPr>
+      <w:r>
+        <w:rPr>
+          <w:rFonts w:ascii="Times New Roman" w:hAnsi="Times New Roman"/>
+          <w:b w:val="false"/>
+          <w:bCs w:val="false"/>
+        </w:rPr>
+      </w:r>
+    </w:p>
+    <w:p>
+      <w:pPr>
+        <w:pStyle w:val="Normal"/>
+        <w:tabs>
+          <w:tab w:val="left" w:pos="709" w:leader="none"/>
+        </w:tabs>
+        <w:bidi w:val="0"/>
+        <w:spacing w:lineRule="auto" w:line="240"/>
+        <w:jc w:val="both"/>
+        <w:rPr>
+          <w:i w:val="false"/>
+          <w:i w:val="false"/>
+          <w:iCs w:val="false"/>
+          <w:u w:val="none"/>
+        </w:rPr>
+      </w:pPr>
+      <w:r>
+        <w:rPr>
+          <w:rFonts w:ascii="Times New Roman" w:hAnsi="Times New Roman"/>
+          <w:b w:val="false"/>
+          <w:bCs w:val="false"/>
+        </w:rPr>
+      </w:r>
+    </w:p>
+    <w:p>
+      <w:pPr>
+        <w:pStyle w:val="Normal"/>
+        <w:tabs>
+          <w:tab w:val="left" w:pos="709" w:leader="none"/>
+        </w:tabs>
+        <w:bidi w:val="0"/>
+        <w:spacing w:lineRule="auto" w:line="240"/>
+        <w:jc w:val="both"/>
+        <w:rPr>
+          <w:i w:val="false"/>
+          <w:i w:val="false"/>
+          <w:iCs w:val="false"/>
+          <w:u w:val="none"/>
+        </w:rPr>
+      </w:pPr>
+      <w:r>
+        <w:rPr>
+          <w:rFonts w:ascii="Times New Roman" w:hAnsi="Times New Roman"/>
+          <w:b w:val="false"/>
+          <w:bCs w:val="false"/>
+        </w:rPr>
+      </w:r>
+    </w:p>
+    <w:p>
+      <w:pPr>
+        <w:pStyle w:val="Normal"/>
+        <w:tabs>
+          <w:tab w:val="left" w:pos="709" w:leader="none"/>
+        </w:tabs>
+        <w:bidi w:val="0"/>
+        <w:spacing w:lineRule="auto" w:line="240"/>
+        <w:jc w:val="both"/>
+        <w:rPr>
+          <w:i w:val="false"/>
+          <w:i w:val="false"/>
+          <w:iCs w:val="false"/>
+          <w:u w:val="none"/>
+        </w:rPr>
+      </w:pPr>
+      <w:r>
+        <w:rPr>
+          <w:rFonts w:ascii="Times New Roman" w:hAnsi="Times New Roman"/>
+          <w:b w:val="false"/>
+          <w:bCs w:val="false"/>
+        </w:rPr>
+      </w:r>
+    </w:p>
+    <w:p>
+      <w:pPr>
+        <w:pStyle w:val="Normal"/>
+        <w:tabs>
+          <w:tab w:val="left" w:pos="709" w:leader="none"/>
+        </w:tabs>
+        <w:bidi w:val="0"/>
+        <w:spacing w:lineRule="auto" w:line="240"/>
+        <w:jc w:val="both"/>
+        <w:rPr>
+          <w:i w:val="false"/>
+          <w:i w:val="false"/>
+          <w:iCs w:val="false"/>
+          <w:u w:val="none"/>
+        </w:rPr>
+      </w:pPr>
+      <w:r>
+        <w:rPr>
+          <w:rFonts w:ascii="Times New Roman" w:hAnsi="Times New Roman"/>
+          <w:b w:val="false"/>
+          <w:bCs w:val="false"/>
+        </w:rPr>
+      </w:r>
+    </w:p>
+    <w:p>
+      <w:pPr>
+        <w:pStyle w:val="Normal"/>
+        <w:tabs>
+          <w:tab w:val="left" w:pos="709" w:leader="none"/>
+        </w:tabs>
+        <w:bidi w:val="0"/>
+        <w:spacing w:lineRule="auto" w:line="240"/>
+        <w:jc w:val="both"/>
+        <w:rPr>
+          <w:i w:val="false"/>
+          <w:i w:val="false"/>
+          <w:iCs w:val="false"/>
+          <w:u w:val="none"/>
+        </w:rPr>
+      </w:pPr>
+      <w:r>
+        <w:rPr>
+          <w:rFonts w:ascii="Times New Roman" w:hAnsi="Times New Roman"/>
+          <w:b w:val="false"/>
+          <w:bCs w:val="false"/>
+        </w:rPr>
+      </w:r>
+    </w:p>
+    <w:p>
+      <w:pPr>
+        <w:pStyle w:val="Normal"/>
+        <w:tabs>
+          <w:tab w:val="left" w:pos="709" w:leader="none"/>
+        </w:tabs>
+        <w:bidi w:val="0"/>
+        <w:spacing w:lineRule="auto" w:line="240"/>
+        <w:jc w:val="both"/>
+        <w:rPr>
+          <w:i w:val="false"/>
+          <w:i w:val="false"/>
+          <w:iCs w:val="false"/>
+          <w:u w:val="none"/>
+        </w:rPr>
+      </w:pPr>
+      <w:r>
+        <w:rPr>
+          <w:rFonts w:ascii="Times New Roman" w:hAnsi="Times New Roman"/>
+          <w:b w:val="false"/>
+          <w:bCs w:val="false"/>
+        </w:rPr>
+      </w:r>
+    </w:p>
+    <w:p>
+      <w:pPr>
+        <w:pStyle w:val="Normal"/>
+        <w:tabs>
+          <w:tab w:val="left" w:pos="709" w:leader="none"/>
+        </w:tabs>
+        <w:bidi w:val="0"/>
+        <w:spacing w:lineRule="auto" w:line="240"/>
+        <w:jc w:val="both"/>
+        <w:rPr>
+          <w:b w:val="false"/>
+          <w:bCs w:val="false"/>
+          <w:i w:val="false"/>
+          <w:i w:val="false"/>
+          <w:iCs w:val="false"/>
+          <w:u w:val="none"/>
+        </w:rPr>
+      </w:pPr>
+      <w:r>
         <w:rPr>
           <w:rFonts w:ascii="Times New Roman" w:hAnsi="Times New Roman"/>
           <w:b/>
           <w:bCs/>
         </w:rPr>
-      </w:pPr>
-      <w:r>
+      </w:r>
+    </w:p>
+    <w:p>
+      <w:pPr>
+        <w:pStyle w:val="Normal"/>
+        <w:tabs>
+          <w:tab w:val="left" w:pos="709" w:leader="none"/>
+        </w:tabs>
+        <w:bidi w:val="0"/>
+        <w:spacing w:lineRule="auto" w:line="240"/>
+        <w:jc w:val="both"/>
         <w:rPr>
           <w:rFonts w:ascii="Times New Roman" w:hAnsi="Times New Roman"/>
           <w:b/>
           <w:bCs/>
-          <w:i w:val="false"/>
-          <w:iCs w:val="false"/>
-          <w:u w:val="none"/>
-        </w:rPr>
-        <w:t>В</w:t>
-      </w:r>
+        </w:rPr>
+      </w:pPr>
       <w:r>
         <w:rPr>
           <w:rFonts w:ascii="Times New Roman" w:hAnsi="Times New Roman"/>
@@ -2600,1043 +2669,1054 @@
           <w:iCs w:val="false"/>
           <w:u w:val="none"/>
         </w:rPr>
-        <w:t>ВЕДЕНИЕ</w:t>
-      </w:r>
-    </w:p>
-    <w:p>
-      <w:pPr>
-        <w:pStyle w:val="Normal"/>
-        <w:widowControl/>
-        <w:tabs>
-          <w:tab w:val="left" w:pos="709" w:leader="none"/>
-        </w:tabs>
-        <w:suppressAutoHyphens w:val="true"/>
-        <w:bidi w:val="0"/>
-        <w:spacing w:lineRule="auto" w:line="240" w:before="0" w:after="0"/>
-        <w:ind w:firstLine="709" w:start="0" w:end="0"/>
-        <w:jc w:val="both"/>
-        <w:rPr>
-          <w:i w:val="false"/>
-          <w:i w:val="false"/>
-          <w:iCs w:val="false"/>
-          <w:u w:val="none"/>
-        </w:rPr>
-      </w:pPr>
-      <w:r>
-        <w:rPr>
-          <w:rFonts w:ascii="Times New Roman" w:hAnsi="Times New Roman"/>
-          <w:b w:val="false"/>
-          <w:bCs w:val="false"/>
-        </w:rPr>
-      </w:r>
-    </w:p>
-    <w:p>
-      <w:pPr>
-        <w:pStyle w:val="BodyText"/>
-        <w:widowControl/>
-        <w:tabs>
-          <w:tab w:val="left" w:pos="709" w:leader="none"/>
-        </w:tabs>
-        <w:suppressAutoHyphens w:val="true"/>
-        <w:bidi w:val="0"/>
-        <w:spacing w:lineRule="auto" w:line="240" w:before="0" w:after="0"/>
-        <w:ind w:firstLine="709" w:start="0" w:end="0"/>
-        <w:jc w:val="both"/>
-        <w:rPr/>
-      </w:pPr>
-      <w:r>
-        <w:rPr>
-          <w:rFonts w:ascii="Times New Roman" w:hAnsi="Times New Roman"/>
-          <w:b w:val="false"/>
-          <w:bCs w:val="false"/>
-          <w:i w:val="false"/>
-          <w:iCs w:val="false"/>
-          <w:u w:val="none"/>
-        </w:rPr>
-        <w:t xml:space="preserve">Ещё тысячи лет назад, до появления сложных технологий, человечество сталкивалось с задачами, которые требовали огромных усилий: передвижение тяжестей, строительство </w:t>
-      </w:r>
-      <w:r>
-        <w:rPr>
-          <w:rFonts w:ascii="Times New Roman" w:hAnsi="Times New Roman"/>
-          <w:b w:val="false"/>
-          <w:bCs w:val="false"/>
-          <w:i w:val="false"/>
-          <w:iCs w:val="false"/>
-          <w:u w:val="none"/>
-        </w:rPr>
-        <w:t>зданий</w:t>
-      </w:r>
-      <w:r>
-        <w:rPr>
-          <w:rFonts w:ascii="Times New Roman" w:hAnsi="Times New Roman"/>
-          <w:b w:val="false"/>
-          <w:bCs w:val="false"/>
-          <w:i w:val="false"/>
-          <w:iCs w:val="false"/>
-          <w:u w:val="none"/>
-        </w:rPr>
-        <w:t xml:space="preserve">, подъём воды из колодцев. Люди искали способы облегчить труд — использовали брёвна как катки, длинные шесты для рычагов, примитивные блоки. Но без понимания физических законов это было </w:t>
-      </w:r>
-      <w:r>
-        <w:rPr>
-          <w:rStyle w:val="Strong"/>
-          <w:rFonts w:ascii="Times New Roman" w:hAnsi="Times New Roman"/>
-          <w:b w:val="false"/>
-          <w:bCs w:val="false"/>
-          <w:i w:val="false"/>
-          <w:iCs w:val="false"/>
-          <w:u w:val="none"/>
-        </w:rPr>
-        <w:t>методом проб и ошибок</w:t>
-      </w:r>
-      <w:r>
-        <w:rPr>
-          <w:rFonts w:ascii="Times New Roman" w:hAnsi="Times New Roman"/>
-          <w:b w:val="false"/>
-          <w:bCs w:val="false"/>
-          <w:i w:val="false"/>
-          <w:iCs w:val="false"/>
-          <w:u w:val="none"/>
-        </w:rPr>
-        <w:t xml:space="preserve">, а иногда — </w:t>
-      </w:r>
-      <w:r>
-        <w:rPr>
-          <w:rStyle w:val="Strong"/>
-          <w:rFonts w:ascii="Times New Roman" w:hAnsi="Times New Roman"/>
-          <w:b w:val="false"/>
-          <w:bCs w:val="false"/>
-          <w:i w:val="false"/>
-          <w:iCs w:val="false"/>
-          <w:u w:val="none"/>
-        </w:rPr>
-        <w:t>неоправданными затратами сил и времени</w:t>
-      </w:r>
-      <w:r>
-        <w:rPr>
-          <w:rFonts w:ascii="Times New Roman" w:hAnsi="Times New Roman"/>
-          <w:b w:val="false"/>
-          <w:bCs w:val="false"/>
-          <w:i w:val="false"/>
-          <w:iCs w:val="false"/>
-          <w:u w:val="none"/>
-        </w:rPr>
-        <w:t>.</w:t>
-      </w:r>
-    </w:p>
-    <w:p>
-      <w:pPr>
-        <w:pStyle w:val="BodyText"/>
-        <w:widowControl/>
-        <w:tabs>
-          <w:tab w:val="left" w:pos="709" w:leader="none"/>
-        </w:tabs>
-        <w:suppressAutoHyphens w:val="true"/>
-        <w:bidi w:val="0"/>
-        <w:spacing w:lineRule="auto" w:line="240" w:before="0" w:after="0"/>
-        <w:ind w:firstLine="709" w:start="0" w:end="0"/>
-        <w:jc w:val="both"/>
-        <w:rPr/>
-      </w:pPr>
-      <w:r>
-        <w:rPr>
-          <w:rStyle w:val="Strong"/>
-          <w:rFonts w:ascii="Times New Roman" w:hAnsi="Times New Roman"/>
-          <w:b w:val="false"/>
-          <w:bCs w:val="false"/>
-        </w:rPr>
-        <w:t>Почему «золотое правило механики» стало прорывом?</w:t>
-      </w:r>
-      <w:r>
-        <w:rPr>
-          <w:rFonts w:ascii="Times New Roman" w:hAnsi="Times New Roman"/>
-        </w:rPr>
-        <w:t xml:space="preserve"> Оно дало точный расчёт: </w:t>
-      </w:r>
-      <w:r>
-        <w:rPr>
-          <w:rStyle w:val="Emphasis"/>
-          <w:rFonts w:ascii="Times New Roman" w:hAnsi="Times New Roman"/>
-        </w:rPr>
-        <w:t>во сколько раз механизм уменьшает нужное усилие, во столько же раз увеличивает расстояние</w:t>
-      </w:r>
-      <w:r>
-        <w:rPr>
-          <w:rFonts w:ascii="Times New Roman" w:hAnsi="Times New Roman"/>
-        </w:rPr>
-        <w:t xml:space="preserve">. Это позволило не просто угадывать, а </w:t>
-      </w:r>
-      <w:r>
-        <w:rPr>
-          <w:rStyle w:val="Strong"/>
-          <w:rFonts w:ascii="Times New Roman" w:hAnsi="Times New Roman"/>
-          <w:b w:val="false"/>
-          <w:bCs w:val="false"/>
-        </w:rPr>
-        <w:t>конструировать эффективные инструменты</w:t>
-      </w:r>
-      <w:r>
-        <w:rPr>
-          <w:rFonts w:ascii="Times New Roman" w:hAnsi="Times New Roman"/>
-        </w:rPr>
-        <w:t xml:space="preserve"> — от рычагов Архимеда до современных подъёмных кранов.</w:t>
-      </w:r>
-    </w:p>
-    <w:p>
-      <w:pPr>
-        <w:pStyle w:val="BodyText"/>
-        <w:widowControl/>
-        <w:tabs>
-          <w:tab w:val="left" w:pos="709" w:leader="none"/>
-        </w:tabs>
-        <w:suppressAutoHyphens w:val="true"/>
-        <w:bidi w:val="0"/>
-        <w:spacing w:lineRule="auto" w:line="240" w:before="0" w:after="0"/>
-        <w:ind w:firstLine="709" w:start="0" w:end="0"/>
-        <w:jc w:val="both"/>
-        <w:rPr>
-          <w:rFonts w:ascii="Times New Roman" w:hAnsi="Times New Roman"/>
-        </w:rPr>
-      </w:pPr>
-      <w:r>
-        <w:rPr>
-          <w:rFonts w:ascii="Times New Roman" w:hAnsi="Times New Roman"/>
-        </w:rPr>
-        <w:t xml:space="preserve">В этом </w:t>
-      </w:r>
-      <w:r>
-        <w:rPr>
-          <w:rFonts w:ascii="Times New Roman" w:hAnsi="Times New Roman"/>
-        </w:rPr>
-        <w:t>реферате</w:t>
-      </w:r>
-      <w:r>
-        <w:rPr>
-          <w:rFonts w:ascii="Times New Roman" w:hAnsi="Times New Roman"/>
-        </w:rPr>
-        <w:t xml:space="preserve"> мы разберём, как золотое правило работает в простых механизмах, и докажем, что даже древние технологии, основанные на нём, остаются гениальными и сегодня.</w:t>
-      </w:r>
-    </w:p>
-    <w:p>
-      <w:pPr>
-        <w:pStyle w:val="BodyText"/>
-        <w:widowControl/>
-        <w:tabs>
-          <w:tab w:val="left" w:pos="709" w:leader="none"/>
-        </w:tabs>
-        <w:suppressAutoHyphens w:val="true"/>
-        <w:bidi w:val="0"/>
-        <w:spacing w:lineRule="auto" w:line="240" w:before="0" w:after="0"/>
-        <w:ind w:firstLine="709" w:start="0" w:end="0"/>
-        <w:jc w:val="both"/>
-        <w:rPr>
-          <w:rFonts w:ascii="Times New Roman" w:hAnsi="Times New Roman"/>
-        </w:rPr>
-      </w:pPr>
-      <w:r>
-        <w:rPr>
-          <w:rFonts w:ascii="Times New Roman" w:hAnsi="Times New Roman"/>
-        </w:rPr>
-      </w:r>
-    </w:p>
-    <w:p>
-      <w:pPr>
-        <w:pStyle w:val="BodyText"/>
-        <w:widowControl/>
-        <w:tabs>
-          <w:tab w:val="left" w:pos="709" w:leader="none"/>
-        </w:tabs>
-        <w:suppressAutoHyphens w:val="true"/>
-        <w:bidi w:val="0"/>
-        <w:spacing w:lineRule="auto" w:line="240" w:before="0" w:after="0"/>
-        <w:ind w:firstLine="709" w:start="0" w:end="0"/>
-        <w:jc w:val="both"/>
-        <w:rPr>
-          <w:rFonts w:ascii="Times New Roman" w:hAnsi="Times New Roman"/>
-        </w:rPr>
-      </w:pPr>
-      <w:r>
-        <w:rPr>
-          <w:rFonts w:ascii="Times New Roman" w:hAnsi="Times New Roman"/>
-        </w:rPr>
-      </w:r>
-    </w:p>
-    <w:p>
-      <w:pPr>
-        <w:pStyle w:val="BodyText"/>
-        <w:widowControl/>
-        <w:tabs>
-          <w:tab w:val="left" w:pos="709" w:leader="none"/>
-        </w:tabs>
-        <w:suppressAutoHyphens w:val="true"/>
-        <w:bidi w:val="0"/>
-        <w:spacing w:lineRule="auto" w:line="240" w:before="0" w:after="0"/>
-        <w:ind w:firstLine="709" w:start="0" w:end="0"/>
-        <w:jc w:val="both"/>
-        <w:rPr>
-          <w:rFonts w:ascii="Times New Roman" w:hAnsi="Times New Roman"/>
-        </w:rPr>
-      </w:pPr>
-      <w:r>
-        <w:rPr>
-          <w:rFonts w:ascii="Times New Roman" w:hAnsi="Times New Roman"/>
-        </w:rPr>
-      </w:r>
-    </w:p>
-    <w:p>
-      <w:pPr>
-        <w:pStyle w:val="BodyText"/>
-        <w:widowControl/>
-        <w:tabs>
-          <w:tab w:val="left" w:pos="709" w:leader="none"/>
-        </w:tabs>
-        <w:suppressAutoHyphens w:val="true"/>
-        <w:bidi w:val="0"/>
-        <w:spacing w:lineRule="auto" w:line="240" w:before="0" w:after="0"/>
-        <w:ind w:firstLine="709" w:start="0" w:end="0"/>
-        <w:jc w:val="both"/>
-        <w:rPr>
-          <w:rFonts w:ascii="Times New Roman" w:hAnsi="Times New Roman"/>
-        </w:rPr>
-      </w:pPr>
-      <w:r>
-        <w:rPr>
-          <w:rFonts w:ascii="Times New Roman" w:hAnsi="Times New Roman"/>
-        </w:rPr>
-      </w:r>
-    </w:p>
-    <w:p>
-      <w:pPr>
-        <w:pStyle w:val="BodyText"/>
-        <w:widowControl/>
-        <w:tabs>
-          <w:tab w:val="left" w:pos="709" w:leader="none"/>
-        </w:tabs>
-        <w:suppressAutoHyphens w:val="true"/>
-        <w:bidi w:val="0"/>
-        <w:spacing w:lineRule="auto" w:line="240" w:before="0" w:after="0"/>
-        <w:ind w:firstLine="709" w:start="0" w:end="0"/>
-        <w:jc w:val="both"/>
-        <w:rPr>
-          <w:rFonts w:ascii="Times New Roman" w:hAnsi="Times New Roman"/>
-        </w:rPr>
-      </w:pPr>
-      <w:r>
-        <w:rPr>
-          <w:rFonts w:ascii="Times New Roman" w:hAnsi="Times New Roman"/>
-        </w:rPr>
-      </w:r>
-    </w:p>
-    <w:p>
-      <w:pPr>
-        <w:pStyle w:val="BodyText"/>
-        <w:widowControl/>
-        <w:tabs>
-          <w:tab w:val="left" w:pos="709" w:leader="none"/>
-        </w:tabs>
-        <w:suppressAutoHyphens w:val="true"/>
-        <w:bidi w:val="0"/>
-        <w:spacing w:lineRule="auto" w:line="240" w:before="0" w:after="0"/>
-        <w:ind w:firstLine="709" w:start="0" w:end="0"/>
-        <w:jc w:val="both"/>
-        <w:rPr>
-          <w:rFonts w:ascii="Times New Roman" w:hAnsi="Times New Roman"/>
-        </w:rPr>
-      </w:pPr>
-      <w:r>
-        <w:rPr>
-          <w:rFonts w:ascii="Times New Roman" w:hAnsi="Times New Roman"/>
-        </w:rPr>
-      </w:r>
-    </w:p>
-    <w:p>
-      <w:pPr>
-        <w:pStyle w:val="BodyText"/>
-        <w:widowControl/>
-        <w:tabs>
-          <w:tab w:val="left" w:pos="709" w:leader="none"/>
-        </w:tabs>
-        <w:suppressAutoHyphens w:val="true"/>
-        <w:bidi w:val="0"/>
-        <w:spacing w:lineRule="auto" w:line="240" w:before="0" w:after="0"/>
-        <w:ind w:firstLine="709" w:start="0" w:end="0"/>
-        <w:jc w:val="both"/>
-        <w:rPr>
-          <w:rFonts w:ascii="Times New Roman" w:hAnsi="Times New Roman"/>
-        </w:rPr>
-      </w:pPr>
-      <w:r>
-        <w:rPr>
-          <w:rFonts w:ascii="Times New Roman" w:hAnsi="Times New Roman"/>
-        </w:rPr>
-      </w:r>
-    </w:p>
-    <w:p>
-      <w:pPr>
-        <w:pStyle w:val="BodyText"/>
-        <w:widowControl/>
-        <w:tabs>
-          <w:tab w:val="left" w:pos="709" w:leader="none"/>
-        </w:tabs>
-        <w:suppressAutoHyphens w:val="true"/>
-        <w:bidi w:val="0"/>
-        <w:spacing w:lineRule="auto" w:line="240" w:before="0" w:after="0"/>
-        <w:ind w:firstLine="709" w:start="0" w:end="0"/>
-        <w:jc w:val="both"/>
-        <w:rPr>
-          <w:rFonts w:ascii="Times New Roman" w:hAnsi="Times New Roman"/>
-        </w:rPr>
-      </w:pPr>
-      <w:r>
-        <w:rPr>
-          <w:rFonts w:ascii="Times New Roman" w:hAnsi="Times New Roman"/>
-        </w:rPr>
-      </w:r>
-    </w:p>
-    <w:p>
-      <w:pPr>
-        <w:pStyle w:val="BodyText"/>
-        <w:widowControl/>
-        <w:tabs>
-          <w:tab w:val="left" w:pos="709" w:leader="none"/>
-        </w:tabs>
-        <w:suppressAutoHyphens w:val="true"/>
-        <w:bidi w:val="0"/>
-        <w:spacing w:lineRule="auto" w:line="240" w:before="0" w:after="0"/>
-        <w:ind w:firstLine="709" w:start="0" w:end="0"/>
-        <w:jc w:val="both"/>
-        <w:rPr>
-          <w:rFonts w:ascii="Times New Roman" w:hAnsi="Times New Roman"/>
-        </w:rPr>
-      </w:pPr>
-      <w:r>
-        <w:rPr>
-          <w:rFonts w:ascii="Times New Roman" w:hAnsi="Times New Roman"/>
-        </w:rPr>
-      </w:r>
-    </w:p>
-    <w:p>
-      <w:pPr>
-        <w:pStyle w:val="BodyText"/>
-        <w:widowControl/>
-        <w:tabs>
-          <w:tab w:val="left" w:pos="709" w:leader="none"/>
-        </w:tabs>
-        <w:suppressAutoHyphens w:val="true"/>
-        <w:bidi w:val="0"/>
-        <w:spacing w:lineRule="auto" w:line="240" w:before="0" w:after="0"/>
-        <w:ind w:firstLine="709" w:start="0" w:end="0"/>
-        <w:jc w:val="both"/>
-        <w:rPr>
-          <w:rFonts w:ascii="Times New Roman" w:hAnsi="Times New Roman"/>
-        </w:rPr>
-      </w:pPr>
-      <w:r>
-        <w:rPr>
-          <w:rFonts w:ascii="Times New Roman" w:hAnsi="Times New Roman"/>
-        </w:rPr>
-      </w:r>
-    </w:p>
-    <w:p>
-      <w:pPr>
-        <w:pStyle w:val="BodyText"/>
-        <w:widowControl/>
-        <w:tabs>
-          <w:tab w:val="left" w:pos="709" w:leader="none"/>
-        </w:tabs>
-        <w:suppressAutoHyphens w:val="true"/>
-        <w:bidi w:val="0"/>
-        <w:spacing w:lineRule="auto" w:line="240" w:before="0" w:after="0"/>
-        <w:ind w:firstLine="709" w:start="0" w:end="0"/>
-        <w:jc w:val="both"/>
-        <w:rPr>
-          <w:rFonts w:ascii="Times New Roman" w:hAnsi="Times New Roman"/>
-        </w:rPr>
-      </w:pPr>
-      <w:r>
-        <w:rPr>
-          <w:rFonts w:ascii="Times New Roman" w:hAnsi="Times New Roman"/>
-        </w:rPr>
-      </w:r>
-    </w:p>
-    <w:p>
-      <w:pPr>
-        <w:pStyle w:val="BodyText"/>
-        <w:widowControl/>
-        <w:tabs>
-          <w:tab w:val="left" w:pos="709" w:leader="none"/>
-        </w:tabs>
-        <w:suppressAutoHyphens w:val="true"/>
-        <w:bidi w:val="0"/>
-        <w:spacing w:lineRule="auto" w:line="240" w:before="0" w:after="0"/>
-        <w:ind w:firstLine="709" w:start="0" w:end="0"/>
-        <w:jc w:val="both"/>
-        <w:rPr>
-          <w:rFonts w:ascii="Times New Roman" w:hAnsi="Times New Roman"/>
-        </w:rPr>
-      </w:pPr>
-      <w:r>
-        <w:rPr>
-          <w:rFonts w:ascii="Times New Roman" w:hAnsi="Times New Roman"/>
-        </w:rPr>
-      </w:r>
-    </w:p>
-    <w:p>
-      <w:pPr>
-        <w:pStyle w:val="BodyText"/>
-        <w:widowControl/>
-        <w:tabs>
-          <w:tab w:val="left" w:pos="709" w:leader="none"/>
-        </w:tabs>
-        <w:suppressAutoHyphens w:val="true"/>
-        <w:bidi w:val="0"/>
-        <w:spacing w:lineRule="auto" w:line="240" w:before="0" w:after="0"/>
-        <w:ind w:firstLine="709" w:start="0" w:end="0"/>
-        <w:jc w:val="both"/>
-        <w:rPr>
-          <w:rFonts w:ascii="Times New Roman" w:hAnsi="Times New Roman"/>
-        </w:rPr>
-      </w:pPr>
-      <w:r>
-        <w:rPr>
-          <w:rFonts w:ascii="Times New Roman" w:hAnsi="Times New Roman"/>
-        </w:rPr>
-      </w:r>
-    </w:p>
-    <w:p>
-      <w:pPr>
-        <w:pStyle w:val="BodyText"/>
-        <w:widowControl/>
-        <w:tabs>
-          <w:tab w:val="left" w:pos="709" w:leader="none"/>
-        </w:tabs>
-        <w:suppressAutoHyphens w:val="true"/>
-        <w:bidi w:val="0"/>
-        <w:spacing w:lineRule="auto" w:line="240" w:before="0" w:after="0"/>
-        <w:ind w:firstLine="709" w:start="0" w:end="0"/>
-        <w:jc w:val="both"/>
-        <w:rPr>
-          <w:rFonts w:ascii="Times New Roman" w:hAnsi="Times New Roman"/>
-        </w:rPr>
-      </w:pPr>
-      <w:r>
-        <w:rPr>
-          <w:rFonts w:ascii="Times New Roman" w:hAnsi="Times New Roman"/>
-        </w:rPr>
-      </w:r>
-    </w:p>
-    <w:p>
-      <w:pPr>
-        <w:pStyle w:val="BodyText"/>
-        <w:widowControl/>
-        <w:tabs>
-          <w:tab w:val="left" w:pos="709" w:leader="none"/>
-        </w:tabs>
-        <w:suppressAutoHyphens w:val="true"/>
-        <w:bidi w:val="0"/>
-        <w:spacing w:lineRule="auto" w:line="240" w:before="0" w:after="0"/>
-        <w:ind w:firstLine="709" w:start="0" w:end="0"/>
-        <w:jc w:val="both"/>
-        <w:rPr>
-          <w:rFonts w:ascii="Times New Roman" w:hAnsi="Times New Roman"/>
-        </w:rPr>
-      </w:pPr>
-      <w:r>
-        <w:rPr>
-          <w:rFonts w:ascii="Times New Roman" w:hAnsi="Times New Roman"/>
-        </w:rPr>
-      </w:r>
-    </w:p>
-    <w:p>
-      <w:pPr>
-        <w:pStyle w:val="BodyText"/>
-        <w:widowControl/>
-        <w:tabs>
-          <w:tab w:val="left" w:pos="709" w:leader="none"/>
-        </w:tabs>
-        <w:suppressAutoHyphens w:val="true"/>
-        <w:bidi w:val="0"/>
-        <w:spacing w:lineRule="auto" w:line="240" w:before="0" w:after="0"/>
-        <w:ind w:firstLine="709" w:start="0" w:end="0"/>
-        <w:jc w:val="both"/>
-        <w:rPr>
-          <w:rFonts w:ascii="Times New Roman" w:hAnsi="Times New Roman"/>
-        </w:rPr>
-      </w:pPr>
-      <w:r>
-        <w:rPr>
-          <w:rFonts w:ascii="Times New Roman" w:hAnsi="Times New Roman"/>
-        </w:rPr>
-      </w:r>
-    </w:p>
-    <w:p>
-      <w:pPr>
-        <w:pStyle w:val="BodyText"/>
-        <w:widowControl/>
-        <w:tabs>
-          <w:tab w:val="left" w:pos="709" w:leader="none"/>
-        </w:tabs>
-        <w:suppressAutoHyphens w:val="true"/>
-        <w:bidi w:val="0"/>
-        <w:spacing w:lineRule="auto" w:line="240" w:before="0" w:after="0"/>
-        <w:ind w:firstLine="709" w:start="0" w:end="0"/>
-        <w:jc w:val="both"/>
-        <w:rPr>
-          <w:rFonts w:ascii="Times New Roman" w:hAnsi="Times New Roman"/>
-        </w:rPr>
-      </w:pPr>
-      <w:r>
-        <w:rPr>
-          <w:rFonts w:ascii="Times New Roman" w:hAnsi="Times New Roman"/>
-        </w:rPr>
-      </w:r>
-    </w:p>
-    <w:p>
-      <w:pPr>
-        <w:pStyle w:val="BodyText"/>
-        <w:widowControl/>
-        <w:tabs>
-          <w:tab w:val="left" w:pos="709" w:leader="none"/>
-        </w:tabs>
-        <w:suppressAutoHyphens w:val="true"/>
-        <w:bidi w:val="0"/>
-        <w:spacing w:lineRule="auto" w:line="240" w:before="0" w:after="0"/>
-        <w:ind w:firstLine="709" w:start="0" w:end="0"/>
-        <w:jc w:val="both"/>
-        <w:rPr>
-          <w:rFonts w:ascii="Times New Roman" w:hAnsi="Times New Roman"/>
-        </w:rPr>
-      </w:pPr>
-      <w:r>
-        <w:rPr>
-          <w:rFonts w:ascii="Times New Roman" w:hAnsi="Times New Roman"/>
-        </w:rPr>
-      </w:r>
-    </w:p>
-    <w:p>
-      <w:pPr>
-        <w:pStyle w:val="BodyText"/>
-        <w:widowControl/>
-        <w:tabs>
-          <w:tab w:val="left" w:pos="709" w:leader="none"/>
-        </w:tabs>
-        <w:suppressAutoHyphens w:val="true"/>
-        <w:bidi w:val="0"/>
-        <w:spacing w:lineRule="auto" w:line="240" w:before="0" w:after="0"/>
-        <w:ind w:firstLine="709" w:start="0" w:end="0"/>
-        <w:jc w:val="both"/>
-        <w:rPr>
-          <w:rFonts w:ascii="Times New Roman" w:hAnsi="Times New Roman"/>
-        </w:rPr>
-      </w:pPr>
-      <w:r>
-        <w:rPr>
-          <w:rFonts w:ascii="Times New Roman" w:hAnsi="Times New Roman"/>
-        </w:rPr>
-      </w:r>
-    </w:p>
-    <w:p>
-      <w:pPr>
-        <w:pStyle w:val="BodyText"/>
-        <w:widowControl/>
-        <w:tabs>
-          <w:tab w:val="left" w:pos="709" w:leader="none"/>
-        </w:tabs>
-        <w:suppressAutoHyphens w:val="true"/>
-        <w:bidi w:val="0"/>
-        <w:spacing w:lineRule="auto" w:line="240" w:before="0" w:after="0"/>
-        <w:ind w:firstLine="709" w:start="0" w:end="0"/>
-        <w:jc w:val="both"/>
-        <w:rPr>
-          <w:rFonts w:ascii="Times New Roman" w:hAnsi="Times New Roman"/>
-        </w:rPr>
-      </w:pPr>
-      <w:r>
-        <w:rPr>
-          <w:rFonts w:ascii="Times New Roman" w:hAnsi="Times New Roman"/>
-        </w:rPr>
-      </w:r>
-    </w:p>
-    <w:p>
-      <w:pPr>
-        <w:pStyle w:val="BodyText"/>
-        <w:widowControl/>
-        <w:tabs>
-          <w:tab w:val="left" w:pos="709" w:leader="none"/>
-        </w:tabs>
-        <w:suppressAutoHyphens w:val="true"/>
-        <w:bidi w:val="0"/>
-        <w:spacing w:lineRule="auto" w:line="240" w:before="0" w:after="0"/>
-        <w:ind w:firstLine="709" w:start="0" w:end="0"/>
-        <w:jc w:val="both"/>
-        <w:rPr>
-          <w:rFonts w:ascii="Times New Roman" w:hAnsi="Times New Roman"/>
-        </w:rPr>
-      </w:pPr>
-      <w:r>
-        <w:rPr>
-          <w:rFonts w:ascii="Times New Roman" w:hAnsi="Times New Roman"/>
-        </w:rPr>
-      </w:r>
-    </w:p>
-    <w:p>
-      <w:pPr>
-        <w:pStyle w:val="BodyText"/>
-        <w:widowControl/>
-        <w:tabs>
-          <w:tab w:val="left" w:pos="709" w:leader="none"/>
-        </w:tabs>
-        <w:suppressAutoHyphens w:val="true"/>
-        <w:bidi w:val="0"/>
-        <w:spacing w:lineRule="auto" w:line="240" w:before="0" w:after="0"/>
-        <w:ind w:firstLine="709" w:start="0" w:end="0"/>
-        <w:jc w:val="both"/>
-        <w:rPr>
-          <w:rFonts w:ascii="Times New Roman" w:hAnsi="Times New Roman"/>
-        </w:rPr>
-      </w:pPr>
-      <w:r>
-        <w:rPr>
-          <w:rFonts w:ascii="Times New Roman" w:hAnsi="Times New Roman"/>
-        </w:rPr>
-      </w:r>
-    </w:p>
-    <w:p>
-      <w:pPr>
-        <w:pStyle w:val="BodyText"/>
-        <w:widowControl/>
-        <w:tabs>
-          <w:tab w:val="left" w:pos="709" w:leader="none"/>
-        </w:tabs>
-        <w:suppressAutoHyphens w:val="true"/>
-        <w:bidi w:val="0"/>
-        <w:spacing w:lineRule="auto" w:line="240" w:before="0" w:after="0"/>
-        <w:ind w:firstLine="709" w:start="0" w:end="0"/>
-        <w:jc w:val="both"/>
-        <w:rPr>
-          <w:rFonts w:ascii="Times New Roman" w:hAnsi="Times New Roman"/>
-        </w:rPr>
-      </w:pPr>
-      <w:r>
-        <w:rPr>
-          <w:rFonts w:ascii="Times New Roman" w:hAnsi="Times New Roman"/>
-        </w:rPr>
-      </w:r>
-    </w:p>
-    <w:p>
-      <w:pPr>
-        <w:pStyle w:val="BodyText"/>
-        <w:widowControl/>
-        <w:tabs>
-          <w:tab w:val="left" w:pos="709" w:leader="none"/>
-        </w:tabs>
-        <w:suppressAutoHyphens w:val="true"/>
-        <w:bidi w:val="0"/>
-        <w:spacing w:lineRule="auto" w:line="240" w:before="0" w:after="0"/>
-        <w:ind w:firstLine="709" w:start="0" w:end="0"/>
-        <w:jc w:val="both"/>
-        <w:rPr>
-          <w:rFonts w:ascii="Times New Roman" w:hAnsi="Times New Roman"/>
-        </w:rPr>
-      </w:pPr>
-      <w:r>
-        <w:rPr>
-          <w:rFonts w:ascii="Times New Roman" w:hAnsi="Times New Roman"/>
-        </w:rPr>
-      </w:r>
-    </w:p>
-    <w:p>
-      <w:pPr>
-        <w:pStyle w:val="BodyText"/>
-        <w:widowControl/>
-        <w:tabs>
-          <w:tab w:val="left" w:pos="709" w:leader="none"/>
-        </w:tabs>
-        <w:suppressAutoHyphens w:val="true"/>
-        <w:bidi w:val="0"/>
-        <w:spacing w:lineRule="auto" w:line="240" w:before="0" w:after="0"/>
-        <w:ind w:firstLine="709" w:start="0" w:end="0"/>
-        <w:jc w:val="both"/>
-        <w:rPr>
-          <w:rFonts w:ascii="Times New Roman" w:hAnsi="Times New Roman"/>
-        </w:rPr>
-      </w:pPr>
-      <w:r>
-        <w:rPr>
-          <w:rFonts w:ascii="Times New Roman" w:hAnsi="Times New Roman"/>
-        </w:rPr>
-      </w:r>
-    </w:p>
-    <w:p>
-      <w:pPr>
-        <w:pStyle w:val="BodyText"/>
-        <w:widowControl/>
-        <w:tabs>
-          <w:tab w:val="left" w:pos="709" w:leader="none"/>
-        </w:tabs>
-        <w:suppressAutoHyphens w:val="true"/>
-        <w:bidi w:val="0"/>
-        <w:spacing w:lineRule="auto" w:line="240" w:before="0" w:after="0"/>
-        <w:ind w:firstLine="709" w:start="0" w:end="0"/>
-        <w:jc w:val="both"/>
-        <w:rPr>
-          <w:rFonts w:ascii="Times New Roman" w:hAnsi="Times New Roman"/>
-        </w:rPr>
-      </w:pPr>
-      <w:r>
-        <w:rPr>
-          <w:rFonts w:ascii="Times New Roman" w:hAnsi="Times New Roman"/>
-        </w:rPr>
-      </w:r>
-    </w:p>
-    <w:p>
-      <w:pPr>
-        <w:pStyle w:val="BodyText"/>
-        <w:widowControl/>
-        <w:tabs>
-          <w:tab w:val="left" w:pos="709" w:leader="none"/>
-        </w:tabs>
-        <w:suppressAutoHyphens w:val="true"/>
-        <w:bidi w:val="0"/>
-        <w:spacing w:lineRule="auto" w:line="240" w:before="0" w:after="0"/>
-        <w:ind w:firstLine="709" w:start="0" w:end="0"/>
-        <w:jc w:val="both"/>
-        <w:rPr>
-          <w:rFonts w:ascii="Times New Roman" w:hAnsi="Times New Roman"/>
-        </w:rPr>
-      </w:pPr>
-      <w:r>
-        <w:rPr>
-          <w:rFonts w:ascii="Times New Roman" w:hAnsi="Times New Roman"/>
-        </w:rPr>
-      </w:r>
-    </w:p>
-    <w:p>
-      <w:pPr>
-        <w:pStyle w:val="BodyText"/>
-        <w:widowControl/>
-        <w:tabs>
-          <w:tab w:val="left" w:pos="709" w:leader="none"/>
-        </w:tabs>
-        <w:suppressAutoHyphens w:val="true"/>
-        <w:bidi w:val="0"/>
-        <w:spacing w:lineRule="auto" w:line="240" w:before="0" w:after="0"/>
-        <w:ind w:firstLine="709" w:start="0" w:end="0"/>
-        <w:jc w:val="both"/>
-        <w:rPr>
-          <w:rFonts w:ascii="Times New Roman" w:hAnsi="Times New Roman"/>
-        </w:rPr>
-      </w:pPr>
-      <w:r>
-        <w:rPr>
-          <w:rFonts w:ascii="Times New Roman" w:hAnsi="Times New Roman"/>
-        </w:rPr>
-      </w:r>
-    </w:p>
-    <w:p>
-      <w:pPr>
-        <w:pStyle w:val="BodyText"/>
-        <w:widowControl/>
-        <w:tabs>
-          <w:tab w:val="left" w:pos="709" w:leader="none"/>
-        </w:tabs>
-        <w:suppressAutoHyphens w:val="true"/>
-        <w:bidi w:val="0"/>
-        <w:spacing w:lineRule="auto" w:line="240" w:before="0" w:after="0"/>
-        <w:ind w:firstLine="709" w:start="0" w:end="0"/>
-        <w:jc w:val="both"/>
-        <w:rPr>
-          <w:rFonts w:ascii="Times New Roman" w:hAnsi="Times New Roman"/>
-        </w:rPr>
-      </w:pPr>
-      <w:r>
-        <w:rPr>
-          <w:rFonts w:ascii="Times New Roman" w:hAnsi="Times New Roman"/>
-        </w:rPr>
-      </w:r>
-    </w:p>
-    <w:p>
-      <w:pPr>
-        <w:pStyle w:val="BodyText"/>
-        <w:widowControl/>
-        <w:tabs>
-          <w:tab w:val="left" w:pos="709" w:leader="none"/>
-        </w:tabs>
-        <w:suppressAutoHyphens w:val="true"/>
-        <w:bidi w:val="0"/>
-        <w:spacing w:lineRule="auto" w:line="240" w:before="0" w:after="0"/>
-        <w:ind w:firstLine="709" w:start="0" w:end="0"/>
-        <w:jc w:val="both"/>
-        <w:rPr>
-          <w:rFonts w:ascii="Times New Roman" w:hAnsi="Times New Roman"/>
-        </w:rPr>
-      </w:pPr>
-      <w:r>
-        <w:rPr>
-          <w:rFonts w:ascii="Times New Roman" w:hAnsi="Times New Roman"/>
-        </w:rPr>
-      </w:r>
-    </w:p>
-    <w:p>
-      <w:pPr>
-        <w:pStyle w:val="BodyText"/>
-        <w:widowControl/>
-        <w:tabs>
-          <w:tab w:val="left" w:pos="709" w:leader="none"/>
-        </w:tabs>
-        <w:suppressAutoHyphens w:val="true"/>
-        <w:bidi w:val="0"/>
-        <w:spacing w:lineRule="auto" w:line="240" w:before="0" w:after="0"/>
-        <w:ind w:firstLine="709" w:start="0" w:end="0"/>
-        <w:jc w:val="both"/>
-        <w:rPr>
-          <w:rFonts w:ascii="Times New Roman" w:hAnsi="Times New Roman"/>
-        </w:rPr>
-      </w:pPr>
-      <w:r>
-        <w:rPr>
-          <w:rFonts w:ascii="Times New Roman" w:hAnsi="Times New Roman"/>
-        </w:rPr>
-      </w:r>
-    </w:p>
-    <w:p>
-      <w:pPr>
-        <w:pStyle w:val="BodyText"/>
-        <w:widowControl/>
-        <w:tabs>
-          <w:tab w:val="left" w:pos="709" w:leader="none"/>
-        </w:tabs>
-        <w:suppressAutoHyphens w:val="true"/>
-        <w:bidi w:val="0"/>
-        <w:spacing w:lineRule="auto" w:line="240" w:before="0" w:after="0"/>
-        <w:ind w:firstLine="709" w:start="0" w:end="0"/>
-        <w:jc w:val="both"/>
-        <w:rPr>
-          <w:rFonts w:ascii="Times New Roman" w:hAnsi="Times New Roman"/>
-        </w:rPr>
-      </w:pPr>
-      <w:r>
-        <w:rPr>
-          <w:rFonts w:ascii="Times New Roman" w:hAnsi="Times New Roman"/>
-        </w:rPr>
-      </w:r>
-    </w:p>
-    <w:p>
-      <w:pPr>
-        <w:pStyle w:val="BodyText"/>
-        <w:widowControl/>
-        <w:tabs>
-          <w:tab w:val="left" w:pos="709" w:leader="none"/>
-        </w:tabs>
-        <w:suppressAutoHyphens w:val="true"/>
-        <w:bidi w:val="0"/>
-        <w:spacing w:lineRule="auto" w:line="240" w:before="0" w:after="0"/>
-        <w:ind w:firstLine="709" w:start="0" w:end="0"/>
-        <w:jc w:val="both"/>
-        <w:rPr>
-          <w:rFonts w:ascii="Times New Roman" w:hAnsi="Times New Roman"/>
-        </w:rPr>
-      </w:pPr>
-      <w:r>
-        <w:rPr>
-          <w:rFonts w:ascii="Times New Roman" w:hAnsi="Times New Roman"/>
-        </w:rPr>
-      </w:r>
-    </w:p>
-    <w:p>
-      <w:pPr>
-        <w:pStyle w:val="BodyText"/>
-        <w:widowControl/>
-        <w:tabs>
-          <w:tab w:val="left" w:pos="709" w:leader="none"/>
-        </w:tabs>
-        <w:suppressAutoHyphens w:val="true"/>
-        <w:bidi w:val="0"/>
-        <w:spacing w:lineRule="auto" w:line="240" w:before="0" w:after="0"/>
-        <w:ind w:firstLine="709" w:start="0" w:end="0"/>
-        <w:jc w:val="both"/>
-        <w:rPr>
-          <w:rFonts w:ascii="Times New Roman" w:hAnsi="Times New Roman"/>
-        </w:rPr>
-      </w:pPr>
-      <w:r>
-        <w:rPr>
-          <w:rFonts w:ascii="Times New Roman" w:hAnsi="Times New Roman"/>
-        </w:rPr>
-      </w:r>
-    </w:p>
-    <w:p>
-      <w:pPr>
-        <w:pStyle w:val="BodyText"/>
-        <w:widowControl/>
-        <w:tabs>
-          <w:tab w:val="left" w:pos="709" w:leader="none"/>
-        </w:tabs>
-        <w:suppressAutoHyphens w:val="true"/>
-        <w:bidi w:val="0"/>
-        <w:spacing w:lineRule="auto" w:line="240" w:before="0" w:after="0"/>
-        <w:ind w:firstLine="709" w:start="0" w:end="0"/>
-        <w:jc w:val="both"/>
-        <w:rPr>
-          <w:rFonts w:ascii="Times New Roman" w:hAnsi="Times New Roman"/>
-        </w:rPr>
-      </w:pPr>
-      <w:r>
-        <w:rPr>
-          <w:rFonts w:ascii="Times New Roman" w:hAnsi="Times New Roman"/>
-        </w:rPr>
-      </w:r>
-    </w:p>
-    <w:p>
-      <w:pPr>
-        <w:pStyle w:val="BodyText"/>
-        <w:widowControl/>
-        <w:tabs>
-          <w:tab w:val="left" w:pos="709" w:leader="none"/>
-        </w:tabs>
-        <w:suppressAutoHyphens w:val="true"/>
-        <w:bidi w:val="0"/>
-        <w:spacing w:lineRule="auto" w:line="240" w:before="0" w:after="0"/>
-        <w:ind w:hanging="0" w:start="0" w:end="0"/>
-        <w:jc w:val="center"/>
+        <w:t>В</w:t>
+      </w:r>
+      <w:r>
         <w:rPr>
           <w:rFonts w:ascii="Times New Roman" w:hAnsi="Times New Roman"/>
           <w:b/>
           <w:bCs/>
-        </w:rPr>
-      </w:pPr>
-      <w:r>
+          <w:i w:val="false"/>
+          <w:iCs w:val="false"/>
+          <w:u w:val="none"/>
+        </w:rPr>
+        <w:t>ВЕДЕНИЕ</w:t>
+      </w:r>
+    </w:p>
+    <w:p>
+      <w:pPr>
+        <w:pStyle w:val="Normal"/>
+        <w:widowControl/>
+        <w:tabs>
+          <w:tab w:val="left" w:pos="709" w:leader="none"/>
+        </w:tabs>
+        <w:suppressAutoHyphens w:val="true"/>
+        <w:bidi w:val="0"/>
+        <w:spacing w:lineRule="auto" w:line="240" w:before="0" w:after="0"/>
+        <w:ind w:firstLine="709" w:start="0" w:end="0"/>
+        <w:jc w:val="both"/>
+        <w:rPr>
+          <w:i w:val="false"/>
+          <w:i w:val="false"/>
+          <w:iCs w:val="false"/>
+          <w:u w:val="none"/>
+        </w:rPr>
+      </w:pPr>
+      <w:r>
+        <w:rPr>
+          <w:rFonts w:ascii="Times New Roman" w:hAnsi="Times New Roman"/>
+          <w:b w:val="false"/>
+          <w:bCs w:val="false"/>
+        </w:rPr>
+      </w:r>
+    </w:p>
+    <w:p>
+      <w:pPr>
+        <w:pStyle w:val="BodyText"/>
+        <w:widowControl/>
+        <w:tabs>
+          <w:tab w:val="left" w:pos="709" w:leader="none"/>
+        </w:tabs>
+        <w:suppressAutoHyphens w:val="true"/>
+        <w:bidi w:val="0"/>
+        <w:spacing w:lineRule="auto" w:line="240" w:before="0" w:after="0"/>
+        <w:ind w:firstLine="709" w:start="0" w:end="0"/>
+        <w:jc w:val="both"/>
+        <w:rPr/>
+      </w:pPr>
+      <w:r>
+        <w:rPr>
+          <w:rFonts w:ascii="Times New Roman" w:hAnsi="Times New Roman"/>
+          <w:b w:val="false"/>
+          <w:bCs w:val="false"/>
+          <w:i w:val="false"/>
+          <w:iCs w:val="false"/>
+          <w:u w:val="none"/>
+        </w:rPr>
+        <w:t xml:space="preserve">Ещё тысячи лет назад, до появления сложных технологий, человечество сталкивалось с задачами, которые требовали огромных усилий: передвижение тяжестей, строительство </w:t>
+      </w:r>
+      <w:r>
+        <w:rPr>
+          <w:rFonts w:ascii="Times New Roman" w:hAnsi="Times New Roman"/>
+          <w:b w:val="false"/>
+          <w:bCs w:val="false"/>
+          <w:i w:val="false"/>
+          <w:iCs w:val="false"/>
+          <w:u w:val="none"/>
+        </w:rPr>
+        <w:t>зданий</w:t>
+      </w:r>
+      <w:r>
+        <w:rPr>
+          <w:rFonts w:ascii="Times New Roman" w:hAnsi="Times New Roman"/>
+          <w:b w:val="false"/>
+          <w:bCs w:val="false"/>
+          <w:i w:val="false"/>
+          <w:iCs w:val="false"/>
+          <w:u w:val="none"/>
+        </w:rPr>
+        <w:t xml:space="preserve">, подъём воды из колодцев. Люди искали способы облегчить труд — использовали брёвна как катки, длинные шесты для рычагов, примитивные блоки. Но без понимания физических законов это было </w:t>
+      </w:r>
+      <w:r>
+        <w:rPr>
+          <w:rStyle w:val="Strong"/>
+          <w:rFonts w:ascii="Times New Roman" w:hAnsi="Times New Roman"/>
+          <w:b w:val="false"/>
+          <w:bCs w:val="false"/>
+          <w:i w:val="false"/>
+          <w:iCs w:val="false"/>
+          <w:u w:val="none"/>
+        </w:rPr>
+        <w:t>методом проб и ошибок</w:t>
+      </w:r>
+      <w:r>
+        <w:rPr>
+          <w:rFonts w:ascii="Times New Roman" w:hAnsi="Times New Roman"/>
+          <w:b w:val="false"/>
+          <w:bCs w:val="false"/>
+          <w:i w:val="false"/>
+          <w:iCs w:val="false"/>
+          <w:u w:val="none"/>
+        </w:rPr>
+        <w:t xml:space="preserve">, а иногда — </w:t>
+      </w:r>
+      <w:r>
+        <w:rPr>
+          <w:rStyle w:val="Strong"/>
+          <w:rFonts w:ascii="Times New Roman" w:hAnsi="Times New Roman"/>
+          <w:b w:val="false"/>
+          <w:bCs w:val="false"/>
+          <w:i w:val="false"/>
+          <w:iCs w:val="false"/>
+          <w:u w:val="none"/>
+        </w:rPr>
+        <w:t>неоправданными затратами сил и времени</w:t>
+      </w:r>
+      <w:r>
+        <w:rPr>
+          <w:rFonts w:ascii="Times New Roman" w:hAnsi="Times New Roman"/>
+          <w:b w:val="false"/>
+          <w:bCs w:val="false"/>
+          <w:i w:val="false"/>
+          <w:iCs w:val="false"/>
+          <w:u w:val="none"/>
+        </w:rPr>
+        <w:t>.</w:t>
+      </w:r>
+    </w:p>
+    <w:p>
+      <w:pPr>
+        <w:pStyle w:val="BodyText"/>
+        <w:widowControl/>
+        <w:tabs>
+          <w:tab w:val="left" w:pos="709" w:leader="none"/>
+        </w:tabs>
+        <w:suppressAutoHyphens w:val="true"/>
+        <w:bidi w:val="0"/>
+        <w:spacing w:lineRule="auto" w:line="240" w:before="0" w:after="0"/>
+        <w:ind w:firstLine="709" w:start="0" w:end="0"/>
+        <w:jc w:val="both"/>
+        <w:rPr/>
+      </w:pPr>
+      <w:r>
+        <w:rPr>
+          <w:rStyle w:val="Strong"/>
+          <w:rFonts w:ascii="Times New Roman" w:hAnsi="Times New Roman"/>
+          <w:b w:val="false"/>
+          <w:bCs w:val="false"/>
+        </w:rPr>
+        <w:t>Почему «золотое правило механики» стало прорывом?</w:t>
+      </w:r>
+      <w:r>
+        <w:rPr>
+          <w:rFonts w:ascii="Times New Roman" w:hAnsi="Times New Roman"/>
+        </w:rPr>
+        <w:t xml:space="preserve"> Оно дало точный расчёт: </w:t>
+      </w:r>
+      <w:r>
+        <w:rPr>
+          <w:rStyle w:val="Emphasis"/>
+          <w:rFonts w:ascii="Times New Roman" w:hAnsi="Times New Roman"/>
+        </w:rPr>
+        <w:t>во сколько раз механизм уменьшает нужное усилие, во столько же раз увеличивает расстояние</w:t>
+      </w:r>
+      <w:r>
+        <w:rPr>
+          <w:rFonts w:ascii="Times New Roman" w:hAnsi="Times New Roman"/>
+        </w:rPr>
+        <w:t xml:space="preserve">. Это позволило не просто угадывать, а </w:t>
+      </w:r>
+      <w:r>
+        <w:rPr>
+          <w:rStyle w:val="Strong"/>
+          <w:rFonts w:ascii="Times New Roman" w:hAnsi="Times New Roman"/>
+          <w:b w:val="false"/>
+          <w:bCs w:val="false"/>
+        </w:rPr>
+        <w:t>конструировать эффективные инструменты</w:t>
+      </w:r>
+      <w:r>
+        <w:rPr>
+          <w:rFonts w:ascii="Times New Roman" w:hAnsi="Times New Roman"/>
+        </w:rPr>
+        <w:t xml:space="preserve"> — от рычагов Архимеда до современных подъёмных кранов.</w:t>
+      </w:r>
+    </w:p>
+    <w:p>
+      <w:pPr>
+        <w:pStyle w:val="BodyText"/>
+        <w:widowControl/>
+        <w:tabs>
+          <w:tab w:val="left" w:pos="709" w:leader="none"/>
+        </w:tabs>
+        <w:suppressAutoHyphens w:val="true"/>
+        <w:bidi w:val="0"/>
+        <w:spacing w:lineRule="auto" w:line="240" w:before="0" w:after="0"/>
+        <w:ind w:firstLine="709" w:start="0" w:end="0"/>
+        <w:jc w:val="both"/>
+        <w:rPr>
+          <w:rFonts w:ascii="Times New Roman" w:hAnsi="Times New Roman"/>
+        </w:rPr>
+      </w:pPr>
+      <w:r>
+        <w:rPr>
+          <w:rFonts w:ascii="Times New Roman" w:hAnsi="Times New Roman"/>
+        </w:rPr>
+        <w:t xml:space="preserve">В этом </w:t>
+      </w:r>
+      <w:r>
+        <w:rPr>
+          <w:rFonts w:ascii="Times New Roman" w:hAnsi="Times New Roman"/>
+        </w:rPr>
+        <w:t>реферате</w:t>
+      </w:r>
+      <w:r>
+        <w:rPr>
+          <w:rFonts w:ascii="Times New Roman" w:hAnsi="Times New Roman"/>
+        </w:rPr>
+        <w:t xml:space="preserve"> мы разберём, как золотое правило работает в простых механизмах, и докажем, что даже древние технологии, основанные на нём, остаются гениальными и сегодня.</w:t>
+      </w:r>
+    </w:p>
+    <w:p>
+      <w:pPr>
+        <w:pStyle w:val="BodyText"/>
+        <w:widowControl/>
+        <w:tabs>
+          <w:tab w:val="left" w:pos="709" w:leader="none"/>
+        </w:tabs>
+        <w:suppressAutoHyphens w:val="true"/>
+        <w:bidi w:val="0"/>
+        <w:spacing w:lineRule="auto" w:line="240" w:before="0" w:after="0"/>
+        <w:ind w:firstLine="709" w:start="0" w:end="0"/>
+        <w:jc w:val="both"/>
+        <w:rPr>
+          <w:rFonts w:ascii="Times New Roman" w:hAnsi="Times New Roman"/>
+        </w:rPr>
+      </w:pPr>
+      <w:r>
+        <w:rPr>
+          <w:rFonts w:ascii="Times New Roman" w:hAnsi="Times New Roman"/>
+        </w:rPr>
+      </w:r>
+    </w:p>
+    <w:p>
+      <w:pPr>
+        <w:pStyle w:val="BodyText"/>
+        <w:widowControl/>
+        <w:tabs>
+          <w:tab w:val="left" w:pos="709" w:leader="none"/>
+        </w:tabs>
+        <w:suppressAutoHyphens w:val="true"/>
+        <w:bidi w:val="0"/>
+        <w:spacing w:lineRule="auto" w:line="240" w:before="0" w:after="0"/>
+        <w:ind w:firstLine="709" w:start="0" w:end="0"/>
+        <w:jc w:val="both"/>
+        <w:rPr>
+          <w:rFonts w:ascii="Times New Roman" w:hAnsi="Times New Roman"/>
+        </w:rPr>
+      </w:pPr>
+      <w:r>
+        <w:rPr>
+          <w:rFonts w:ascii="Times New Roman" w:hAnsi="Times New Roman"/>
+        </w:rPr>
+      </w:r>
+    </w:p>
+    <w:p>
+      <w:pPr>
+        <w:pStyle w:val="BodyText"/>
+        <w:widowControl/>
+        <w:tabs>
+          <w:tab w:val="left" w:pos="709" w:leader="none"/>
+        </w:tabs>
+        <w:suppressAutoHyphens w:val="true"/>
+        <w:bidi w:val="0"/>
+        <w:spacing w:lineRule="auto" w:line="240" w:before="0" w:after="0"/>
+        <w:ind w:firstLine="709" w:start="0" w:end="0"/>
+        <w:jc w:val="both"/>
+        <w:rPr>
+          <w:rFonts w:ascii="Times New Roman" w:hAnsi="Times New Roman"/>
+        </w:rPr>
+      </w:pPr>
+      <w:r>
+        <w:rPr>
+          <w:rFonts w:ascii="Times New Roman" w:hAnsi="Times New Roman"/>
+        </w:rPr>
+      </w:r>
+    </w:p>
+    <w:p>
+      <w:pPr>
+        <w:pStyle w:val="BodyText"/>
+        <w:widowControl/>
+        <w:tabs>
+          <w:tab w:val="left" w:pos="709" w:leader="none"/>
+        </w:tabs>
+        <w:suppressAutoHyphens w:val="true"/>
+        <w:bidi w:val="0"/>
+        <w:spacing w:lineRule="auto" w:line="240" w:before="0" w:after="0"/>
+        <w:ind w:firstLine="709" w:start="0" w:end="0"/>
+        <w:jc w:val="both"/>
+        <w:rPr>
+          <w:rFonts w:ascii="Times New Roman" w:hAnsi="Times New Roman"/>
+        </w:rPr>
+      </w:pPr>
+      <w:r>
+        <w:rPr>
+          <w:rFonts w:ascii="Times New Roman" w:hAnsi="Times New Roman"/>
+        </w:rPr>
+      </w:r>
+    </w:p>
+    <w:p>
+      <w:pPr>
+        <w:pStyle w:val="BodyText"/>
+        <w:widowControl/>
+        <w:tabs>
+          <w:tab w:val="left" w:pos="709" w:leader="none"/>
+        </w:tabs>
+        <w:suppressAutoHyphens w:val="true"/>
+        <w:bidi w:val="0"/>
+        <w:spacing w:lineRule="auto" w:line="240" w:before="0" w:after="0"/>
+        <w:ind w:firstLine="709" w:start="0" w:end="0"/>
+        <w:jc w:val="both"/>
+        <w:rPr>
+          <w:rFonts w:ascii="Times New Roman" w:hAnsi="Times New Roman"/>
+        </w:rPr>
+      </w:pPr>
+      <w:r>
+        <w:rPr>
+          <w:rFonts w:ascii="Times New Roman" w:hAnsi="Times New Roman"/>
+        </w:rPr>
+      </w:r>
+    </w:p>
+    <w:p>
+      <w:pPr>
+        <w:pStyle w:val="BodyText"/>
+        <w:widowControl/>
+        <w:tabs>
+          <w:tab w:val="left" w:pos="709" w:leader="none"/>
+        </w:tabs>
+        <w:suppressAutoHyphens w:val="true"/>
+        <w:bidi w:val="0"/>
+        <w:spacing w:lineRule="auto" w:line="240" w:before="0" w:after="0"/>
+        <w:ind w:firstLine="709" w:start="0" w:end="0"/>
+        <w:jc w:val="both"/>
+        <w:rPr>
+          <w:rFonts w:ascii="Times New Roman" w:hAnsi="Times New Roman"/>
+        </w:rPr>
+      </w:pPr>
+      <w:r>
+        <w:rPr>
+          <w:rFonts w:ascii="Times New Roman" w:hAnsi="Times New Roman"/>
+        </w:rPr>
+      </w:r>
+    </w:p>
+    <w:p>
+      <w:pPr>
+        <w:pStyle w:val="BodyText"/>
+        <w:widowControl/>
+        <w:tabs>
+          <w:tab w:val="left" w:pos="709" w:leader="none"/>
+        </w:tabs>
+        <w:suppressAutoHyphens w:val="true"/>
+        <w:bidi w:val="0"/>
+        <w:spacing w:lineRule="auto" w:line="240" w:before="0" w:after="0"/>
+        <w:ind w:firstLine="709" w:start="0" w:end="0"/>
+        <w:jc w:val="both"/>
+        <w:rPr>
+          <w:rFonts w:ascii="Times New Roman" w:hAnsi="Times New Roman"/>
+        </w:rPr>
+      </w:pPr>
+      <w:r>
+        <w:rPr>
+          <w:rFonts w:ascii="Times New Roman" w:hAnsi="Times New Roman"/>
+        </w:rPr>
+      </w:r>
+    </w:p>
+    <w:p>
+      <w:pPr>
+        <w:pStyle w:val="BodyText"/>
+        <w:widowControl/>
+        <w:tabs>
+          <w:tab w:val="left" w:pos="709" w:leader="none"/>
+        </w:tabs>
+        <w:suppressAutoHyphens w:val="true"/>
+        <w:bidi w:val="0"/>
+        <w:spacing w:lineRule="auto" w:line="240" w:before="0" w:after="0"/>
+        <w:ind w:firstLine="709" w:start="0" w:end="0"/>
+        <w:jc w:val="both"/>
+        <w:rPr>
+          <w:rFonts w:ascii="Times New Roman" w:hAnsi="Times New Roman"/>
+        </w:rPr>
+      </w:pPr>
+      <w:r>
+        <w:rPr>
+          <w:rFonts w:ascii="Times New Roman" w:hAnsi="Times New Roman"/>
+        </w:rPr>
+      </w:r>
+    </w:p>
+    <w:p>
+      <w:pPr>
+        <w:pStyle w:val="BodyText"/>
+        <w:widowControl/>
+        <w:tabs>
+          <w:tab w:val="left" w:pos="709" w:leader="none"/>
+        </w:tabs>
+        <w:suppressAutoHyphens w:val="true"/>
+        <w:bidi w:val="0"/>
+        <w:spacing w:lineRule="auto" w:line="240" w:before="0" w:after="0"/>
+        <w:ind w:firstLine="709" w:start="0" w:end="0"/>
+        <w:jc w:val="both"/>
+        <w:rPr>
+          <w:rFonts w:ascii="Times New Roman" w:hAnsi="Times New Roman"/>
+        </w:rPr>
+      </w:pPr>
+      <w:r>
+        <w:rPr>
+          <w:rFonts w:ascii="Times New Roman" w:hAnsi="Times New Roman"/>
+        </w:rPr>
+      </w:r>
+    </w:p>
+    <w:p>
+      <w:pPr>
+        <w:pStyle w:val="BodyText"/>
+        <w:widowControl/>
+        <w:tabs>
+          <w:tab w:val="left" w:pos="709" w:leader="none"/>
+        </w:tabs>
+        <w:suppressAutoHyphens w:val="true"/>
+        <w:bidi w:val="0"/>
+        <w:spacing w:lineRule="auto" w:line="240" w:before="0" w:after="0"/>
+        <w:ind w:firstLine="709" w:start="0" w:end="0"/>
+        <w:jc w:val="both"/>
+        <w:rPr>
+          <w:rFonts w:ascii="Times New Roman" w:hAnsi="Times New Roman"/>
+        </w:rPr>
+      </w:pPr>
+      <w:r>
+        <w:rPr>
+          <w:rFonts w:ascii="Times New Roman" w:hAnsi="Times New Roman"/>
+        </w:rPr>
+      </w:r>
+    </w:p>
+    <w:p>
+      <w:pPr>
+        <w:pStyle w:val="BodyText"/>
+        <w:widowControl/>
+        <w:tabs>
+          <w:tab w:val="left" w:pos="709" w:leader="none"/>
+        </w:tabs>
+        <w:suppressAutoHyphens w:val="true"/>
+        <w:bidi w:val="0"/>
+        <w:spacing w:lineRule="auto" w:line="240" w:before="0" w:after="0"/>
+        <w:ind w:firstLine="709" w:start="0" w:end="0"/>
+        <w:jc w:val="both"/>
+        <w:rPr>
+          <w:rFonts w:ascii="Times New Roman" w:hAnsi="Times New Roman"/>
+        </w:rPr>
+      </w:pPr>
+      <w:r>
+        <w:rPr>
+          <w:rFonts w:ascii="Times New Roman" w:hAnsi="Times New Roman"/>
+        </w:rPr>
+      </w:r>
+    </w:p>
+    <w:p>
+      <w:pPr>
+        <w:pStyle w:val="BodyText"/>
+        <w:widowControl/>
+        <w:tabs>
+          <w:tab w:val="left" w:pos="709" w:leader="none"/>
+        </w:tabs>
+        <w:suppressAutoHyphens w:val="true"/>
+        <w:bidi w:val="0"/>
+        <w:spacing w:lineRule="auto" w:line="240" w:before="0" w:after="0"/>
+        <w:ind w:firstLine="709" w:start="0" w:end="0"/>
+        <w:jc w:val="both"/>
+        <w:rPr>
+          <w:rFonts w:ascii="Times New Roman" w:hAnsi="Times New Roman"/>
+        </w:rPr>
+      </w:pPr>
+      <w:r>
+        <w:rPr>
+          <w:rFonts w:ascii="Times New Roman" w:hAnsi="Times New Roman"/>
+        </w:rPr>
+      </w:r>
+    </w:p>
+    <w:p>
+      <w:pPr>
+        <w:pStyle w:val="BodyText"/>
+        <w:widowControl/>
+        <w:tabs>
+          <w:tab w:val="left" w:pos="709" w:leader="none"/>
+        </w:tabs>
+        <w:suppressAutoHyphens w:val="true"/>
+        <w:bidi w:val="0"/>
+        <w:spacing w:lineRule="auto" w:line="240" w:before="0" w:after="0"/>
+        <w:ind w:firstLine="709" w:start="0" w:end="0"/>
+        <w:jc w:val="both"/>
+        <w:rPr>
+          <w:rFonts w:ascii="Times New Roman" w:hAnsi="Times New Roman"/>
+        </w:rPr>
+      </w:pPr>
+      <w:r>
+        <w:rPr>
+          <w:rFonts w:ascii="Times New Roman" w:hAnsi="Times New Roman"/>
+        </w:rPr>
+      </w:r>
+    </w:p>
+    <w:p>
+      <w:pPr>
+        <w:pStyle w:val="BodyText"/>
+        <w:widowControl/>
+        <w:tabs>
+          <w:tab w:val="left" w:pos="709" w:leader="none"/>
+        </w:tabs>
+        <w:suppressAutoHyphens w:val="true"/>
+        <w:bidi w:val="0"/>
+        <w:spacing w:lineRule="auto" w:line="240" w:before="0" w:after="0"/>
+        <w:ind w:firstLine="709" w:start="0" w:end="0"/>
+        <w:jc w:val="both"/>
+        <w:rPr>
+          <w:rFonts w:ascii="Times New Roman" w:hAnsi="Times New Roman"/>
+        </w:rPr>
+      </w:pPr>
+      <w:r>
+        <w:rPr>
+          <w:rFonts w:ascii="Times New Roman" w:hAnsi="Times New Roman"/>
+        </w:rPr>
+      </w:r>
+    </w:p>
+    <w:p>
+      <w:pPr>
+        <w:pStyle w:val="BodyText"/>
+        <w:widowControl/>
+        <w:tabs>
+          <w:tab w:val="left" w:pos="709" w:leader="none"/>
+        </w:tabs>
+        <w:suppressAutoHyphens w:val="true"/>
+        <w:bidi w:val="0"/>
+        <w:spacing w:lineRule="auto" w:line="240" w:before="0" w:after="0"/>
+        <w:ind w:firstLine="709" w:start="0" w:end="0"/>
+        <w:jc w:val="both"/>
+        <w:rPr>
+          <w:rFonts w:ascii="Times New Roman" w:hAnsi="Times New Roman"/>
+        </w:rPr>
+      </w:pPr>
+      <w:r>
+        <w:rPr>
+          <w:rFonts w:ascii="Times New Roman" w:hAnsi="Times New Roman"/>
+        </w:rPr>
+      </w:r>
+    </w:p>
+    <w:p>
+      <w:pPr>
+        <w:pStyle w:val="BodyText"/>
+        <w:widowControl/>
+        <w:tabs>
+          <w:tab w:val="left" w:pos="709" w:leader="none"/>
+        </w:tabs>
+        <w:suppressAutoHyphens w:val="true"/>
+        <w:bidi w:val="0"/>
+        <w:spacing w:lineRule="auto" w:line="240" w:before="0" w:after="0"/>
+        <w:ind w:firstLine="709" w:start="0" w:end="0"/>
+        <w:jc w:val="both"/>
+        <w:rPr>
+          <w:rFonts w:ascii="Times New Roman" w:hAnsi="Times New Roman"/>
+        </w:rPr>
+      </w:pPr>
+      <w:r>
+        <w:rPr>
+          <w:rFonts w:ascii="Times New Roman" w:hAnsi="Times New Roman"/>
+        </w:rPr>
+      </w:r>
+    </w:p>
+    <w:p>
+      <w:pPr>
+        <w:pStyle w:val="BodyText"/>
+        <w:widowControl/>
+        <w:tabs>
+          <w:tab w:val="left" w:pos="709" w:leader="none"/>
+        </w:tabs>
+        <w:suppressAutoHyphens w:val="true"/>
+        <w:bidi w:val="0"/>
+        <w:spacing w:lineRule="auto" w:line="240" w:before="0" w:after="0"/>
+        <w:ind w:firstLine="709" w:start="0" w:end="0"/>
+        <w:jc w:val="both"/>
+        <w:rPr>
+          <w:rFonts w:ascii="Times New Roman" w:hAnsi="Times New Roman"/>
+        </w:rPr>
+      </w:pPr>
+      <w:r>
+        <w:rPr>
+          <w:rFonts w:ascii="Times New Roman" w:hAnsi="Times New Roman"/>
+        </w:rPr>
+      </w:r>
+    </w:p>
+    <w:p>
+      <w:pPr>
+        <w:pStyle w:val="BodyText"/>
+        <w:widowControl/>
+        <w:tabs>
+          <w:tab w:val="left" w:pos="709" w:leader="none"/>
+        </w:tabs>
+        <w:suppressAutoHyphens w:val="true"/>
+        <w:bidi w:val="0"/>
+        <w:spacing w:lineRule="auto" w:line="240" w:before="0" w:after="0"/>
+        <w:ind w:firstLine="709" w:start="0" w:end="0"/>
+        <w:jc w:val="both"/>
+        <w:rPr>
+          <w:rFonts w:ascii="Times New Roman" w:hAnsi="Times New Roman"/>
+        </w:rPr>
+      </w:pPr>
+      <w:r>
+        <w:rPr>
+          <w:rFonts w:ascii="Times New Roman" w:hAnsi="Times New Roman"/>
+        </w:rPr>
+      </w:r>
+    </w:p>
+    <w:p>
+      <w:pPr>
+        <w:pStyle w:val="BodyText"/>
+        <w:widowControl/>
+        <w:tabs>
+          <w:tab w:val="left" w:pos="709" w:leader="none"/>
+        </w:tabs>
+        <w:suppressAutoHyphens w:val="true"/>
+        <w:bidi w:val="0"/>
+        <w:spacing w:lineRule="auto" w:line="240" w:before="0" w:after="0"/>
+        <w:ind w:firstLine="709" w:start="0" w:end="0"/>
+        <w:jc w:val="both"/>
+        <w:rPr>
+          <w:rFonts w:ascii="Times New Roman" w:hAnsi="Times New Roman"/>
+        </w:rPr>
+      </w:pPr>
+      <w:r>
+        <w:rPr>
+          <w:rFonts w:ascii="Times New Roman" w:hAnsi="Times New Roman"/>
+        </w:rPr>
+      </w:r>
+    </w:p>
+    <w:p>
+      <w:pPr>
+        <w:pStyle w:val="BodyText"/>
+        <w:widowControl/>
+        <w:tabs>
+          <w:tab w:val="left" w:pos="709" w:leader="none"/>
+        </w:tabs>
+        <w:suppressAutoHyphens w:val="true"/>
+        <w:bidi w:val="0"/>
+        <w:spacing w:lineRule="auto" w:line="240" w:before="0" w:after="0"/>
+        <w:ind w:firstLine="709" w:start="0" w:end="0"/>
+        <w:jc w:val="both"/>
+        <w:rPr>
+          <w:rFonts w:ascii="Times New Roman" w:hAnsi="Times New Roman"/>
+        </w:rPr>
+      </w:pPr>
+      <w:r>
+        <w:rPr>
+          <w:rFonts w:ascii="Times New Roman" w:hAnsi="Times New Roman"/>
+        </w:rPr>
+      </w:r>
+    </w:p>
+    <w:p>
+      <w:pPr>
+        <w:pStyle w:val="BodyText"/>
+        <w:widowControl/>
+        <w:tabs>
+          <w:tab w:val="left" w:pos="709" w:leader="none"/>
+        </w:tabs>
+        <w:suppressAutoHyphens w:val="true"/>
+        <w:bidi w:val="0"/>
+        <w:spacing w:lineRule="auto" w:line="240" w:before="0" w:after="0"/>
+        <w:ind w:firstLine="709" w:start="0" w:end="0"/>
+        <w:jc w:val="both"/>
+        <w:rPr>
+          <w:rFonts w:ascii="Times New Roman" w:hAnsi="Times New Roman"/>
+        </w:rPr>
+      </w:pPr>
+      <w:r>
+        <w:rPr>
+          <w:rFonts w:ascii="Times New Roman" w:hAnsi="Times New Roman"/>
+        </w:rPr>
+      </w:r>
+    </w:p>
+    <w:p>
+      <w:pPr>
+        <w:pStyle w:val="BodyText"/>
+        <w:widowControl/>
+        <w:tabs>
+          <w:tab w:val="left" w:pos="709" w:leader="none"/>
+        </w:tabs>
+        <w:suppressAutoHyphens w:val="true"/>
+        <w:bidi w:val="0"/>
+        <w:spacing w:lineRule="auto" w:line="240" w:before="0" w:after="0"/>
+        <w:ind w:firstLine="709" w:start="0" w:end="0"/>
+        <w:jc w:val="both"/>
+        <w:rPr>
+          <w:rFonts w:ascii="Times New Roman" w:hAnsi="Times New Roman"/>
+        </w:rPr>
+      </w:pPr>
+      <w:r>
+        <w:rPr>
+          <w:rFonts w:ascii="Times New Roman" w:hAnsi="Times New Roman"/>
+        </w:rPr>
+      </w:r>
+    </w:p>
+    <w:p>
+      <w:pPr>
+        <w:pStyle w:val="BodyText"/>
+        <w:widowControl/>
+        <w:tabs>
+          <w:tab w:val="left" w:pos="709" w:leader="none"/>
+        </w:tabs>
+        <w:suppressAutoHyphens w:val="true"/>
+        <w:bidi w:val="0"/>
+        <w:spacing w:lineRule="auto" w:line="240" w:before="0" w:after="0"/>
+        <w:ind w:firstLine="709" w:start="0" w:end="0"/>
+        <w:jc w:val="both"/>
+        <w:rPr>
+          <w:rFonts w:ascii="Times New Roman" w:hAnsi="Times New Roman"/>
+        </w:rPr>
+      </w:pPr>
+      <w:r>
+        <w:rPr>
+          <w:rFonts w:ascii="Times New Roman" w:hAnsi="Times New Roman"/>
+        </w:rPr>
+      </w:r>
+    </w:p>
+    <w:p>
+      <w:pPr>
+        <w:pStyle w:val="BodyText"/>
+        <w:widowControl/>
+        <w:tabs>
+          <w:tab w:val="left" w:pos="709" w:leader="none"/>
+        </w:tabs>
+        <w:suppressAutoHyphens w:val="true"/>
+        <w:bidi w:val="0"/>
+        <w:spacing w:lineRule="auto" w:line="240" w:before="0" w:after="0"/>
+        <w:ind w:firstLine="709" w:start="0" w:end="0"/>
+        <w:jc w:val="both"/>
+        <w:rPr>
+          <w:rFonts w:ascii="Times New Roman" w:hAnsi="Times New Roman"/>
+        </w:rPr>
+      </w:pPr>
+      <w:r>
+        <w:rPr>
+          <w:rFonts w:ascii="Times New Roman" w:hAnsi="Times New Roman"/>
+        </w:rPr>
+      </w:r>
+    </w:p>
+    <w:p>
+      <w:pPr>
+        <w:pStyle w:val="BodyText"/>
+        <w:widowControl/>
+        <w:tabs>
+          <w:tab w:val="left" w:pos="709" w:leader="none"/>
+        </w:tabs>
+        <w:suppressAutoHyphens w:val="true"/>
+        <w:bidi w:val="0"/>
+        <w:spacing w:lineRule="auto" w:line="240" w:before="0" w:after="0"/>
+        <w:ind w:firstLine="709" w:start="0" w:end="0"/>
+        <w:jc w:val="both"/>
+        <w:rPr>
+          <w:rFonts w:ascii="Times New Roman" w:hAnsi="Times New Roman"/>
+        </w:rPr>
+      </w:pPr>
+      <w:r>
+        <w:rPr>
+          <w:rFonts w:ascii="Times New Roman" w:hAnsi="Times New Roman"/>
+        </w:rPr>
+      </w:r>
+    </w:p>
+    <w:p>
+      <w:pPr>
+        <w:pStyle w:val="BodyText"/>
+        <w:widowControl/>
+        <w:tabs>
+          <w:tab w:val="left" w:pos="709" w:leader="none"/>
+        </w:tabs>
+        <w:suppressAutoHyphens w:val="true"/>
+        <w:bidi w:val="0"/>
+        <w:spacing w:lineRule="auto" w:line="240" w:before="0" w:after="0"/>
+        <w:ind w:firstLine="709" w:start="0" w:end="0"/>
+        <w:jc w:val="both"/>
+        <w:rPr>
+          <w:rFonts w:ascii="Times New Roman" w:hAnsi="Times New Roman"/>
+        </w:rPr>
+      </w:pPr>
+      <w:r>
+        <w:rPr>
+          <w:rFonts w:ascii="Times New Roman" w:hAnsi="Times New Roman"/>
+        </w:rPr>
+      </w:r>
+    </w:p>
+    <w:p>
+      <w:pPr>
+        <w:pStyle w:val="BodyText"/>
+        <w:widowControl/>
+        <w:tabs>
+          <w:tab w:val="left" w:pos="709" w:leader="none"/>
+        </w:tabs>
+        <w:suppressAutoHyphens w:val="true"/>
+        <w:bidi w:val="0"/>
+        <w:spacing w:lineRule="auto" w:line="240" w:before="0" w:after="0"/>
+        <w:ind w:firstLine="709" w:start="0" w:end="0"/>
+        <w:jc w:val="both"/>
+        <w:rPr>
+          <w:rFonts w:ascii="Times New Roman" w:hAnsi="Times New Roman"/>
+        </w:rPr>
+      </w:pPr>
+      <w:r>
+        <w:rPr>
+          <w:rFonts w:ascii="Times New Roman" w:hAnsi="Times New Roman"/>
+        </w:rPr>
+      </w:r>
+    </w:p>
+    <w:p>
+      <w:pPr>
+        <w:pStyle w:val="BodyText"/>
+        <w:widowControl/>
+        <w:tabs>
+          <w:tab w:val="left" w:pos="709" w:leader="none"/>
+        </w:tabs>
+        <w:suppressAutoHyphens w:val="true"/>
+        <w:bidi w:val="0"/>
+        <w:spacing w:lineRule="auto" w:line="240" w:before="0" w:after="0"/>
+        <w:ind w:firstLine="709" w:start="0" w:end="0"/>
+        <w:jc w:val="both"/>
+        <w:rPr>
+          <w:rFonts w:ascii="Times New Roman" w:hAnsi="Times New Roman"/>
+        </w:rPr>
+      </w:pPr>
+      <w:r>
+        <w:rPr>
+          <w:rFonts w:ascii="Times New Roman" w:hAnsi="Times New Roman"/>
+        </w:rPr>
+      </w:r>
+    </w:p>
+    <w:p>
+      <w:pPr>
+        <w:pStyle w:val="BodyText"/>
+        <w:widowControl/>
+        <w:tabs>
+          <w:tab w:val="left" w:pos="709" w:leader="none"/>
+        </w:tabs>
+        <w:suppressAutoHyphens w:val="true"/>
+        <w:bidi w:val="0"/>
+        <w:spacing w:lineRule="auto" w:line="240" w:before="0" w:after="0"/>
+        <w:ind w:firstLine="709" w:start="0" w:end="0"/>
+        <w:jc w:val="both"/>
+        <w:rPr>
+          <w:rFonts w:ascii="Times New Roman" w:hAnsi="Times New Roman"/>
+        </w:rPr>
+      </w:pPr>
+      <w:r>
+        <w:rPr>
+          <w:rFonts w:ascii="Times New Roman" w:hAnsi="Times New Roman"/>
+        </w:rPr>
+      </w:r>
+    </w:p>
+    <w:p>
+      <w:pPr>
+        <w:pStyle w:val="BodyText"/>
+        <w:widowControl/>
+        <w:tabs>
+          <w:tab w:val="left" w:pos="709" w:leader="none"/>
+        </w:tabs>
+        <w:suppressAutoHyphens w:val="true"/>
+        <w:bidi w:val="0"/>
+        <w:spacing w:lineRule="auto" w:line="240" w:before="0" w:after="0"/>
+        <w:ind w:firstLine="709" w:start="0" w:end="0"/>
+        <w:jc w:val="both"/>
+        <w:rPr>
+          <w:rFonts w:ascii="Times New Roman" w:hAnsi="Times New Roman"/>
+        </w:rPr>
+      </w:pPr>
+      <w:r>
+        <w:rPr>
+          <w:rFonts w:ascii="Times New Roman" w:hAnsi="Times New Roman"/>
+        </w:rPr>
+      </w:r>
+    </w:p>
+    <w:p>
+      <w:pPr>
+        <w:pStyle w:val="BodyText"/>
+        <w:widowControl/>
+        <w:tabs>
+          <w:tab w:val="left" w:pos="709" w:leader="none"/>
+        </w:tabs>
+        <w:suppressAutoHyphens w:val="true"/>
+        <w:bidi w:val="0"/>
+        <w:spacing w:lineRule="auto" w:line="240" w:before="0" w:after="0"/>
+        <w:ind w:firstLine="709" w:start="0" w:end="0"/>
+        <w:jc w:val="both"/>
+        <w:rPr>
+          <w:rFonts w:ascii="Times New Roman" w:hAnsi="Times New Roman"/>
+        </w:rPr>
+      </w:pPr>
+      <w:r>
+        <w:rPr>
+          <w:rFonts w:ascii="Times New Roman" w:hAnsi="Times New Roman"/>
+        </w:rPr>
+      </w:r>
+    </w:p>
+    <w:p>
+      <w:pPr>
+        <w:pStyle w:val="BodyText"/>
+        <w:widowControl/>
+        <w:tabs>
+          <w:tab w:val="left" w:pos="709" w:leader="none"/>
+        </w:tabs>
+        <w:suppressAutoHyphens w:val="true"/>
+        <w:bidi w:val="0"/>
+        <w:spacing w:lineRule="auto" w:line="240" w:before="0" w:after="0"/>
+        <w:ind w:firstLine="709" w:start="0" w:end="0"/>
+        <w:jc w:val="both"/>
+        <w:rPr>
+          <w:rFonts w:ascii="Times New Roman" w:hAnsi="Times New Roman"/>
+        </w:rPr>
+      </w:pPr>
+      <w:r>
+        <w:rPr>
+          <w:rFonts w:ascii="Times New Roman" w:hAnsi="Times New Roman"/>
+        </w:rPr>
+      </w:r>
+    </w:p>
+    <w:p>
+      <w:pPr>
+        <w:pStyle w:val="BodyText"/>
+        <w:widowControl/>
+        <w:tabs>
+          <w:tab w:val="left" w:pos="709" w:leader="none"/>
+        </w:tabs>
+        <w:suppressAutoHyphens w:val="true"/>
+        <w:bidi w:val="0"/>
+        <w:spacing w:lineRule="auto" w:line="240" w:before="0" w:after="0"/>
+        <w:ind w:firstLine="709" w:start="0" w:end="0"/>
+        <w:jc w:val="both"/>
+        <w:rPr>
+          <w:rFonts w:ascii="Times New Roman" w:hAnsi="Times New Roman"/>
+        </w:rPr>
+      </w:pPr>
+      <w:r>
+        <w:rPr>
+          <w:rFonts w:ascii="Times New Roman" w:hAnsi="Times New Roman"/>
+        </w:rPr>
+      </w:r>
+    </w:p>
+    <w:p>
+      <w:pPr>
+        <w:pStyle w:val="BodyText"/>
+        <w:widowControl/>
+        <w:tabs>
+          <w:tab w:val="left" w:pos="709" w:leader="none"/>
+        </w:tabs>
+        <w:suppressAutoHyphens w:val="true"/>
+        <w:bidi w:val="0"/>
+        <w:spacing w:lineRule="auto" w:line="240" w:before="0" w:after="0"/>
+        <w:ind w:firstLine="709" w:start="0" w:end="0"/>
+        <w:jc w:val="both"/>
+        <w:rPr>
+          <w:rFonts w:ascii="Times New Roman" w:hAnsi="Times New Roman"/>
+        </w:rPr>
+      </w:pPr>
+      <w:r>
+        <w:rPr>
+          <w:rFonts w:ascii="Times New Roman" w:hAnsi="Times New Roman"/>
+        </w:rPr>
+      </w:r>
+    </w:p>
+    <w:p>
+      <w:pPr>
+        <w:pStyle w:val="BodyText"/>
+        <w:widowControl/>
+        <w:tabs>
+          <w:tab w:val="left" w:pos="709" w:leader="none"/>
+        </w:tabs>
+        <w:suppressAutoHyphens w:val="true"/>
+        <w:bidi w:val="0"/>
+        <w:spacing w:lineRule="auto" w:line="240" w:before="0" w:after="0"/>
+        <w:ind w:firstLine="709" w:start="0" w:end="0"/>
+        <w:jc w:val="both"/>
+        <w:rPr>
+          <w:rFonts w:ascii="Times New Roman" w:hAnsi="Times New Roman"/>
+        </w:rPr>
+      </w:pPr>
+      <w:r>
+        <w:rPr>
+          <w:rFonts w:ascii="Times New Roman" w:hAnsi="Times New Roman"/>
+        </w:rPr>
+      </w:r>
+    </w:p>
+    <w:p>
+      <w:pPr>
+        <w:pStyle w:val="BodyText"/>
+        <w:widowControl/>
+        <w:tabs>
+          <w:tab w:val="left" w:pos="709" w:leader="none"/>
+        </w:tabs>
+        <w:suppressAutoHyphens w:val="true"/>
+        <w:bidi w:val="0"/>
+        <w:spacing w:lineRule="auto" w:line="240" w:before="0" w:after="0"/>
+        <w:ind w:hanging="0" w:start="0" w:end="0"/>
+        <w:jc w:val="both"/>
         <w:rPr>
           <w:rFonts w:ascii="Times New Roman" w:hAnsi="Times New Roman"/>
           <w:b/>
           <w:bCs/>
         </w:rPr>
-      </w:r>
-    </w:p>
-    <w:p>
-      <w:pPr>
-        <w:pStyle w:val="BodyText"/>
-        <w:widowControl/>
-        <w:tabs>
-          <w:tab w:val="left" w:pos="709" w:leader="none"/>
-        </w:tabs>
-        <w:suppressAutoHyphens w:val="true"/>
-        <w:bidi w:val="0"/>
-        <w:spacing w:lineRule="auto" w:line="240" w:before="0" w:after="0"/>
-        <w:ind w:hanging="0" w:start="0" w:end="0"/>
-        <w:jc w:val="center"/>
+      </w:pPr>
+      <w:r>
         <w:rPr>
           <w:rFonts w:ascii="Times New Roman" w:hAnsi="Times New Roman"/>
           <w:b/>
           <w:bCs/>
         </w:rPr>
-      </w:pPr>
-      <w:r>
+      </w:r>
+    </w:p>
+    <w:p>
+      <w:pPr>
+        <w:pStyle w:val="BodyText"/>
+        <w:widowControl/>
+        <w:tabs>
+          <w:tab w:val="left" w:pos="709" w:leader="none"/>
+        </w:tabs>
+        <w:suppressAutoHyphens w:val="true"/>
+        <w:bidi w:val="0"/>
+        <w:spacing w:lineRule="auto" w:line="240" w:before="0" w:after="0"/>
+        <w:ind w:hanging="0" w:start="0" w:end="0"/>
+        <w:jc w:val="both"/>
         <w:rPr>
           <w:rFonts w:ascii="Times New Roman" w:hAnsi="Times New Roman"/>
           <w:b/>
           <w:bCs/>
         </w:rPr>
+      </w:pPr>
+      <w:r>
+        <w:rPr>
+          <w:rFonts w:ascii="Times New Roman" w:hAnsi="Times New Roman"/>
+          <w:b/>
+          <w:bCs/>
+        </w:rPr>
         <w:t>1 Появление «золотого правила механики»</w:t>
       </w:r>
     </w:p>
@@ -3651,7 +3731,7 @@
         <w:bidi w:val="0"/>
         <w:spacing w:lineRule="auto" w:line="240" w:before="0" w:after="0"/>
         <w:ind w:hanging="0" w:start="0" w:end="0"/>
-        <w:jc w:val="center"/>
+        <w:jc w:val="both"/>
         <w:rPr>
           <w:rFonts w:ascii="Times New Roman" w:hAnsi="Times New Roman"/>
           <w:b/>
@@ -4387,7 +4467,7 @@
         <w:bidi w:val="0"/>
         <w:spacing w:lineRule="auto" w:line="240" w:before="0" w:after="0"/>
         <w:ind w:firstLine="709" w:start="0" w:end="0"/>
-        <w:jc w:val="center"/>
+        <w:jc w:val="both"/>
         <w:rPr>
           <w:rFonts w:ascii="Times New Roman" w:hAnsi="Times New Roman"/>
         </w:rPr>
@@ -4848,7 +4928,7 @@
         <w:bidi w:val="0"/>
         <w:spacing w:lineRule="auto" w:line="240" w:before="0" w:after="0"/>
         <w:ind w:firstLine="709" w:start="0" w:end="0"/>
-        <w:jc w:val="center"/>
+        <w:jc w:val="both"/>
         <w:rPr>
           <w:rFonts w:ascii="Times New Roman" w:hAnsi="Times New Roman"/>
         </w:rPr>
@@ -4957,7 +5037,7 @@
         <w:bidi w:val="0"/>
         <w:spacing w:lineRule="auto" w:line="240" w:before="0" w:after="0"/>
         <w:ind w:firstLine="709" w:start="0" w:end="0"/>
-        <w:jc w:val="center"/>
+        <w:jc w:val="both"/>
         <w:rPr>
           <w:rFonts w:ascii="Times New Roman" w:hAnsi="Times New Roman"/>
         </w:rPr>
@@ -4969,7 +5049,7 @@
       </w:r>
       <m:oMathPara xmlns:m="http://schemas.openxmlformats.org/officeDocument/2006/math">
         <m:oMathParaPr>
-          <m:jc m:val="center"/>
+          <m:jc m:val="left"/>
         </m:oMathParaPr>
         <m:oMath>
           <m:r>
@@ -5140,7 +5220,7 @@
         <w:bidi w:val="0"/>
         <w:spacing w:lineRule="auto" w:line="240" w:before="0" w:after="0"/>
         <w:ind w:firstLine="709" w:start="0" w:end="0"/>
-        <w:jc w:val="center"/>
+        <w:jc w:val="both"/>
         <w:rPr>
           <w:rFonts w:ascii="Times New Roman" w:hAnsi="Times New Roman"/>
         </w:rPr>
@@ -5295,7 +5375,7 @@
         <w:bidi w:val="0"/>
         <w:spacing w:lineRule="auto" w:line="240" w:before="0" w:after="0"/>
         <w:ind w:firstLine="709" w:start="0" w:end="0"/>
-        <w:jc w:val="center"/>
+        <w:jc w:val="both"/>
         <w:rPr>
           <w:rFonts w:ascii="Times New Roman" w:hAnsi="Times New Roman"/>
         </w:rPr>
@@ -5307,7 +5387,7 @@
       </w:r>
       <m:oMathPara xmlns:m="http://schemas.openxmlformats.org/officeDocument/2006/math">
         <m:oMathParaPr>
-          <m:jc m:val="center"/>
+          <m:jc m:val="left"/>
         </m:oMathParaPr>
         <m:oMath>
           <m:r>
@@ -5370,6 +5450,285 @@
           <w:rFonts w:ascii="Times New Roman" w:hAnsi="Times New Roman"/>
         </w:rPr>
         <w:t>[2]</w:t>
+      </w:r>
+    </w:p>
+    <w:p>
+      <w:pPr>
+        <w:pStyle w:val="BodyText"/>
+        <w:widowControl/>
+        <w:tabs>
+          <w:tab w:val="left" w:pos="709" w:leader="none"/>
+        </w:tabs>
+        <w:suppressAutoHyphens w:val="true"/>
+        <w:bidi w:val="0"/>
+        <w:spacing w:lineRule="auto" w:line="240" w:before="0" w:after="0"/>
+        <w:ind w:firstLine="709" w:start="0" w:end="0"/>
+        <w:jc w:val="both"/>
+        <w:rPr>
+          <w:rFonts w:ascii="Times New Roman" w:hAnsi="Times New Roman"/>
+        </w:rPr>
+      </w:pPr>
+      <w:r>
+        <w:rPr>
+          <w:rFonts w:ascii="Times New Roman" w:hAnsi="Times New Roman"/>
+        </w:rPr>
+      </w:r>
+    </w:p>
+    <w:p>
+      <w:pPr>
+        <w:pStyle w:val="BodyText"/>
+        <w:widowControl/>
+        <w:tabs>
+          <w:tab w:val="left" w:pos="709" w:leader="none"/>
+        </w:tabs>
+        <w:suppressAutoHyphens w:val="true"/>
+        <w:bidi w:val="0"/>
+        <w:spacing w:lineRule="auto" w:line="240" w:before="0" w:after="0"/>
+        <w:ind w:firstLine="709" w:start="0" w:end="0"/>
+        <w:jc w:val="both"/>
+        <w:rPr>
+          <w:rFonts w:ascii="Times New Roman" w:hAnsi="Times New Roman"/>
+        </w:rPr>
+      </w:pPr>
+      <w:r>
+        <w:rPr>
+          <w:rFonts w:ascii="Times New Roman" w:hAnsi="Times New Roman"/>
+        </w:rPr>
+      </w:r>
+    </w:p>
+    <w:p>
+      <w:pPr>
+        <w:pStyle w:val="BodyText"/>
+        <w:widowControl/>
+        <w:tabs>
+          <w:tab w:val="left" w:pos="709" w:leader="none"/>
+        </w:tabs>
+        <w:suppressAutoHyphens w:val="true"/>
+        <w:bidi w:val="0"/>
+        <w:spacing w:lineRule="auto" w:line="240" w:before="0" w:after="0"/>
+        <w:ind w:firstLine="709" w:start="0" w:end="0"/>
+        <w:jc w:val="both"/>
+        <w:rPr>
+          <w:rFonts w:ascii="Times New Roman" w:hAnsi="Times New Roman"/>
+        </w:rPr>
+      </w:pPr>
+      <w:r>
+        <w:rPr>
+          <w:rFonts w:ascii="Times New Roman" w:hAnsi="Times New Roman"/>
+        </w:rPr>
+      </w:r>
+    </w:p>
+    <w:p>
+      <w:pPr>
+        <w:pStyle w:val="BodyText"/>
+        <w:widowControl/>
+        <w:tabs>
+          <w:tab w:val="left" w:pos="709" w:leader="none"/>
+        </w:tabs>
+        <w:suppressAutoHyphens w:val="true"/>
+        <w:bidi w:val="0"/>
+        <w:spacing w:lineRule="auto" w:line="240" w:before="0" w:after="0"/>
+        <w:ind w:firstLine="709" w:start="0" w:end="0"/>
+        <w:jc w:val="both"/>
+        <w:rPr>
+          <w:rFonts w:ascii="Times New Roman" w:hAnsi="Times New Roman"/>
+        </w:rPr>
+      </w:pPr>
+      <w:r>
+        <w:rPr>
+          <w:rFonts w:ascii="Times New Roman" w:hAnsi="Times New Roman"/>
+        </w:rPr>
+      </w:r>
+    </w:p>
+    <w:p>
+      <w:pPr>
+        <w:pStyle w:val="BodyText"/>
+        <w:widowControl/>
+        <w:tabs>
+          <w:tab w:val="left" w:pos="709" w:leader="none"/>
+        </w:tabs>
+        <w:suppressAutoHyphens w:val="true"/>
+        <w:bidi w:val="0"/>
+        <w:spacing w:lineRule="auto" w:line="240" w:before="0" w:after="0"/>
+        <w:ind w:firstLine="709" w:start="0" w:end="0"/>
+        <w:jc w:val="both"/>
+        <w:rPr>
+          <w:rFonts w:ascii="Times New Roman" w:hAnsi="Times New Roman"/>
+        </w:rPr>
+      </w:pPr>
+      <w:r>
+        <w:rPr>
+          <w:rFonts w:ascii="Times New Roman" w:hAnsi="Times New Roman"/>
+        </w:rPr>
+      </w:r>
+    </w:p>
+    <w:p>
+      <w:pPr>
+        <w:pStyle w:val="BodyText"/>
+        <w:widowControl/>
+        <w:tabs>
+          <w:tab w:val="left" w:pos="709" w:leader="none"/>
+        </w:tabs>
+        <w:suppressAutoHyphens w:val="true"/>
+        <w:bidi w:val="0"/>
+        <w:spacing w:lineRule="auto" w:line="240" w:before="0" w:after="0"/>
+        <w:ind w:firstLine="709" w:start="0" w:end="0"/>
+        <w:jc w:val="both"/>
+        <w:rPr>
+          <w:rFonts w:ascii="Times New Roman" w:hAnsi="Times New Roman"/>
+        </w:rPr>
+      </w:pPr>
+      <w:r>
+        <w:rPr>
+          <w:rFonts w:ascii="Times New Roman" w:hAnsi="Times New Roman"/>
+        </w:rPr>
+      </w:r>
+    </w:p>
+    <w:p>
+      <w:pPr>
+        <w:pStyle w:val="BodyText"/>
+        <w:widowControl/>
+        <w:tabs>
+          <w:tab w:val="left" w:pos="709" w:leader="none"/>
+        </w:tabs>
+        <w:suppressAutoHyphens w:val="true"/>
+        <w:bidi w:val="0"/>
+        <w:spacing w:lineRule="auto" w:line="240" w:before="0" w:after="0"/>
+        <w:ind w:firstLine="709" w:start="0" w:end="0"/>
+        <w:jc w:val="both"/>
+        <w:rPr>
+          <w:rFonts w:ascii="Times New Roman" w:hAnsi="Times New Roman"/>
+        </w:rPr>
+      </w:pPr>
+      <w:r>
+        <w:rPr>
+          <w:rFonts w:ascii="Times New Roman" w:hAnsi="Times New Roman"/>
+        </w:rPr>
+      </w:r>
+    </w:p>
+    <w:p>
+      <w:pPr>
+        <w:pStyle w:val="BodyText"/>
+        <w:widowControl/>
+        <w:tabs>
+          <w:tab w:val="left" w:pos="709" w:leader="none"/>
+        </w:tabs>
+        <w:suppressAutoHyphens w:val="true"/>
+        <w:bidi w:val="0"/>
+        <w:spacing w:lineRule="auto" w:line="240" w:before="0" w:after="0"/>
+        <w:ind w:firstLine="709" w:start="0" w:end="0"/>
+        <w:jc w:val="both"/>
+        <w:rPr>
+          <w:rFonts w:ascii="Times New Roman" w:hAnsi="Times New Roman"/>
+        </w:rPr>
+      </w:pPr>
+      <w:r>
+        <w:rPr>
+          <w:rFonts w:ascii="Times New Roman" w:hAnsi="Times New Roman"/>
+        </w:rPr>
+      </w:r>
+    </w:p>
+    <w:p>
+      <w:pPr>
+        <w:pStyle w:val="BodyText"/>
+        <w:widowControl/>
+        <w:tabs>
+          <w:tab w:val="left" w:pos="709" w:leader="none"/>
+        </w:tabs>
+        <w:suppressAutoHyphens w:val="true"/>
+        <w:bidi w:val="0"/>
+        <w:spacing w:lineRule="auto" w:line="240" w:before="0" w:after="0"/>
+        <w:ind w:hanging="0" w:start="0" w:end="0"/>
+        <w:jc w:val="both"/>
+        <w:rPr>
+          <w:rFonts w:ascii="Times New Roman" w:hAnsi="Times New Roman"/>
+          <w:b/>
+          <w:bCs/>
+        </w:rPr>
+      </w:pPr>
+      <w:r>
+        <w:rPr>
+          <w:rFonts w:ascii="Times New Roman" w:hAnsi="Times New Roman"/>
+          <w:b/>
+          <w:bCs/>
+        </w:rPr>
+        <w:t>2 Простейшие механизмы</w:t>
+      </w:r>
+    </w:p>
+    <w:p>
+      <w:pPr>
+        <w:pStyle w:val="BodyText"/>
+        <w:widowControl/>
+        <w:tabs>
+          <w:tab w:val="left" w:pos="709" w:leader="none"/>
+        </w:tabs>
+        <w:suppressAutoHyphens w:val="true"/>
+        <w:bidi w:val="0"/>
+        <w:spacing w:lineRule="auto" w:line="240" w:before="0" w:after="0"/>
+        <w:ind w:firstLine="709" w:start="0" w:end="0"/>
+        <w:jc w:val="both"/>
+        <w:rPr>
+          <w:rFonts w:ascii="Times New Roman" w:hAnsi="Times New Roman"/>
+          <w:b w:val="false"/>
+          <w:bCs w:val="false"/>
+        </w:rPr>
+      </w:pPr>
+      <w:r>
+        <w:rPr>
+          <w:rFonts w:ascii="Times New Roman" w:hAnsi="Times New Roman"/>
+          <w:b w:val="false"/>
+          <w:bCs w:val="false"/>
+        </w:rPr>
+      </w:r>
+    </w:p>
+    <w:p>
+      <w:pPr>
+        <w:pStyle w:val="BodyText"/>
+        <w:widowControl/>
+        <w:tabs>
+          <w:tab w:val="left" w:pos="709" w:leader="none"/>
+        </w:tabs>
+        <w:suppressAutoHyphens w:val="true"/>
+        <w:bidi w:val="0"/>
+        <w:spacing w:lineRule="auto" w:line="240" w:before="0" w:after="0"/>
+        <w:ind w:firstLine="709" w:start="0" w:end="0"/>
+        <w:jc w:val="both"/>
+        <w:rPr/>
+      </w:pPr>
+      <w:r>
+        <w:rPr/>
+        <w:t xml:space="preserve">Простейшие механизмы — приспособления, </w:t>
+      </w:r>
+      <w:r>
+        <w:rPr/>
+        <w:t>которые дают</w:t>
+      </w:r>
+      <w:r>
+        <w:rPr/>
+        <w:t xml:space="preserve"> возможность не только тратить меньше энергии на выполнение работы, но и делать ее с большей скоростью и эффективностью. </w:t>
+      </w:r>
+      <w:r>
+        <w:rPr/>
+        <w:t>Для большей наглядности «золотого правила механики» будут рассмотрены 5 простейших механизмов: рычаг, наклонная плоскость, блоки, ворот и винт.</w:t>
+      </w:r>
+    </w:p>
+    <w:p>
+      <w:pPr>
+        <w:pStyle w:val="BodyText"/>
+        <w:widowControl/>
+        <w:tabs>
+          <w:tab w:val="left" w:pos="709" w:leader="none"/>
+        </w:tabs>
+        <w:suppressAutoHyphens w:val="true"/>
+        <w:bidi w:val="0"/>
+        <w:spacing w:lineRule="auto" w:line="240" w:before="0" w:after="0"/>
+        <w:ind w:firstLine="709" w:start="0" w:end="0"/>
+        <w:jc w:val="both"/>
+        <w:rPr/>
+      </w:pPr>
+      <w:r>
+        <w:rPr/>
+        <w:t xml:space="preserve"> </w:t>
       </w:r>
     </w:p>
     <w:sectPr>
@@ -5410,7 +5769,7 @@
     </w:r>
     <w:r>
       <w:rPr/>
-      <w:t>5</w:t>
+      <w:t>6</w:t>
     </w:r>
     <w:r>
       <w:rPr/>

</xml_diff>